<commit_message>
Finalmente punto 1 andando
</commit_message>
<xml_diff>
--- a/Control 3/Practico 3/TP3 Grupo 4 Avila Albornoz.docx
+++ b/Control 3/Practico 3/TP3 Grupo 4 Avila Albornoz.docx
@@ -2521,7 +2521,14 @@
                   <w:rFonts w:ascii="Cambria Math" w:eastAsia="Cambria Math" w:hAnsi="Cambria Math" w:cs="Arial"/>
                   <w:sz w:val="22"/>
                 </w:rPr>
-                <m:t>1-2</m:t>
+                <m:t>1</m:t>
+              </m:r>
+              <m:r>
+                <w:rPr>
+                  <w:rFonts w:ascii="Cambria Math" w:eastAsia="Cambria Math" w:hAnsi="Cambria Math" w:cs="Arial"/>
+                  <w:sz w:val="22"/>
+                </w:rPr>
+                <m:t>*-1</m:t>
               </m:r>
             </m:den>
           </m:f>
@@ -4054,7 +4061,7 @@
                   <w:rFonts w:ascii="Cambria Math" w:eastAsia="Cambria Math" w:hAnsi="Cambria Math" w:cs="Arial"/>
                   <w:sz w:val="22"/>
                 </w:rPr>
-                <m:t>4-2</m:t>
+                <m:t>-1*-2</m:t>
               </m:r>
             </m:den>
           </m:f>
@@ -5842,7 +5849,7 @@
                         <w:rFonts w:ascii="Cambria Math" w:eastAsia="Cambria Math" w:hAnsi="Cambria Math" w:cs="Arial"/>
                         <w:sz w:val="22"/>
                       </w:rPr>
-                      <m:t>z-1</m:t>
+                      <m:t>1</m:t>
                     </m:r>
                   </m:num>
                   <m:den>
@@ -5851,7 +5858,7 @@
                         <w:rFonts w:ascii="Cambria Math" w:eastAsia="Cambria Math" w:hAnsi="Cambria Math" w:cs="Arial"/>
                         <w:sz w:val="22"/>
                       </w:rPr>
-                      <m:t>3z-3</m:t>
+                      <m:t>2</m:t>
                     </m:r>
                   </m:den>
                 </m:f>
@@ -6446,7 +6453,28 @@
                   <w:rFonts w:ascii="Cambria Math" w:eastAsia="Cambria Math" w:hAnsi="Cambria Math" w:cs="Arial"/>
                   <w:sz w:val="22"/>
                 </w:rPr>
-                <m:t>2z-1.63746</m:t>
+                <m:t>2</m:t>
+              </m:r>
+              <m:r>
+                <w:rPr>
+                  <w:rFonts w:ascii="Cambria Math" w:eastAsia="Cambria Math" w:hAnsi="Cambria Math" w:cs="Arial"/>
+                  <w:sz w:val="22"/>
+                </w:rPr>
+                <m:t>(</m:t>
+              </m:r>
+              <m:r>
+                <w:rPr>
+                  <w:rFonts w:ascii="Cambria Math" w:eastAsia="Cambria Math" w:hAnsi="Cambria Math" w:cs="Arial"/>
+                  <w:sz w:val="22"/>
+                </w:rPr>
+                <m:t>z-</m:t>
+              </m:r>
+              <m:r>
+                <w:rPr>
+                  <w:rFonts w:ascii="Cambria Math" w:eastAsia="Cambria Math" w:hAnsi="Cambria Math" w:cs="Arial"/>
+                  <w:sz w:val="22"/>
+                </w:rPr>
+                <m:t>0.8187)</m:t>
               </m:r>
             </m:den>
           </m:f>
@@ -6473,7 +6501,7 @@
                   <w:rFonts w:ascii="Cambria Math" w:eastAsia="Cambria Math" w:hAnsi="Cambria Math" w:cs="Arial"/>
                   <w:sz w:val="22"/>
                 </w:rPr>
-                <m:t>z-1</m:t>
+                <m:t>1</m:t>
               </m:r>
             </m:num>
             <m:den>
@@ -6482,538 +6510,8 @@
                   <w:rFonts w:ascii="Cambria Math" w:eastAsia="Cambria Math" w:hAnsi="Cambria Math" w:cs="Arial"/>
                   <w:sz w:val="22"/>
                 </w:rPr>
-                <m:t>3z-3</m:t>
+                <m:t>2</m:t>
               </m:r>
-            </m:den>
-          </m:f>
-        </m:oMath>
-      </m:oMathPara>
-    </w:p>
-    <w:p>
-      <w:pPr>
-        <w:spacing w:after="299" w:line="265" w:lineRule="auto"/>
-        <w:ind w:right="857"/>
-        <w:rPr>
-          <w:rFonts w:eastAsia="Cambria Math" w:cs="Arial"/>
-          <w:i/>
-          <w:sz w:val="22"/>
-        </w:rPr>
-      </w:pPr>
-      <m:oMathPara>
-        <m:oMath>
-          <m:r>
-            <w:rPr>
-              <w:rFonts w:ascii="Cambria Math" w:eastAsiaTheme="minorEastAsia" w:hAnsi="Cambria Math" w:cs="Arial"/>
-              <w:sz w:val="22"/>
-            </w:rPr>
-            <m:t>G</m:t>
-          </m:r>
-          <m:d>
-            <m:dPr>
-              <m:ctrlPr>
-                <w:rPr>
-                  <w:rFonts w:ascii="Cambria Math" w:eastAsiaTheme="minorEastAsia" w:hAnsi="Cambria Math" w:cs="Arial"/>
-                  <w:i/>
-                  <w:sz w:val="22"/>
-                </w:rPr>
-              </m:ctrlPr>
-            </m:dPr>
-            <m:e>
-              <m:r>
-                <w:rPr>
-                  <w:rFonts w:ascii="Cambria Math" w:eastAsiaTheme="minorEastAsia" w:hAnsi="Cambria Math" w:cs="Arial"/>
-                  <w:sz w:val="22"/>
-                </w:rPr>
-                <m:t>z</m:t>
-              </m:r>
-            </m:e>
-          </m:d>
-          <m:r>
-            <w:rPr>
-              <w:rFonts w:ascii="Cambria Math" w:eastAsiaTheme="minorEastAsia" w:hAnsi="Cambria Math" w:cs="Arial"/>
-              <w:sz w:val="22"/>
-            </w:rPr>
-            <m:t>=</m:t>
-          </m:r>
-          <m:f>
-            <m:fPr>
-              <m:ctrlPr>
-                <w:rPr>
-                  <w:rFonts w:ascii="Cambria Math" w:eastAsia="Cambria Math" w:hAnsi="Cambria Math" w:cs="Arial"/>
-                  <w:i/>
-                  <w:sz w:val="22"/>
-                </w:rPr>
-              </m:ctrlPr>
-            </m:fPr>
-            <m:num>
-              <m:d>
-                <m:dPr>
-                  <m:ctrlPr>
-                    <w:rPr>
-                      <w:rFonts w:ascii="Cambria Math" w:eastAsia="Cambria Math" w:hAnsi="Cambria Math" w:cs="Arial"/>
-                      <w:i/>
-                      <w:sz w:val="22"/>
-                    </w:rPr>
-                  </m:ctrlPr>
-                </m:dPr>
-                <m:e>
-                  <m:r>
-                    <w:rPr>
-                      <w:rFonts w:ascii="Cambria Math" w:eastAsia="Cambria Math" w:hAnsi="Cambria Math" w:cs="Arial"/>
-                      <w:sz w:val="22"/>
-                    </w:rPr>
-                    <m:t>z-1</m:t>
-                  </m:r>
-                </m:e>
-              </m:d>
-              <m:d>
-                <m:dPr>
-                  <m:ctrlPr>
-                    <w:rPr>
-                      <w:rFonts w:ascii="Cambria Math" w:eastAsia="Cambria Math" w:hAnsi="Cambria Math" w:cs="Arial"/>
-                      <w:i/>
-                      <w:sz w:val="22"/>
-                    </w:rPr>
-                  </m:ctrlPr>
-                </m:dPr>
-                <m:e>
-                  <m:r>
-                    <w:rPr>
-                      <w:rFonts w:ascii="Cambria Math" w:eastAsia="Cambria Math" w:hAnsi="Cambria Math" w:cs="Arial"/>
-                      <w:sz w:val="22"/>
-                    </w:rPr>
-                    <m:t>(</m:t>
-                  </m:r>
-                  <m:r>
-                    <w:rPr>
-                      <w:rFonts w:ascii="Cambria Math" w:eastAsia="Cambria Math" w:hAnsi="Cambria Math" w:cs="Arial"/>
-                      <w:sz w:val="22"/>
-                    </w:rPr>
-                    <m:t>2</m:t>
-                  </m:r>
-                  <m:sSup>
-                    <m:sSupPr>
-                      <m:ctrlPr>
-                        <w:rPr>
-                          <w:rFonts w:ascii="Cambria Math" w:eastAsia="Cambria Math" w:hAnsi="Cambria Math" w:cs="Arial"/>
-                          <w:i/>
-                          <w:sz w:val="22"/>
-                        </w:rPr>
-                      </m:ctrlPr>
-                    </m:sSupPr>
-                    <m:e>
-                      <m:r>
-                        <w:rPr>
-                          <w:rFonts w:ascii="Cambria Math" w:eastAsia="Cambria Math" w:hAnsi="Cambria Math" w:cs="Arial"/>
-                          <w:sz w:val="22"/>
-                        </w:rPr>
-                        <m:t>z</m:t>
-                      </m:r>
-                    </m:e>
-                    <m:sup>
-                      <m:r>
-                        <w:rPr>
-                          <w:rFonts w:ascii="Cambria Math" w:eastAsia="Cambria Math" w:hAnsi="Cambria Math" w:cs="Arial"/>
-                          <w:sz w:val="22"/>
-                        </w:rPr>
-                        <m:t>2</m:t>
-                      </m:r>
-                    </m:sup>
-                  </m:sSup>
-                  <m:r>
-                    <w:rPr>
-                      <w:rFonts w:ascii="Cambria Math" w:eastAsia="Cambria Math" w:hAnsi="Cambria Math" w:cs="Arial"/>
-                      <w:sz w:val="22"/>
-                    </w:rPr>
-                    <m:t>-</m:t>
-                  </m:r>
-                  <m:r>
-                    <w:rPr>
-                      <w:rFonts w:ascii="Cambria Math" w:eastAsia="Cambria Math" w:hAnsi="Cambria Math" w:cs="Arial"/>
-                      <w:sz w:val="22"/>
-                    </w:rPr>
-                    <m:t>3.44706z</m:t>
-                  </m:r>
-                  <m:r>
-                    <w:rPr>
-                      <w:rFonts w:ascii="Cambria Math" w:eastAsia="Cambria Math" w:hAnsi="Cambria Math" w:cs="Arial"/>
-                      <w:sz w:val="22"/>
-                    </w:rPr>
-                    <m:t>+</m:t>
-                  </m:r>
-                  <m:r>
-                    <w:rPr>
-                      <w:rFonts w:ascii="Cambria Math" w:eastAsia="Cambria Math" w:hAnsi="Cambria Math" w:cs="Arial"/>
-                      <w:sz w:val="22"/>
-                    </w:rPr>
-                    <m:t>1.481579)+(3</m:t>
-                  </m:r>
-                  <m:sSup>
-                    <m:sSupPr>
-                      <m:ctrlPr>
-                        <w:rPr>
-                          <w:rFonts w:ascii="Cambria Math" w:eastAsia="Cambria Math" w:hAnsi="Cambria Math" w:cs="Arial"/>
-                          <w:i/>
-                          <w:sz w:val="22"/>
-                        </w:rPr>
-                      </m:ctrlPr>
-                    </m:sSupPr>
-                    <m:e>
-                      <m:r>
-                        <w:rPr>
-                          <w:rFonts w:ascii="Cambria Math" w:eastAsia="Cambria Math" w:hAnsi="Cambria Math" w:cs="Arial"/>
-                          <w:sz w:val="22"/>
-                        </w:rPr>
-                        <m:t>z</m:t>
-                      </m:r>
-                    </m:e>
-                    <m:sup>
-                      <m:r>
-                        <w:rPr>
-                          <w:rFonts w:ascii="Cambria Math" w:eastAsia="Cambria Math" w:hAnsi="Cambria Math" w:cs="Arial"/>
-                          <w:sz w:val="22"/>
-                        </w:rPr>
-                        <m:t>2</m:t>
-                      </m:r>
-                    </m:sup>
-                  </m:sSup>
-                  <m:r>
-                    <w:rPr>
-                      <w:rFonts w:ascii="Cambria Math" w:eastAsia="Cambria Math" w:hAnsi="Cambria Math" w:cs="Arial"/>
-                      <w:sz w:val="22"/>
-                    </w:rPr>
-                    <m:t>-5.7144z+2.7144)+(</m:t>
-                  </m:r>
-                  <m:r>
-                    <w:rPr>
-                      <w:rFonts w:ascii="Cambria Math" w:eastAsia="Cambria Math" w:hAnsi="Cambria Math" w:cs="Arial"/>
-                      <w:sz w:val="22"/>
-                    </w:rPr>
-                    <m:t>-</m:t>
-                  </m:r>
-                  <m:r>
-                    <w:rPr>
-                      <w:rFonts w:ascii="Cambria Math" w:eastAsia="Cambria Math" w:hAnsi="Cambria Math" w:cs="Arial"/>
-                      <w:sz w:val="22"/>
-                    </w:rPr>
-                    <m:t>6</m:t>
-                  </m:r>
-                  <m:sSup>
-                    <m:sSupPr>
-                      <m:ctrlPr>
-                        <w:rPr>
-                          <w:rFonts w:ascii="Cambria Math" w:eastAsia="Cambria Math" w:hAnsi="Cambria Math" w:cs="Arial"/>
-                          <w:i/>
-                          <w:sz w:val="22"/>
-                        </w:rPr>
-                      </m:ctrlPr>
-                    </m:sSupPr>
-                    <m:e>
-                      <m:r>
-                        <w:rPr>
-                          <w:rFonts w:ascii="Cambria Math" w:eastAsia="Cambria Math" w:hAnsi="Cambria Math" w:cs="Arial"/>
-                          <w:sz w:val="22"/>
-                        </w:rPr>
-                        <m:t>z</m:t>
-                      </m:r>
-                    </m:e>
-                    <m:sup>
-                      <m:r>
-                        <w:rPr>
-                          <w:rFonts w:ascii="Cambria Math" w:eastAsia="Cambria Math" w:hAnsi="Cambria Math" w:cs="Arial"/>
-                          <w:sz w:val="22"/>
-                        </w:rPr>
-                        <m:t>2</m:t>
-                      </m:r>
-                    </m:sup>
-                  </m:sSup>
-                  <m:r>
-                    <w:rPr>
-                      <w:rFonts w:ascii="Cambria Math" w:eastAsia="Cambria Math" w:hAnsi="Cambria Math" w:cs="Arial"/>
-                      <w:sz w:val="22"/>
-                    </w:rPr>
-                    <m:t>+</m:t>
-                  </m:r>
-                  <m:r>
-                    <w:rPr>
-                      <w:rFonts w:ascii="Cambria Math" w:eastAsia="Cambria Math" w:hAnsi="Cambria Math" w:cs="Arial"/>
-                      <w:sz w:val="22"/>
-                    </w:rPr>
-                    <m:t>10.91238z</m:t>
-                  </m:r>
-                  <m:r>
-                    <w:rPr>
-                      <w:rFonts w:ascii="Cambria Math" w:eastAsia="Cambria Math" w:hAnsi="Cambria Math" w:cs="Arial"/>
-                      <w:sz w:val="22"/>
-                    </w:rPr>
-                    <m:t>-</m:t>
-                  </m:r>
-                  <m:r>
-                    <w:rPr>
-                      <w:rFonts w:ascii="Cambria Math" w:eastAsia="Cambria Math" w:hAnsi="Cambria Math" w:cs="Arial"/>
-                      <w:sz w:val="22"/>
-                    </w:rPr>
-                    <m:t>4.91238</m:t>
-                  </m:r>
-                </m:e>
-              </m:d>
-              <m:r>
-                <w:rPr>
-                  <w:rFonts w:ascii="Cambria Math" w:eastAsia="Cambria Math" w:hAnsi="Cambria Math" w:cs="Arial"/>
-                  <w:sz w:val="22"/>
-                </w:rPr>
-                <m:t xml:space="preserve">) </m:t>
-              </m:r>
-            </m:num>
-            <m:den>
-              <m:d>
-                <m:dPr>
-                  <m:ctrlPr>
-                    <w:rPr>
-                      <w:rFonts w:ascii="Cambria Math" w:eastAsia="Cambria Math" w:hAnsi="Cambria Math" w:cs="Arial"/>
-                      <w:i/>
-                      <w:sz w:val="22"/>
-                    </w:rPr>
-                  </m:ctrlPr>
-                </m:dPr>
-                <m:e>
-                  <m:r>
-                    <w:rPr>
-                      <w:rFonts w:ascii="Cambria Math" w:eastAsia="Cambria Math" w:hAnsi="Cambria Math" w:cs="Arial"/>
-                      <w:sz w:val="22"/>
-                    </w:rPr>
-                    <m:t>z-0.9048</m:t>
-                  </m:r>
-                </m:e>
-              </m:d>
-              <m:d>
-                <m:dPr>
-                  <m:ctrlPr>
-                    <w:rPr>
-                      <w:rFonts w:ascii="Cambria Math" w:eastAsia="Cambria Math" w:hAnsi="Cambria Math" w:cs="Arial"/>
-                      <w:i/>
-                      <w:sz w:val="22"/>
-                    </w:rPr>
-                  </m:ctrlPr>
-                </m:dPr>
-                <m:e>
-                  <m:r>
-                    <w:rPr>
-                      <w:rFonts w:ascii="Cambria Math" w:eastAsia="Cambria Math" w:hAnsi="Cambria Math" w:cs="Arial"/>
-                      <w:sz w:val="22"/>
-                    </w:rPr>
-                    <m:t>2z-1.63746</m:t>
-                  </m:r>
-                </m:e>
-              </m:d>
-              <m:d>
-                <m:dPr>
-                  <m:ctrlPr>
-                    <w:rPr>
-                      <w:rFonts w:ascii="Cambria Math" w:eastAsia="Cambria Math" w:hAnsi="Cambria Math" w:cs="Arial"/>
-                      <w:i/>
-                      <w:sz w:val="22"/>
-                    </w:rPr>
-                  </m:ctrlPr>
-                </m:dPr>
-                <m:e>
-                  <m:r>
-                    <w:rPr>
-                      <w:rFonts w:ascii="Cambria Math" w:eastAsia="Cambria Math" w:hAnsi="Cambria Math" w:cs="Arial"/>
-                      <w:sz w:val="22"/>
-                    </w:rPr>
-                    <m:t>3z-3</m:t>
-                  </m:r>
-                </m:e>
-              </m:d>
-            </m:den>
-          </m:f>
-        </m:oMath>
-      </m:oMathPara>
-    </w:p>
-    <w:p>
-      <w:pPr>
-        <w:spacing w:after="299" w:line="265" w:lineRule="auto"/>
-        <w:ind w:right="857"/>
-        <w:rPr>
-          <w:rFonts w:eastAsia="Cambria Math" w:cs="Arial"/>
-          <w:i/>
-          <w:sz w:val="22"/>
-        </w:rPr>
-      </w:pPr>
-      <m:oMathPara>
-        <m:oMath>
-          <m:r>
-            <w:rPr>
-              <w:rFonts w:ascii="Cambria Math" w:eastAsiaTheme="minorEastAsia" w:hAnsi="Cambria Math" w:cs="Arial"/>
-              <w:sz w:val="22"/>
-            </w:rPr>
-            <w:lastRenderedPageBreak/>
-            <m:t>G</m:t>
-          </m:r>
-          <m:d>
-            <m:dPr>
-              <m:ctrlPr>
-                <w:rPr>
-                  <w:rFonts w:ascii="Cambria Math" w:eastAsiaTheme="minorEastAsia" w:hAnsi="Cambria Math" w:cs="Arial"/>
-                  <w:i/>
-                  <w:sz w:val="22"/>
-                </w:rPr>
-              </m:ctrlPr>
-            </m:dPr>
-            <m:e>
-              <m:r>
-                <w:rPr>
-                  <w:rFonts w:ascii="Cambria Math" w:eastAsiaTheme="minorEastAsia" w:hAnsi="Cambria Math" w:cs="Arial"/>
-                  <w:sz w:val="22"/>
-                </w:rPr>
-                <m:t>z</m:t>
-              </m:r>
-            </m:e>
-          </m:d>
-          <m:r>
-            <w:rPr>
-              <w:rFonts w:ascii="Cambria Math" w:eastAsiaTheme="minorEastAsia" w:hAnsi="Cambria Math" w:cs="Arial"/>
-              <w:sz w:val="22"/>
-            </w:rPr>
-            <m:t>=</m:t>
-          </m:r>
-          <m:f>
-            <m:fPr>
-              <m:ctrlPr>
-                <w:rPr>
-                  <w:rFonts w:ascii="Cambria Math" w:eastAsia="Cambria Math" w:hAnsi="Cambria Math" w:cs="Arial"/>
-                  <w:i/>
-                  <w:sz w:val="22"/>
-                </w:rPr>
-              </m:ctrlPr>
-            </m:fPr>
-            <m:num>
-              <m:d>
-                <m:dPr>
-                  <m:ctrlPr>
-                    <w:rPr>
-                      <w:rFonts w:ascii="Cambria Math" w:eastAsia="Cambria Math" w:hAnsi="Cambria Math" w:cs="Arial"/>
-                      <w:i/>
-                      <w:sz w:val="22"/>
-                    </w:rPr>
-                  </m:ctrlPr>
-                </m:dPr>
-                <m:e>
-                  <m:r>
-                    <w:rPr>
-                      <w:rFonts w:ascii="Cambria Math" w:eastAsia="Cambria Math" w:hAnsi="Cambria Math" w:cs="Arial"/>
-                      <w:sz w:val="22"/>
-                    </w:rPr>
-                    <m:t>z-1</m:t>
-                  </m:r>
-                </m:e>
-              </m:d>
-              <m:r>
-                <w:rPr>
-                  <w:rFonts w:ascii="Cambria Math" w:eastAsia="Cambria Math" w:hAnsi="Cambria Math" w:cs="Arial"/>
-                  <w:sz w:val="22"/>
-                </w:rPr>
-                <m:t>(-</m:t>
-              </m:r>
-              <m:sSup>
-                <m:sSupPr>
-                  <m:ctrlPr>
-                    <w:rPr>
-                      <w:rFonts w:ascii="Cambria Math" w:eastAsia="Cambria Math" w:hAnsi="Cambria Math" w:cs="Arial"/>
-                      <w:i/>
-                      <w:sz w:val="22"/>
-                    </w:rPr>
-                  </m:ctrlPr>
-                </m:sSupPr>
-                <m:e>
-                  <m:r>
-                    <w:rPr>
-                      <w:rFonts w:ascii="Cambria Math" w:eastAsia="Cambria Math" w:hAnsi="Cambria Math" w:cs="Arial"/>
-                      <w:sz w:val="22"/>
-                    </w:rPr>
-                    <m:t>z</m:t>
-                  </m:r>
-                </m:e>
-                <m:sup>
-                  <m:r>
-                    <w:rPr>
-                      <w:rFonts w:ascii="Cambria Math" w:eastAsia="Cambria Math" w:hAnsi="Cambria Math" w:cs="Arial"/>
-                      <w:sz w:val="22"/>
-                    </w:rPr>
-                    <m:t>2</m:t>
-                  </m:r>
-                </m:sup>
-              </m:sSup>
-              <m:r>
-                <w:rPr>
-                  <w:rFonts w:ascii="Cambria Math" w:eastAsia="Cambria Math" w:hAnsi="Cambria Math" w:cs="Arial"/>
-                  <w:sz w:val="22"/>
-                </w:rPr>
-                <m:t>+1.75092z-0.716401)</m:t>
-              </m:r>
-            </m:num>
-            <m:den>
-              <m:d>
-                <m:dPr>
-                  <m:ctrlPr>
-                    <w:rPr>
-                      <w:rFonts w:ascii="Cambria Math" w:eastAsia="Cambria Math" w:hAnsi="Cambria Math" w:cs="Arial"/>
-                      <w:i/>
-                      <w:sz w:val="22"/>
-                    </w:rPr>
-                  </m:ctrlPr>
-                </m:dPr>
-                <m:e>
-                  <m:r>
-                    <w:rPr>
-                      <w:rFonts w:ascii="Cambria Math" w:eastAsia="Cambria Math" w:hAnsi="Cambria Math" w:cs="Arial"/>
-                      <w:sz w:val="22"/>
-                    </w:rPr>
-                    <m:t>z-0.9048</m:t>
-                  </m:r>
-                </m:e>
-              </m:d>
-              <m:d>
-                <m:dPr>
-                  <m:ctrlPr>
-                    <w:rPr>
-                      <w:rFonts w:ascii="Cambria Math" w:eastAsia="Cambria Math" w:hAnsi="Cambria Math" w:cs="Arial"/>
-                      <w:i/>
-                      <w:sz w:val="22"/>
-                    </w:rPr>
-                  </m:ctrlPr>
-                </m:dPr>
-                <m:e>
-                  <m:r>
-                    <w:rPr>
-                      <w:rFonts w:ascii="Cambria Math" w:eastAsia="Cambria Math" w:hAnsi="Cambria Math" w:cs="Arial"/>
-                      <w:sz w:val="22"/>
-                    </w:rPr>
-                    <m:t>2z-1.63746</m:t>
-                  </m:r>
-                </m:e>
-              </m:d>
-              <m:d>
-                <m:dPr>
-                  <m:ctrlPr>
-                    <w:rPr>
-                      <w:rFonts w:ascii="Cambria Math" w:eastAsia="Cambria Math" w:hAnsi="Cambria Math" w:cs="Arial"/>
-                      <w:i/>
-                      <w:sz w:val="22"/>
-                    </w:rPr>
-                  </m:ctrlPr>
-                </m:dPr>
-                <m:e>
-                  <m:r>
-                    <w:rPr>
-                      <w:rFonts w:ascii="Cambria Math" w:eastAsia="Cambria Math" w:hAnsi="Cambria Math" w:cs="Arial"/>
-                      <w:sz w:val="22"/>
-                    </w:rPr>
-                    <m:t>3z-3</m:t>
-                  </m:r>
-                </m:e>
-              </m:d>
             </m:den>
           </m:f>
         </m:oMath>
@@ -7081,82 +6579,8 @@
                   <w:rFonts w:ascii="Cambria Math" w:eastAsia="Cambria Math" w:hAnsi="Cambria Math" w:cs="Arial"/>
                   <w:sz w:val="22"/>
                 </w:rPr>
-                <m:t>-</m:t>
+                <m:t>-2</m:t>
               </m:r>
-              <m:sSup>
-                <m:sSupPr>
-                  <m:ctrlPr>
-                    <w:rPr>
-                      <w:rFonts w:ascii="Cambria Math" w:eastAsia="Cambria Math" w:hAnsi="Cambria Math" w:cs="Arial"/>
-                      <w:i/>
-                      <w:sz w:val="22"/>
-                    </w:rPr>
-                  </m:ctrlPr>
-                </m:sSupPr>
-                <m:e>
-                  <m:r>
-                    <w:rPr>
-                      <w:rFonts w:ascii="Cambria Math" w:eastAsia="Cambria Math" w:hAnsi="Cambria Math" w:cs="Arial"/>
-                      <w:sz w:val="22"/>
-                    </w:rPr>
-                    <m:t>z</m:t>
-                  </m:r>
-                </m:e>
-                <m:sup>
-                  <m:r>
-                    <w:rPr>
-                      <w:rFonts w:ascii="Cambria Math" w:eastAsia="Cambria Math" w:hAnsi="Cambria Math" w:cs="Arial"/>
-                      <w:sz w:val="22"/>
-                    </w:rPr>
-                    <m:t>3</m:t>
-                  </m:r>
-                </m:sup>
-              </m:sSup>
-              <m:r>
-                <w:rPr>
-                  <w:rFonts w:ascii="Cambria Math" w:eastAsia="Cambria Math" w:hAnsi="Cambria Math" w:cs="Arial"/>
-                  <w:sz w:val="22"/>
-                </w:rPr>
-                <m:t>+2.75092</m:t>
-              </m:r>
-              <m:sSup>
-                <m:sSupPr>
-                  <m:ctrlPr>
-                    <w:rPr>
-                      <w:rFonts w:ascii="Cambria Math" w:eastAsia="Cambria Math" w:hAnsi="Cambria Math" w:cs="Arial"/>
-                      <w:i/>
-                      <w:sz w:val="22"/>
-                    </w:rPr>
-                  </m:ctrlPr>
-                </m:sSupPr>
-                <m:e>
-                  <m:r>
-                    <w:rPr>
-                      <w:rFonts w:ascii="Cambria Math" w:eastAsia="Cambria Math" w:hAnsi="Cambria Math" w:cs="Arial"/>
-                      <w:sz w:val="22"/>
-                    </w:rPr>
-                    <m:t>z</m:t>
-                  </m:r>
-                </m:e>
-                <m:sup>
-                  <m:r>
-                    <w:rPr>
-                      <w:rFonts w:ascii="Cambria Math" w:eastAsia="Cambria Math" w:hAnsi="Cambria Math" w:cs="Arial"/>
-                      <w:sz w:val="22"/>
-                    </w:rPr>
-                    <m:t>2</m:t>
-                  </m:r>
-                </m:sup>
-              </m:sSup>
-              <m:r>
-                <w:rPr>
-                  <w:rFonts w:ascii="Cambria Math" w:eastAsia="Cambria Math" w:hAnsi="Cambria Math" w:cs="Arial"/>
-                  <w:sz w:val="22"/>
-                </w:rPr>
-                <m:t xml:space="preserve">-2.46733z+0.71641 </m:t>
-              </m:r>
-            </m:num>
-            <m:den>
               <m:d>
                 <m:dPr>
                   <m:ctrlPr>
@@ -7173,79 +6597,97 @@
                       <w:rFonts w:ascii="Cambria Math" w:eastAsia="Cambria Math" w:hAnsi="Cambria Math" w:cs="Arial"/>
                       <w:sz w:val="22"/>
                     </w:rPr>
-                    <m:t>6</m:t>
+                    <m:t>z-1</m:t>
                   </m:r>
-                  <m:sSup>
-                    <m:sSupPr>
-                      <m:ctrlPr>
-                        <w:rPr>
-                          <w:rFonts w:ascii="Cambria Math" w:eastAsia="Cambria Math" w:hAnsi="Cambria Math" w:cs="Arial"/>
-                          <w:i/>
-                          <w:sz w:val="22"/>
-                        </w:rPr>
-                      </m:ctrlPr>
-                    </m:sSupPr>
-                    <m:e>
-                      <m:r>
-                        <w:rPr>
-                          <w:rFonts w:ascii="Cambria Math" w:eastAsia="Cambria Math" w:hAnsi="Cambria Math" w:cs="Arial"/>
-                          <w:sz w:val="22"/>
-                        </w:rPr>
-                        <m:t>z</m:t>
-                      </m:r>
-                    </m:e>
-                    <m:sup>
-                      <m:r>
-                        <w:rPr>
-                          <w:rFonts w:ascii="Cambria Math" w:eastAsia="Cambria Math" w:hAnsi="Cambria Math" w:cs="Arial"/>
-                          <w:sz w:val="22"/>
-                        </w:rPr>
-                        <m:t>3</m:t>
-                      </m:r>
-                    </m:sup>
-                  </m:sSup>
+                </m:e>
+              </m:d>
+              <m:d>
+                <m:dPr>
+                  <m:ctrlPr>
+                    <w:rPr>
+                      <w:rFonts w:ascii="Cambria Math" w:eastAsia="Cambria Math" w:hAnsi="Cambria Math" w:cs="Arial"/>
+                      <w:i/>
+                      <w:sz w:val="22"/>
+                    </w:rPr>
+                  </m:ctrlPr>
+                </m:dPr>
+                <m:e>
                   <m:r>
                     <w:rPr>
                       <w:rFonts w:ascii="Cambria Math" w:eastAsia="Cambria Math" w:hAnsi="Cambria Math" w:cs="Arial"/>
                       <w:sz w:val="22"/>
                     </w:rPr>
-                    <m:t>-16.34118</m:t>
+                    <m:t>z-0.8187</m:t>
                   </m:r>
-                  <m:sSup>
-                    <m:sSupPr>
-                      <m:ctrlPr>
-                        <w:rPr>
-                          <w:rFonts w:ascii="Cambria Math" w:eastAsia="Cambria Math" w:hAnsi="Cambria Math" w:cs="Arial"/>
-                          <w:i/>
-                          <w:sz w:val="22"/>
-                        </w:rPr>
-                      </m:ctrlPr>
-                    </m:sSupPr>
-                    <m:e>
-                      <m:r>
-                        <w:rPr>
-                          <w:rFonts w:ascii="Cambria Math" w:eastAsia="Cambria Math" w:hAnsi="Cambria Math" w:cs="Arial"/>
-                          <w:sz w:val="22"/>
-                        </w:rPr>
-                        <m:t>z</m:t>
-                      </m:r>
-                    </m:e>
-                    <m:sup>
-                      <m:r>
-                        <w:rPr>
-                          <w:rFonts w:ascii="Cambria Math" w:eastAsia="Cambria Math" w:hAnsi="Cambria Math" w:cs="Arial"/>
-                          <w:sz w:val="22"/>
-                        </w:rPr>
-                        <m:t>2</m:t>
-                      </m:r>
-                    </m:sup>
-                  </m:sSup>
+                </m:e>
+              </m:d>
+              <m:r>
+                <w:rPr>
+                  <w:rFonts w:ascii="Cambria Math" w:eastAsia="Cambria Math" w:hAnsi="Cambria Math" w:cs="Arial"/>
+                  <w:sz w:val="22"/>
+                </w:rPr>
+                <m:t>+(2z-1.8187)(z-0.9048)</m:t>
+              </m:r>
+              <m:r>
+                <w:rPr>
+                  <w:rFonts w:ascii="Cambria Math" w:eastAsia="Cambria Math" w:hAnsi="Cambria Math" w:cs="Arial"/>
+                  <w:sz w:val="22"/>
+                </w:rPr>
+                <m:t xml:space="preserve"> </m:t>
+              </m:r>
+            </m:num>
+            <m:den>
+              <m:r>
+                <w:rPr>
+                  <w:rFonts w:ascii="Cambria Math" w:eastAsia="Cambria Math" w:hAnsi="Cambria Math" w:cs="Arial"/>
+                  <w:sz w:val="22"/>
+                </w:rPr>
+                <m:t>2</m:t>
+              </m:r>
+              <m:d>
+                <m:dPr>
+                  <m:ctrlPr>
+                    <w:rPr>
+                      <w:rFonts w:ascii="Cambria Math" w:eastAsia="Cambria Math" w:hAnsi="Cambria Math" w:cs="Arial"/>
+                      <w:i/>
+                      <w:sz w:val="22"/>
+                    </w:rPr>
+                  </m:ctrlPr>
+                </m:dPr>
+                <m:e>
                   <m:r>
                     <w:rPr>
                       <w:rFonts w:ascii="Cambria Math" w:eastAsia="Cambria Math" w:hAnsi="Cambria Math" w:cs="Arial"/>
                       <w:sz w:val="22"/>
                     </w:rPr>
-                    <m:t>+14.78589z-4.44471</m:t>
+                    <m:t>z-0.9048</m:t>
+                  </m:r>
+                </m:e>
+              </m:d>
+              <m:d>
+                <m:dPr>
+                  <m:ctrlPr>
+                    <w:rPr>
+                      <w:rFonts w:ascii="Cambria Math" w:eastAsia="Cambria Math" w:hAnsi="Cambria Math" w:cs="Arial"/>
+                      <w:i/>
+                      <w:sz w:val="22"/>
+                    </w:rPr>
+                  </m:ctrlPr>
+                </m:dPr>
+                <m:e>
+                  <m:r>
+                    <w:rPr>
+                      <w:rFonts w:ascii="Cambria Math" w:eastAsia="Cambria Math" w:hAnsi="Cambria Math" w:cs="Arial"/>
+                      <w:sz w:val="22"/>
+                    </w:rPr>
+                    <m:t>z-</m:t>
+                  </m:r>
+                  <m:r>
+                    <w:rPr>
+                      <w:rFonts w:ascii="Cambria Math" w:eastAsia="Cambria Math" w:hAnsi="Cambria Math" w:cs="Arial"/>
+                      <w:sz w:val="22"/>
+                    </w:rPr>
+                    <m:t>0.8187</m:t>
                   </m:r>
                 </m:e>
               </m:d>
@@ -7316,43 +6758,7 @@
                   <w:rFonts w:ascii="Cambria Math" w:eastAsia="Cambria Math" w:hAnsi="Cambria Math" w:cs="Arial"/>
                   <w:sz w:val="22"/>
                 </w:rPr>
-                <m:t>-</m:t>
-              </m:r>
-              <m:sSup>
-                <m:sSupPr>
-                  <m:ctrlPr>
-                    <w:rPr>
-                      <w:rFonts w:ascii="Cambria Math" w:eastAsia="Cambria Math" w:hAnsi="Cambria Math" w:cs="Arial"/>
-                      <w:i/>
-                      <w:sz w:val="22"/>
-                    </w:rPr>
-                  </m:ctrlPr>
-                </m:sSupPr>
-                <m:e>
-                  <m:r>
-                    <w:rPr>
-                      <w:rFonts w:ascii="Cambria Math" w:eastAsia="Cambria Math" w:hAnsi="Cambria Math" w:cs="Arial"/>
-                      <w:sz w:val="22"/>
-                    </w:rPr>
-                    <m:t>0.1666z</m:t>
-                  </m:r>
-                </m:e>
-                <m:sup>
-                  <m:r>
-                    <w:rPr>
-                      <w:rFonts w:ascii="Cambria Math" w:eastAsia="Cambria Math" w:hAnsi="Cambria Math" w:cs="Arial"/>
-                      <w:sz w:val="22"/>
-                    </w:rPr>
-                    <m:t>3</m:t>
-                  </m:r>
-                </m:sup>
-              </m:sSup>
-              <m:r>
-                <w:rPr>
-                  <w:rFonts w:ascii="Cambria Math" w:eastAsia="Cambria Math" w:hAnsi="Cambria Math" w:cs="Arial"/>
-                  <w:sz w:val="22"/>
-                </w:rPr>
-                <m:t>+0.45848</m:t>
+                <m:t>2</m:t>
               </m:r>
               <m:sSup>
                 <m:sSupPr>
@@ -7388,45 +6794,14 @@
                   <w:rFonts w:ascii="Cambria Math" w:eastAsia="Cambria Math" w:hAnsi="Cambria Math" w:cs="Arial"/>
                   <w:sz w:val="22"/>
                 </w:rPr>
-                <m:t xml:space="preserve">-0.41122z+0.1194 </m:t>
+                <m:t>-1.8096z-1.8187z+1.6456</m:t>
               </m:r>
-            </m:num>
-            <m:den>
-              <m:sSup>
-                <m:sSupPr>
-                  <m:ctrlPr>
-                    <w:rPr>
-                      <w:rFonts w:ascii="Cambria Math" w:eastAsia="Cambria Math" w:hAnsi="Cambria Math" w:cs="Arial"/>
-                      <w:i/>
-                      <w:sz w:val="22"/>
-                    </w:rPr>
-                  </m:ctrlPr>
-                </m:sSupPr>
-                <m:e>
-                  <m:r>
-                    <w:rPr>
-                      <w:rFonts w:ascii="Cambria Math" w:eastAsia="Cambria Math" w:hAnsi="Cambria Math" w:cs="Arial"/>
-                      <w:sz w:val="22"/>
-                    </w:rPr>
-                    <m:t>z</m:t>
-                  </m:r>
-                </m:e>
-                <m:sup>
-                  <m:r>
-                    <w:rPr>
-                      <w:rFonts w:ascii="Cambria Math" w:eastAsia="Cambria Math" w:hAnsi="Cambria Math" w:cs="Arial"/>
-                      <w:sz w:val="22"/>
-                    </w:rPr>
-                    <m:t>3</m:t>
-                  </m:r>
-                </m:sup>
-              </m:sSup>
               <m:r>
                 <w:rPr>
                   <w:rFonts w:ascii="Cambria Math" w:eastAsia="Cambria Math" w:hAnsi="Cambria Math" w:cs="Arial"/>
                   <w:sz w:val="22"/>
                 </w:rPr>
-                <m:t>-2.72353</m:t>
+                <m:t>+-2</m:t>
               </m:r>
               <m:sSup>
                 <m:sSupPr>
@@ -7462,8 +6837,78 @@
                   <w:rFonts w:ascii="Cambria Math" w:eastAsia="Cambria Math" w:hAnsi="Cambria Math" w:cs="Arial"/>
                   <w:sz w:val="22"/>
                 </w:rPr>
-                <m:t>+2.464315z-0.740785</m:t>
+                <m:t>+</m:t>
               </m:r>
+              <m:r>
+                <w:rPr>
+                  <w:rFonts w:ascii="Cambria Math" w:eastAsia="Cambria Math" w:hAnsi="Cambria Math" w:cs="Arial"/>
+                  <w:sz w:val="22"/>
+                </w:rPr>
+                <m:t>2</m:t>
+              </m:r>
+              <m:r>
+                <w:rPr>
+                  <w:rFonts w:ascii="Cambria Math" w:eastAsia="Cambria Math" w:hAnsi="Cambria Math" w:cs="Arial"/>
+                  <w:sz w:val="22"/>
+                </w:rPr>
+                <m:t>*1.8187z-2*0.8187</m:t>
+              </m:r>
+              <m:r>
+                <w:rPr>
+                  <w:rFonts w:ascii="Cambria Math" w:eastAsia="Cambria Math" w:hAnsi="Cambria Math" w:cs="Arial"/>
+                  <w:sz w:val="22"/>
+                </w:rPr>
+                <m:t xml:space="preserve"> </m:t>
+              </m:r>
+            </m:num>
+            <m:den>
+              <m:r>
+                <w:rPr>
+                  <w:rFonts w:ascii="Cambria Math" w:eastAsia="Cambria Math" w:hAnsi="Cambria Math" w:cs="Arial"/>
+                  <w:sz w:val="22"/>
+                </w:rPr>
+                <m:t>2</m:t>
+              </m:r>
+              <m:d>
+                <m:dPr>
+                  <m:ctrlPr>
+                    <w:rPr>
+                      <w:rFonts w:ascii="Cambria Math" w:eastAsia="Cambria Math" w:hAnsi="Cambria Math" w:cs="Arial"/>
+                      <w:i/>
+                      <w:sz w:val="22"/>
+                    </w:rPr>
+                  </m:ctrlPr>
+                </m:dPr>
+                <m:e>
+                  <m:r>
+                    <w:rPr>
+                      <w:rFonts w:ascii="Cambria Math" w:eastAsia="Cambria Math" w:hAnsi="Cambria Math" w:cs="Arial"/>
+                      <w:sz w:val="22"/>
+                    </w:rPr>
+                    <m:t>z-0.9048</m:t>
+                  </m:r>
+                </m:e>
+              </m:d>
+              <m:d>
+                <m:dPr>
+                  <m:ctrlPr>
+                    <w:rPr>
+                      <w:rFonts w:ascii="Cambria Math" w:eastAsia="Cambria Math" w:hAnsi="Cambria Math" w:cs="Arial"/>
+                      <w:i/>
+                      <w:sz w:val="22"/>
+                    </w:rPr>
+                  </m:ctrlPr>
+                </m:dPr>
+                <m:e>
+                  <m:r>
+                    <w:rPr>
+                      <w:rFonts w:ascii="Cambria Math" w:eastAsia="Cambria Math" w:hAnsi="Cambria Math" w:cs="Arial"/>
+                      <w:sz w:val="22"/>
+                    </w:rPr>
+                    <m:t>z-0.8187</m:t>
+                  </m:r>
+                </m:e>
+              </m:d>
             </m:den>
           </m:f>
         </m:oMath>
@@ -7479,40 +6924,262 @@
           <w:sz w:val="22"/>
         </w:rPr>
       </w:pPr>
-      <w:r>
+      <m:oMathPara>
+        <m:oMath>
+          <m:r>
+            <w:rPr>
+              <w:rFonts w:ascii="Cambria Math" w:eastAsiaTheme="minorEastAsia" w:hAnsi="Cambria Math" w:cs="Arial"/>
+              <w:sz w:val="22"/>
+            </w:rPr>
+            <w:lastRenderedPageBreak/>
+            <m:t>G</m:t>
+          </m:r>
+          <m:d>
+            <m:dPr>
+              <m:ctrlPr>
+                <w:rPr>
+                  <w:rFonts w:ascii="Cambria Math" w:eastAsiaTheme="minorEastAsia" w:hAnsi="Cambria Math" w:cs="Arial"/>
+                  <w:i/>
+                  <w:sz w:val="22"/>
+                </w:rPr>
+              </m:ctrlPr>
+            </m:dPr>
+            <m:e>
+              <m:r>
+                <w:rPr>
+                  <w:rFonts w:ascii="Cambria Math" w:eastAsiaTheme="minorEastAsia" w:hAnsi="Cambria Math" w:cs="Arial"/>
+                  <w:sz w:val="22"/>
+                </w:rPr>
+                <m:t>z</m:t>
+              </m:r>
+            </m:e>
+          </m:d>
+          <m:r>
+            <w:rPr>
+              <w:rFonts w:ascii="Cambria Math" w:eastAsiaTheme="minorEastAsia" w:hAnsi="Cambria Math" w:cs="Arial"/>
+              <w:sz w:val="22"/>
+            </w:rPr>
+            <m:t>=</m:t>
+          </m:r>
+          <m:f>
+            <m:fPr>
+              <m:ctrlPr>
+                <w:rPr>
+                  <w:rFonts w:ascii="Cambria Math" w:eastAsia="Cambria Math" w:hAnsi="Cambria Math" w:cs="Arial"/>
+                  <w:i/>
+                  <w:sz w:val="22"/>
+                </w:rPr>
+              </m:ctrlPr>
+            </m:fPr>
+            <m:num>
+              <m:r>
+                <w:rPr>
+                  <w:rFonts w:ascii="Cambria Math" w:eastAsia="Cambria Math" w:hAnsi="Cambria Math" w:cs="Arial"/>
+                  <w:sz w:val="22"/>
+                </w:rPr>
+                <m:t>0.0091</m:t>
+              </m:r>
+              <m:r>
+                <w:rPr>
+                  <w:rFonts w:ascii="Cambria Math" w:eastAsia="Cambria Math" w:hAnsi="Cambria Math" w:cs="Arial"/>
+                  <w:sz w:val="22"/>
+                </w:rPr>
+                <m:t>z+</m:t>
+              </m:r>
+              <m:r>
+                <w:rPr>
+                  <w:rFonts w:ascii="Cambria Math" w:eastAsia="Cambria Math" w:hAnsi="Cambria Math" w:cs="Arial"/>
+                  <w:sz w:val="22"/>
+                </w:rPr>
+                <m:t>0.0082</m:t>
+              </m:r>
+              <m:r>
+                <w:rPr>
+                  <w:rFonts w:ascii="Cambria Math" w:eastAsia="Cambria Math" w:hAnsi="Cambria Math" w:cs="Arial"/>
+                  <w:sz w:val="22"/>
+                </w:rPr>
+                <m:t xml:space="preserve"> </m:t>
+              </m:r>
+            </m:num>
+            <m:den>
+              <m:r>
+                <w:rPr>
+                  <w:rFonts w:ascii="Cambria Math" w:eastAsia="Cambria Math" w:hAnsi="Cambria Math" w:cs="Arial"/>
+                  <w:sz w:val="22"/>
+                </w:rPr>
+                <m:t>2</m:t>
+              </m:r>
+              <m:d>
+                <m:dPr>
+                  <m:ctrlPr>
+                    <w:rPr>
+                      <w:rFonts w:ascii="Cambria Math" w:eastAsia="Cambria Math" w:hAnsi="Cambria Math" w:cs="Arial"/>
+                      <w:i/>
+                      <w:sz w:val="22"/>
+                    </w:rPr>
+                  </m:ctrlPr>
+                </m:dPr>
+                <m:e>
+                  <m:r>
+                    <w:rPr>
+                      <w:rFonts w:ascii="Cambria Math" w:eastAsia="Cambria Math" w:hAnsi="Cambria Math" w:cs="Arial"/>
+                      <w:sz w:val="22"/>
+                    </w:rPr>
+                    <m:t>z-0.9048</m:t>
+                  </m:r>
+                </m:e>
+              </m:d>
+              <m:d>
+                <m:dPr>
+                  <m:ctrlPr>
+                    <w:rPr>
+                      <w:rFonts w:ascii="Cambria Math" w:eastAsia="Cambria Math" w:hAnsi="Cambria Math" w:cs="Arial"/>
+                      <w:i/>
+                      <w:sz w:val="22"/>
+                    </w:rPr>
+                  </m:ctrlPr>
+                </m:dPr>
+                <m:e>
+                  <m:r>
+                    <w:rPr>
+                      <w:rFonts w:ascii="Cambria Math" w:eastAsia="Cambria Math" w:hAnsi="Cambria Math" w:cs="Arial"/>
+                      <w:sz w:val="22"/>
+                    </w:rPr>
+                    <m:t>z-0.8187</m:t>
+                  </m:r>
+                </m:e>
+              </m:d>
+            </m:den>
+          </m:f>
+        </m:oMath>
+      </m:oMathPara>
+    </w:p>
+    <w:p>
+      <w:pPr>
+        <w:spacing w:after="299" w:line="265" w:lineRule="auto"/>
+        <w:ind w:right="857"/>
         <w:rPr>
           <w:rFonts w:eastAsia="Cambria Math" w:cs="Arial"/>
           <w:i/>
           <w:sz w:val="22"/>
         </w:rPr>
-        <w:t xml:space="preserve">En matlab me da un valor en el denominador igual, pero el numerador 1000 veces </w:t>
-      </w:r>
-      <w:proofErr w:type="spellStart"/>
-      <w:r>
-        <w:rPr>
-          <w:rFonts w:eastAsia="Cambria Math" w:cs="Arial"/>
-          <w:i/>
-          <w:sz w:val="22"/>
-        </w:rPr>
-        <w:t>mas</w:t>
-      </w:r>
-      <w:proofErr w:type="spellEnd"/>
-      <w:r>
-        <w:rPr>
-          <w:rFonts w:eastAsia="Cambria Math" w:cs="Arial"/>
-          <w:i/>
-          <w:sz w:val="22"/>
-        </w:rPr>
-        <w:t xml:space="preserve"> chico</w:t>
-      </w:r>
-      <w:r>
-        <w:rPr>
-          <w:rFonts w:eastAsia="Cambria Math" w:cs="Arial"/>
-          <w:i/>
-          <w:sz w:val="22"/>
-        </w:rPr>
-        <w:t xml:space="preserve"> haciendo la función de transferencia con el polo en cero, y después multiplicándolo por 1-z^-1. </w:t>
-      </w:r>
+      </w:pPr>
+      <m:oMathPara>
+        <m:oMath>
+          <m:r>
+            <w:rPr>
+              <w:rFonts w:ascii="Cambria Math" w:eastAsiaTheme="minorEastAsia" w:hAnsi="Cambria Math" w:cs="Arial"/>
+              <w:sz w:val="22"/>
+            </w:rPr>
+            <m:t>G</m:t>
+          </m:r>
+          <m:d>
+            <m:dPr>
+              <m:ctrlPr>
+                <w:rPr>
+                  <w:rFonts w:ascii="Cambria Math" w:eastAsiaTheme="minorEastAsia" w:hAnsi="Cambria Math" w:cs="Arial"/>
+                  <w:i/>
+                  <w:sz w:val="22"/>
+                </w:rPr>
+              </m:ctrlPr>
+            </m:dPr>
+            <m:e>
+              <m:r>
+                <w:rPr>
+                  <w:rFonts w:ascii="Cambria Math" w:eastAsiaTheme="minorEastAsia" w:hAnsi="Cambria Math" w:cs="Arial"/>
+                  <w:sz w:val="22"/>
+                </w:rPr>
+                <m:t>z</m:t>
+              </m:r>
+            </m:e>
+          </m:d>
+          <m:r>
+            <w:rPr>
+              <w:rFonts w:ascii="Cambria Math" w:eastAsiaTheme="minorEastAsia" w:hAnsi="Cambria Math" w:cs="Arial"/>
+              <w:sz w:val="22"/>
+            </w:rPr>
+            <m:t>=</m:t>
+          </m:r>
+          <m:f>
+            <m:fPr>
+              <m:ctrlPr>
+                <w:rPr>
+                  <w:rFonts w:ascii="Cambria Math" w:eastAsia="Cambria Math" w:hAnsi="Cambria Math" w:cs="Arial"/>
+                  <w:i/>
+                  <w:sz w:val="22"/>
+                </w:rPr>
+              </m:ctrlPr>
+            </m:fPr>
+            <m:num>
+              <m:r>
+                <w:rPr>
+                  <w:rFonts w:ascii="Cambria Math" w:eastAsia="Cambria Math" w:hAnsi="Cambria Math" w:cs="Arial"/>
+                  <w:sz w:val="22"/>
+                </w:rPr>
+                <m:t xml:space="preserve">0.0091z+0.0082 </m:t>
+              </m:r>
+            </m:num>
+            <m:den>
+              <m:r>
+                <w:rPr>
+                  <w:rFonts w:ascii="Cambria Math" w:eastAsia="Cambria Math" w:hAnsi="Cambria Math" w:cs="Arial"/>
+                  <w:sz w:val="22"/>
+                </w:rPr>
+                <m:t>2</m:t>
+              </m:r>
+              <m:d>
+                <m:dPr>
+                  <m:ctrlPr>
+                    <w:rPr>
+                      <w:rFonts w:ascii="Cambria Math" w:eastAsia="Cambria Math" w:hAnsi="Cambria Math" w:cs="Arial"/>
+                      <w:i/>
+                      <w:sz w:val="22"/>
+                    </w:rPr>
+                  </m:ctrlPr>
+                </m:dPr>
+                <m:e>
+                  <m:sSup>
+                    <m:sSupPr>
+                      <m:ctrlPr>
+                        <w:rPr>
+                          <w:rFonts w:ascii="Cambria Math" w:eastAsia="Cambria Math" w:hAnsi="Cambria Math" w:cs="Arial"/>
+                          <w:i/>
+                          <w:sz w:val="22"/>
+                        </w:rPr>
+                      </m:ctrlPr>
+                    </m:sSupPr>
+                    <m:e>
+                      <m:r>
+                        <w:rPr>
+                          <w:rFonts w:ascii="Cambria Math" w:eastAsia="Cambria Math" w:hAnsi="Cambria Math" w:cs="Arial"/>
+                          <w:sz w:val="22"/>
+                        </w:rPr>
+                        <m:t>z</m:t>
+                      </m:r>
+                    </m:e>
+                    <m:sup>
+                      <m:r>
+                        <w:rPr>
+                          <w:rFonts w:ascii="Cambria Math" w:eastAsia="Cambria Math" w:hAnsi="Cambria Math" w:cs="Arial"/>
+                          <w:sz w:val="22"/>
+                        </w:rPr>
+                        <m:t>2</m:t>
+                      </m:r>
+                    </m:sup>
+                  </m:sSup>
+                  <m:r>
+                    <w:rPr>
+                      <w:rFonts w:ascii="Cambria Math" w:eastAsia="Cambria Math" w:hAnsi="Cambria Math" w:cs="Arial"/>
+                      <w:sz w:val="22"/>
+                    </w:rPr>
+                    <m:t>-1.7235z+0.74076</m:t>
+                  </m:r>
+                </m:e>
+              </m:d>
+            </m:den>
+          </m:f>
+        </m:oMath>
+      </m:oMathPara>
     </w:p>
     <w:p>
       <w:pPr>
@@ -7520,1156 +7187,15 @@
         <w:ind w:right="857"/>
         <w:rPr>
           <w:rFonts w:eastAsia="Cambria Math" w:cs="Arial"/>
-          <w:i/>
           <w:sz w:val="22"/>
         </w:rPr>
       </w:pPr>
       <w:r>
-        <w:rPr>
-          <w:rFonts w:eastAsia="Cambria Math" w:cs="Arial"/>
-          <w:i/>
-          <w:sz w:val="22"/>
-        </w:rPr>
-        <w:t xml:space="preserve">Usando el comando c2dm me da un resultado completamente distinto. Lo comprobé haciendo la inversa de Laplace y transformándola a z en wólfram </w:t>
-      </w:r>
-      <w:proofErr w:type="spellStart"/>
-      <w:r>
-        <w:rPr>
-          <w:rFonts w:eastAsia="Cambria Math" w:cs="Arial"/>
-          <w:i/>
-          <w:sz w:val="22"/>
-        </w:rPr>
-        <w:t>alpha</w:t>
-      </w:r>
-      <w:proofErr w:type="spellEnd"/>
-      <w:r>
-        <w:rPr>
-          <w:rFonts w:eastAsia="Cambria Math" w:cs="Arial"/>
-          <w:i/>
-          <w:sz w:val="22"/>
-        </w:rPr>
-        <w:t xml:space="preserve">, y </w:t>
-      </w:r>
-      <w:proofErr w:type="spellStart"/>
-      <w:r>
-        <w:rPr>
-          <w:rFonts w:eastAsia="Cambria Math" w:cs="Arial"/>
-          <w:i/>
-          <w:sz w:val="22"/>
-        </w:rPr>
-        <w:t>coincidia</w:t>
-      </w:r>
-      <w:proofErr w:type="spellEnd"/>
-      <w:r>
-        <w:rPr>
-          <w:rFonts w:eastAsia="Cambria Math" w:cs="Arial"/>
-          <w:i/>
-          <w:sz w:val="22"/>
-        </w:rPr>
-        <w:t xml:space="preserve"> con lo de c2dm</w:t>
-      </w:r>
-    </w:p>
-    <w:p>
-      <w:pPr>
-        <w:spacing w:after="299" w:line="265" w:lineRule="auto"/>
-        <w:ind w:right="857"/>
         <w:rPr>
           <w:rFonts w:eastAsia="Cambria Math" w:cs="Arial"/>
           <w:sz w:val="22"/>
         </w:rPr>
-      </w:pPr>
-      <w:r>
-        <w:rPr>
-          <w:rFonts w:eastAsia="Cambria Math" w:cs="Arial"/>
-          <w:sz w:val="22"/>
-        </w:rPr>
-        <w:t>La transformada z agregando el polo en el origen resulta:</w:t>
-      </w:r>
-    </w:p>
-    <w:tbl>
-      <w:tblPr>
-        <w:tblW w:w="5000" w:type="pct"/>
-        <w:tblInd w:w="55" w:type="dxa"/>
-        <w:tblCellMar>
-          <w:left w:w="70" w:type="dxa"/>
-          <w:right w:w="70" w:type="dxa"/>
-        </w:tblCellMar>
-        <w:tblLook w:val="0000" w:firstRow="0" w:lastRow="0" w:firstColumn="0" w:lastColumn="0" w:noHBand="0" w:noVBand="0"/>
-      </w:tblPr>
-      <w:tblGrid>
-        <w:gridCol w:w="907"/>
-        <w:gridCol w:w="7257"/>
-        <w:gridCol w:w="907"/>
-      </w:tblGrid>
-      <w:tr>
-        <w:tc>
-          <w:tcPr>
-            <w:tcW w:w="500" w:type="pct"/>
-          </w:tcPr>
-          <w:p>
-            <w:pPr>
-              <w:rPr>
-                <w:rFonts w:cs="Arial"/>
-              </w:rPr>
-            </w:pPr>
-          </w:p>
-        </w:tc>
-        <w:tc>
-          <w:tcPr>
-            <w:tcW w:w="4000" w:type="pct"/>
-            <w:vAlign w:val="center"/>
-          </w:tcPr>
-          <w:p>
-            <w:pPr>
-              <w:jc w:val="center"/>
-              <w:rPr>
-                <w:rFonts w:cs="Arial"/>
-              </w:rPr>
-            </w:pPr>
-            <m:oMathPara>
-              <m:oMath>
-                <m:f>
-                  <m:fPr>
-                    <m:ctrlPr>
-                      <w:rPr>
-                        <w:rFonts w:ascii="Cambria Math" w:hAnsi="Cambria Math" w:cs="Arial"/>
-                        <w:i/>
-                      </w:rPr>
-                    </m:ctrlPr>
-                  </m:fPr>
-                  <m:num>
-                    <m:sSup>
-                      <m:sSupPr>
-                        <m:ctrlPr>
-                          <w:rPr>
-                            <w:rFonts w:ascii="Cambria Math" w:hAnsi="Cambria Math" w:cs="Arial"/>
-                            <w:i/>
-                          </w:rPr>
-                        </m:ctrlPr>
-                      </m:sSupPr>
-                      <m:e>
-                        <m:d>
-                          <m:dPr>
-                            <m:ctrlPr>
-                              <w:rPr>
-                                <w:rFonts w:ascii="Cambria Math" w:hAnsi="Cambria Math" w:cs="Arial"/>
-                                <w:i/>
-                              </w:rPr>
-                            </m:ctrlPr>
-                          </m:dPr>
-                          <m:e>
-                            <m:r>
-                              <w:rPr>
-                                <w:rFonts w:ascii="Cambria Math" w:hAnsi="Cambria Math" w:cs="Arial"/>
-                              </w:rPr>
-                              <m:t xml:space="preserve">-1 + </m:t>
-                            </m:r>
-                            <m:sSup>
-                              <m:sSupPr>
-                                <m:ctrlPr>
-                                  <w:rPr>
-                                    <w:rFonts w:ascii="Cambria Math" w:hAnsi="Cambria Math" w:cs="Arial"/>
-                                    <w:i/>
-                                  </w:rPr>
-                                </m:ctrlPr>
-                              </m:sSupPr>
-                              <m:e>
-                                <m:r>
-                                  <w:rPr>
-                                    <w:rFonts w:ascii="Cambria Math" w:hAnsi="Cambria Math" w:cs="Arial"/>
-                                  </w:rPr>
-                                  <m:t>e</m:t>
-                                </m:r>
-                              </m:e>
-                              <m:sup>
-                                <m:r>
-                                  <w:rPr>
-                                    <w:rFonts w:ascii="Cambria Math" w:hAnsi="Cambria Math" w:cs="Arial"/>
-                                  </w:rPr>
-                                  <m:t>-</m:t>
-                                </m:r>
-                                <m:sSub>
-                                  <m:sSubPr>
-                                    <m:ctrlPr>
-                                      <w:rPr>
-                                        <w:rFonts w:ascii="Cambria Math" w:hAnsi="Cambria Math" w:cs="Arial"/>
-                                        <w:i/>
-                                      </w:rPr>
-                                    </m:ctrlPr>
-                                  </m:sSubPr>
-                                  <m:e>
-                                    <m:r>
-                                      <w:rPr>
-                                        <w:rFonts w:ascii="Cambria Math" w:hAnsi="Cambria Math" w:cs="Arial"/>
-                                      </w:rPr>
-                                      <m:t>T</m:t>
-                                    </m:r>
-                                  </m:e>
-                                  <m:sub>
-                                    <m:r>
-                                      <w:rPr>
-                                        <w:rFonts w:ascii="Cambria Math" w:hAnsi="Cambria Math" w:cs="Arial"/>
-                                      </w:rPr>
-                                      <m:t>0</m:t>
-                                    </m:r>
-                                  </m:sub>
-                                </m:sSub>
-                              </m:sup>
-                            </m:sSup>
-                          </m:e>
-                        </m:d>
-                      </m:e>
-                      <m:sup>
-                        <m:r>
-                          <w:rPr>
-                            <w:rFonts w:ascii="Cambria Math" w:hAnsi="Cambria Math" w:cs="Arial"/>
-                          </w:rPr>
-                          <m:t>2</m:t>
-                        </m:r>
-                      </m:sup>
-                    </m:sSup>
-                    <m:r>
-                      <w:rPr>
-                        <w:rFonts w:ascii="Cambria Math" w:hAnsi="Cambria Math" w:cs="Arial"/>
-                      </w:rPr>
-                      <m:t xml:space="preserve">z </m:t>
-                    </m:r>
-                    <m:d>
-                      <m:dPr>
-                        <m:ctrlPr>
-                          <w:rPr>
-                            <w:rFonts w:ascii="Cambria Math" w:hAnsi="Cambria Math" w:cs="Arial"/>
-                            <w:i/>
-                          </w:rPr>
-                        </m:ctrlPr>
-                      </m:dPr>
-                      <m:e>
-                        <m:r>
-                          <w:rPr>
-                            <w:rFonts w:ascii="Cambria Math" w:hAnsi="Cambria Math" w:cs="Arial"/>
-                          </w:rPr>
-                          <m:t>1 + e z</m:t>
-                        </m:r>
-                      </m:e>
-                    </m:d>
-                  </m:num>
-                  <m:den>
-                    <m:r>
-                      <w:rPr>
-                        <w:rFonts w:ascii="Cambria Math" w:hAnsi="Cambria Math" w:cs="Arial"/>
-                      </w:rPr>
-                      <m:t xml:space="preserve">2 </m:t>
-                    </m:r>
-                    <m:d>
-                      <m:dPr>
-                        <m:ctrlPr>
-                          <w:rPr>
-                            <w:rFonts w:ascii="Cambria Math" w:hAnsi="Cambria Math" w:cs="Arial"/>
-                            <w:i/>
-                          </w:rPr>
-                        </m:ctrlPr>
-                      </m:dPr>
-                      <m:e>
-                        <m:r>
-                          <w:rPr>
-                            <w:rFonts w:ascii="Cambria Math" w:hAnsi="Cambria Math" w:cs="Arial"/>
-                          </w:rPr>
-                          <m:t>-1 + z</m:t>
-                        </m:r>
-                      </m:e>
-                    </m:d>
-                    <m:d>
-                      <m:dPr>
-                        <m:ctrlPr>
-                          <w:rPr>
-                            <w:rFonts w:ascii="Cambria Math" w:hAnsi="Cambria Math" w:cs="Arial"/>
-                            <w:i/>
-                          </w:rPr>
-                        </m:ctrlPr>
-                      </m:dPr>
-                      <m:e>
-                        <m:r>
-                          <w:rPr>
-                            <w:rFonts w:ascii="Cambria Math" w:hAnsi="Cambria Math" w:cs="Arial"/>
-                          </w:rPr>
-                          <m:t xml:space="preserve">-1 + </m:t>
-                        </m:r>
-                        <m:sSup>
-                          <m:sSupPr>
-                            <m:ctrlPr>
-                              <w:rPr>
-                                <w:rFonts w:ascii="Cambria Math" w:hAnsi="Cambria Math" w:cs="Arial"/>
-                                <w:i/>
-                              </w:rPr>
-                            </m:ctrlPr>
-                          </m:sSupPr>
-                          <m:e>
-                            <m:r>
-                              <w:rPr>
-                                <w:rFonts w:ascii="Cambria Math" w:hAnsi="Cambria Math" w:cs="Arial"/>
-                              </w:rPr>
-                              <m:t>e</m:t>
-                            </m:r>
-                          </m:e>
-                          <m:sup>
-                            <m:sSub>
-                              <m:sSubPr>
-                                <m:ctrlPr>
-                                  <w:rPr>
-                                    <w:rFonts w:ascii="Cambria Math" w:hAnsi="Cambria Math" w:cs="Arial"/>
-                                    <w:i/>
-                                  </w:rPr>
-                                </m:ctrlPr>
-                              </m:sSubPr>
-                              <m:e>
-                                <m:r>
-                                  <w:rPr>
-                                    <w:rFonts w:ascii="Cambria Math" w:hAnsi="Cambria Math" w:cs="Arial"/>
-                                  </w:rPr>
-                                  <m:t>-T</m:t>
-                                </m:r>
-                              </m:e>
-                              <m:sub>
-                                <m:r>
-                                  <w:rPr>
-                                    <w:rFonts w:ascii="Cambria Math" w:hAnsi="Cambria Math" w:cs="Arial"/>
-                                  </w:rPr>
-                                  <m:t>0</m:t>
-                                </m:r>
-                              </m:sub>
-                            </m:sSub>
-                          </m:sup>
-                        </m:sSup>
-                        <m:r>
-                          <w:rPr>
-                            <w:rFonts w:ascii="Cambria Math" w:hAnsi="Cambria Math" w:cs="Arial"/>
-                          </w:rPr>
-                          <m:t xml:space="preserve"> z</m:t>
-                        </m:r>
-                      </m:e>
-                    </m:d>
-                    <m:d>
-                      <m:dPr>
-                        <m:ctrlPr>
-                          <w:rPr>
-                            <w:rFonts w:ascii="Cambria Math" w:hAnsi="Cambria Math" w:cs="Arial"/>
-                            <w:i/>
-                          </w:rPr>
-                        </m:ctrlPr>
-                      </m:dPr>
-                      <m:e>
-                        <m:r>
-                          <w:rPr>
-                            <w:rFonts w:ascii="Cambria Math" w:hAnsi="Cambria Math" w:cs="Arial"/>
-                          </w:rPr>
-                          <m:t xml:space="preserve">-1 + </m:t>
-                        </m:r>
-                        <m:sSup>
-                          <m:sSupPr>
-                            <m:ctrlPr>
-                              <w:rPr>
-                                <w:rFonts w:ascii="Cambria Math" w:hAnsi="Cambria Math" w:cs="Arial"/>
-                                <w:i/>
-                              </w:rPr>
-                            </m:ctrlPr>
-                          </m:sSupPr>
-                          <m:e>
-                            <m:r>
-                              <w:rPr>
-                                <w:rFonts w:ascii="Cambria Math" w:hAnsi="Cambria Math" w:cs="Arial"/>
-                              </w:rPr>
-                              <m:t>e</m:t>
-                            </m:r>
-                          </m:e>
-                          <m:sup>
-                            <m:r>
-                              <w:rPr>
-                                <w:rFonts w:ascii="Cambria Math" w:hAnsi="Cambria Math" w:cs="Arial"/>
-                              </w:rPr>
-                              <m:t>-2</m:t>
-                            </m:r>
-                            <m:sSub>
-                              <m:sSubPr>
-                                <m:ctrlPr>
-                                  <w:rPr>
-                                    <w:rFonts w:ascii="Cambria Math" w:hAnsi="Cambria Math" w:cs="Arial"/>
-                                    <w:i/>
-                                  </w:rPr>
-                                </m:ctrlPr>
-                              </m:sSubPr>
-                              <m:e>
-                                <m:r>
-                                  <w:rPr>
-                                    <w:rFonts w:ascii="Cambria Math" w:hAnsi="Cambria Math" w:cs="Arial"/>
-                                  </w:rPr>
-                                  <m:t>T</m:t>
-                                </m:r>
-                              </m:e>
-                              <m:sub>
-                                <m:r>
-                                  <w:rPr>
-                                    <w:rFonts w:ascii="Cambria Math" w:hAnsi="Cambria Math" w:cs="Arial"/>
-                                  </w:rPr>
-                                  <m:t>0</m:t>
-                                </m:r>
-                              </m:sub>
-                            </m:sSub>
-                          </m:sup>
-                        </m:sSup>
-                        <m:r>
-                          <w:rPr>
-                            <w:rFonts w:ascii="Cambria Math" w:hAnsi="Cambria Math" w:cs="Arial"/>
-                          </w:rPr>
-                          <m:t>z</m:t>
-                        </m:r>
-                      </m:e>
-                    </m:d>
-                  </m:den>
-                </m:f>
-              </m:oMath>
-            </m:oMathPara>
-          </w:p>
-        </w:tc>
-        <w:tc>
-          <w:tcPr>
-            <w:tcW w:w="500" w:type="pct"/>
-            <w:vAlign w:val="center"/>
-          </w:tcPr>
-          <w:p>
-            <w:pPr>
-              <w:jc w:val="right"/>
-              <w:rPr>
-                <w:rFonts w:cs="Arial"/>
-              </w:rPr>
-            </w:pPr>
-            <w:r>
-              <w:rPr>
-                <w:rFonts w:cs="Arial"/>
-              </w:rPr>
-              <w:t>(</w:t>
-            </w:r>
-            <w:r>
-              <w:fldChar w:fldCharType="begin"/>
-            </w:r>
-            <w:r>
-              <w:instrText xml:space="preserve"> SEQ Tabla \* ARABIC </w:instrText>
-            </w:r>
-            <w:r>
-              <w:fldChar w:fldCharType="separate"/>
-            </w:r>
-            <w:r>
-              <w:rPr>
-                <w:noProof/>
-              </w:rPr>
-              <w:t>7</w:t>
-            </w:r>
-            <w:r>
-              <w:fldChar w:fldCharType="end"/>
-            </w:r>
-            <w:r>
-              <w:t>)</w:t>
-            </w:r>
-          </w:p>
-        </w:tc>
-      </w:tr>
-    </w:tbl>
-    <w:p>
-      <w:pPr>
-        <w:spacing w:after="299" w:line="265" w:lineRule="auto"/>
-        <w:ind w:right="857"/>
-        <w:rPr>
-          <w:rFonts w:eastAsia="Cambria Math" w:cs="Arial"/>
-          <w:sz w:val="22"/>
-        </w:rPr>
-      </w:pPr>
-      <w:r>
-        <w:rPr>
-          <w:rFonts w:eastAsia="Cambria Math" w:cs="Arial"/>
-          <w:sz w:val="22"/>
-        </w:rPr>
-        <w:t>Multiplicando por 1-z^-1:</w:t>
-      </w:r>
-    </w:p>
-    <w:tbl>
-      <w:tblPr>
-        <w:tblW w:w="5000" w:type="pct"/>
-        <w:tblInd w:w="55" w:type="dxa"/>
-        <w:tblCellMar>
-          <w:left w:w="70" w:type="dxa"/>
-          <w:right w:w="70" w:type="dxa"/>
-        </w:tblCellMar>
-        <w:tblLook w:val="0000" w:firstRow="0" w:lastRow="0" w:firstColumn="0" w:lastColumn="0" w:noHBand="0" w:noVBand="0"/>
-      </w:tblPr>
-      <w:tblGrid>
-        <w:gridCol w:w="907"/>
-        <w:gridCol w:w="7257"/>
-        <w:gridCol w:w="907"/>
-      </w:tblGrid>
-      <w:tr>
-        <w:tc>
-          <w:tcPr>
-            <w:tcW w:w="500" w:type="pct"/>
-          </w:tcPr>
-          <w:p>
-            <w:pPr>
-              <w:rPr>
-                <w:rFonts w:cs="Arial"/>
-              </w:rPr>
-            </w:pPr>
-          </w:p>
-        </w:tc>
-        <w:tc>
-          <w:tcPr>
-            <w:tcW w:w="4000" w:type="pct"/>
-            <w:vAlign w:val="center"/>
-          </w:tcPr>
-          <w:p>
-            <w:pPr>
-              <w:jc w:val="center"/>
-              <w:rPr>
-                <w:rFonts w:cs="Arial"/>
-              </w:rPr>
-            </w:pPr>
-            <m:oMathPara>
-              <m:oMath>
-                <m:r>
-                  <w:rPr>
-                    <w:rFonts w:ascii="Cambria Math" w:hAnsi="Cambria Math" w:cs="Arial"/>
-                  </w:rPr>
-                  <m:t>G</m:t>
-                </m:r>
-                <m:d>
-                  <m:dPr>
-                    <m:ctrlPr>
-                      <w:rPr>
-                        <w:rFonts w:ascii="Cambria Math" w:hAnsi="Cambria Math" w:cs="Arial"/>
-                        <w:i/>
-                      </w:rPr>
-                    </m:ctrlPr>
-                  </m:dPr>
-                  <m:e>
-                    <m:r>
-                      <w:rPr>
-                        <w:rFonts w:ascii="Cambria Math" w:hAnsi="Cambria Math" w:cs="Arial"/>
-                      </w:rPr>
-                      <m:t>z</m:t>
-                    </m:r>
-                  </m:e>
-                </m:d>
-                <m:r>
-                  <w:rPr>
-                    <w:rFonts w:ascii="Cambria Math" w:hAnsi="Cambria Math" w:cs="Arial"/>
-                  </w:rPr>
-                  <m:t>=</m:t>
-                </m:r>
-                <m:f>
-                  <m:fPr>
-                    <m:ctrlPr>
-                      <w:rPr>
-                        <w:rFonts w:ascii="Cambria Math" w:hAnsi="Cambria Math" w:cs="Arial"/>
-                        <w:i/>
-                      </w:rPr>
-                    </m:ctrlPr>
-                  </m:fPr>
-                  <m:num>
-                    <m:d>
-                      <m:dPr>
-                        <m:ctrlPr>
-                          <w:rPr>
-                            <w:rFonts w:ascii="Cambria Math" w:hAnsi="Cambria Math" w:cs="Arial"/>
-                            <w:i/>
-                          </w:rPr>
-                        </m:ctrlPr>
-                      </m:dPr>
-                      <m:e>
-                        <m:sSup>
-                          <m:sSupPr>
-                            <m:ctrlPr>
-                              <w:rPr>
-                                <w:rFonts w:ascii="Cambria Math" w:hAnsi="Cambria Math" w:cs="Arial"/>
-                                <w:i/>
-                              </w:rPr>
-                            </m:ctrlPr>
-                          </m:sSupPr>
-                          <m:e>
-                            <m:r>
-                              <w:rPr>
-                                <w:rFonts w:ascii="Cambria Math" w:hAnsi="Cambria Math" w:cs="Arial"/>
-                              </w:rPr>
-                              <m:t>e</m:t>
-                            </m:r>
-                          </m:e>
-                          <m:sup>
-                            <m:r>
-                              <w:rPr>
-                                <w:rFonts w:ascii="Cambria Math" w:hAnsi="Cambria Math" w:cs="Arial"/>
-                              </w:rPr>
-                              <m:t>3</m:t>
-                            </m:r>
-                            <m:sSub>
-                              <m:sSubPr>
-                                <m:ctrlPr>
-                                  <w:rPr>
-                                    <w:rFonts w:ascii="Cambria Math" w:hAnsi="Cambria Math" w:cs="Arial"/>
-                                    <w:i/>
-                                  </w:rPr>
-                                </m:ctrlPr>
-                              </m:sSubPr>
-                              <m:e>
-                                <m:r>
-                                  <w:rPr>
-                                    <w:rFonts w:ascii="Cambria Math" w:hAnsi="Cambria Math" w:cs="Arial"/>
-                                  </w:rPr>
-                                  <m:t>T</m:t>
-                                </m:r>
-                              </m:e>
-                              <m:sub>
-                                <m:r>
-                                  <w:rPr>
-                                    <w:rFonts w:ascii="Cambria Math" w:hAnsi="Cambria Math" w:cs="Arial"/>
-                                  </w:rPr>
-                                  <m:t>0</m:t>
-                                </m:r>
-                              </m:sub>
-                            </m:sSub>
-                          </m:sup>
-                        </m:sSup>
-                        <m:r>
-                          <w:rPr>
-                            <w:rFonts w:ascii="Cambria Math" w:hAnsi="Cambria Math" w:cs="Arial"/>
-                          </w:rPr>
-                          <m:t>-2</m:t>
-                        </m:r>
-                        <m:sSup>
-                          <m:sSupPr>
-                            <m:ctrlPr>
-                              <w:rPr>
-                                <w:rFonts w:ascii="Cambria Math" w:hAnsi="Cambria Math" w:cs="Arial"/>
-                                <w:i/>
-                              </w:rPr>
-                            </m:ctrlPr>
-                          </m:sSupPr>
-                          <m:e>
-                            <m:r>
-                              <w:rPr>
-                                <w:rFonts w:ascii="Cambria Math" w:hAnsi="Cambria Math" w:cs="Arial"/>
-                              </w:rPr>
-                              <m:t>e</m:t>
-                            </m:r>
-                          </m:e>
-                          <m:sup>
-                            <m:r>
-                              <w:rPr>
-                                <w:rFonts w:ascii="Cambria Math" w:hAnsi="Cambria Math" w:cs="Arial"/>
-                              </w:rPr>
-                              <m:t>2</m:t>
-                            </m:r>
-                            <m:sSub>
-                              <m:sSubPr>
-                                <m:ctrlPr>
-                                  <w:rPr>
-                                    <w:rFonts w:ascii="Cambria Math" w:hAnsi="Cambria Math" w:cs="Arial"/>
-                                    <w:i/>
-                                  </w:rPr>
-                                </m:ctrlPr>
-                              </m:sSubPr>
-                              <m:e>
-                                <m:r>
-                                  <w:rPr>
-                                    <w:rFonts w:ascii="Cambria Math" w:hAnsi="Cambria Math" w:cs="Arial"/>
-                                  </w:rPr>
-                                  <m:t>T</m:t>
-                                </m:r>
-                              </m:e>
-                              <m:sub>
-                                <m:r>
-                                  <w:rPr>
-                                    <w:rFonts w:ascii="Cambria Math" w:hAnsi="Cambria Math" w:cs="Arial"/>
-                                  </w:rPr>
-                                  <m:t>0</m:t>
-                                </m:r>
-                              </m:sub>
-                            </m:sSub>
-                          </m:sup>
-                        </m:sSup>
-                        <m:r>
-                          <w:rPr>
-                            <w:rFonts w:ascii="Cambria Math" w:hAnsi="Cambria Math" w:cs="Arial"/>
-                          </w:rPr>
-                          <m:t>+</m:t>
-                        </m:r>
-                        <m:sSup>
-                          <m:sSupPr>
-                            <m:ctrlPr>
-                              <w:rPr>
-                                <w:rFonts w:ascii="Cambria Math" w:hAnsi="Cambria Math" w:cs="Arial"/>
-                                <w:i/>
-                              </w:rPr>
-                            </m:ctrlPr>
-                          </m:sSupPr>
-                          <m:e>
-                            <m:r>
-                              <w:rPr>
-                                <w:rFonts w:ascii="Cambria Math" w:hAnsi="Cambria Math" w:cs="Arial"/>
-                              </w:rPr>
-                              <m:t>e</m:t>
-                            </m:r>
-                          </m:e>
-                          <m:sup>
-                            <m:sSub>
-                              <m:sSubPr>
-                                <m:ctrlPr>
-                                  <w:rPr>
-                                    <w:rFonts w:ascii="Cambria Math" w:hAnsi="Cambria Math" w:cs="Arial"/>
-                                    <w:i/>
-                                  </w:rPr>
-                                </m:ctrlPr>
-                              </m:sSubPr>
-                              <m:e>
-                                <m:r>
-                                  <w:rPr>
-                                    <w:rFonts w:ascii="Cambria Math" w:hAnsi="Cambria Math" w:cs="Arial"/>
-                                  </w:rPr>
-                                  <m:t>T</m:t>
-                                </m:r>
-                              </m:e>
-                              <m:sub>
-                                <m:r>
-                                  <w:rPr>
-                                    <w:rFonts w:ascii="Cambria Math" w:hAnsi="Cambria Math" w:cs="Arial"/>
-                                  </w:rPr>
-                                  <m:t>0</m:t>
-                                </m:r>
-                              </m:sub>
-                            </m:sSub>
-                          </m:sup>
-                        </m:sSup>
-                      </m:e>
-                    </m:d>
-                    <m:r>
-                      <w:rPr>
-                        <w:rFonts w:ascii="Cambria Math" w:hAnsi="Cambria Math" w:cs="Arial"/>
-                      </w:rPr>
-                      <m:t>z</m:t>
-                    </m:r>
-                    <m:r>
-                      <w:rPr>
-                        <w:rFonts w:ascii="Cambria Math" w:hAnsi="Cambria Math" w:cs="Arial"/>
-                      </w:rPr>
-                      <m:t>+</m:t>
-                    </m:r>
-                    <m:sSup>
-                      <m:sSupPr>
-                        <m:ctrlPr>
-                          <w:rPr>
-                            <w:rFonts w:ascii="Cambria Math" w:hAnsi="Cambria Math" w:cs="Arial"/>
-                            <w:i/>
-                          </w:rPr>
-                        </m:ctrlPr>
-                      </m:sSupPr>
-                      <m:e>
-                        <m:r>
-                          <w:rPr>
-                            <w:rFonts w:ascii="Cambria Math" w:hAnsi="Cambria Math" w:cs="Arial"/>
-                          </w:rPr>
-                          <m:t>e</m:t>
-                        </m:r>
-                      </m:e>
-                      <m:sup>
-                        <m:r>
-                          <w:rPr>
-                            <w:rFonts w:ascii="Cambria Math" w:hAnsi="Cambria Math" w:cs="Arial"/>
-                          </w:rPr>
-                          <m:t>2</m:t>
-                        </m:r>
-                        <m:sSub>
-                          <m:sSubPr>
-                            <m:ctrlPr>
-                              <w:rPr>
-                                <w:rFonts w:ascii="Cambria Math" w:hAnsi="Cambria Math" w:cs="Arial"/>
-                                <w:i/>
-                              </w:rPr>
-                            </m:ctrlPr>
-                          </m:sSubPr>
-                          <m:e>
-                            <m:r>
-                              <w:rPr>
-                                <w:rFonts w:ascii="Cambria Math" w:hAnsi="Cambria Math" w:cs="Arial"/>
-                              </w:rPr>
-                              <m:t>T</m:t>
-                            </m:r>
-                          </m:e>
-                          <m:sub>
-                            <m:r>
-                              <w:rPr>
-                                <w:rFonts w:ascii="Cambria Math" w:hAnsi="Cambria Math" w:cs="Arial"/>
-                              </w:rPr>
-                              <m:t>0</m:t>
-                            </m:r>
-                          </m:sub>
-                        </m:sSub>
-                      </m:sup>
-                    </m:sSup>
-                    <m:r>
-                      <w:rPr>
-                        <w:rFonts w:ascii="Cambria Math" w:hAnsi="Cambria Math" w:cs="Arial"/>
-                      </w:rPr>
-                      <m:t>-2</m:t>
-                    </m:r>
-                    <m:sSup>
-                      <m:sSupPr>
-                        <m:ctrlPr>
-                          <w:rPr>
-                            <w:rFonts w:ascii="Cambria Math" w:hAnsi="Cambria Math" w:cs="Arial"/>
-                            <w:i/>
-                          </w:rPr>
-                        </m:ctrlPr>
-                      </m:sSupPr>
-                      <m:e>
-                        <m:r>
-                          <w:rPr>
-                            <w:rFonts w:ascii="Cambria Math" w:hAnsi="Cambria Math" w:cs="Arial"/>
-                          </w:rPr>
-                          <m:t>e</m:t>
-                        </m:r>
-                      </m:e>
-                      <m:sup>
-                        <m:sSub>
-                          <m:sSubPr>
-                            <m:ctrlPr>
-                              <w:rPr>
-                                <w:rFonts w:ascii="Cambria Math" w:hAnsi="Cambria Math" w:cs="Arial"/>
-                                <w:i/>
-                              </w:rPr>
-                            </m:ctrlPr>
-                          </m:sSubPr>
-                          <m:e>
-                            <m:r>
-                              <w:rPr>
-                                <w:rFonts w:ascii="Cambria Math" w:hAnsi="Cambria Math" w:cs="Arial"/>
-                              </w:rPr>
-                              <m:t>T</m:t>
-                            </m:r>
-                          </m:e>
-                          <m:sub>
-                            <m:r>
-                              <w:rPr>
-                                <w:rFonts w:ascii="Cambria Math" w:hAnsi="Cambria Math" w:cs="Arial"/>
-                              </w:rPr>
-                              <m:t>0</m:t>
-                            </m:r>
-                          </m:sub>
-                        </m:sSub>
-                      </m:sup>
-                    </m:sSup>
-                    <m:r>
-                      <w:rPr>
-                        <w:rFonts w:ascii="Cambria Math" w:hAnsi="Cambria Math" w:cs="Arial"/>
-                      </w:rPr>
-                      <m:t>+</m:t>
-                    </m:r>
-                    <m:r>
-                      <w:rPr>
-                        <w:rFonts w:ascii="Cambria Math" w:hAnsi="Cambria Math" w:cs="Arial"/>
-                      </w:rPr>
-                      <m:t>1</m:t>
-                    </m:r>
-                  </m:num>
-                  <m:den>
-                    <m:r>
-                      <w:rPr>
-                        <w:rFonts w:ascii="Cambria Math" w:hAnsi="Cambria Math" w:cs="Arial"/>
-                      </w:rPr>
-                      <m:t>2</m:t>
-                    </m:r>
-                    <m:sSup>
-                      <m:sSupPr>
-                        <m:ctrlPr>
-                          <w:rPr>
-                            <w:rFonts w:ascii="Cambria Math" w:hAnsi="Cambria Math" w:cs="Arial"/>
-                            <w:i/>
-                          </w:rPr>
-                        </m:ctrlPr>
-                      </m:sSupPr>
-                      <m:e>
-                        <m:r>
-                          <w:rPr>
-                            <w:rFonts w:ascii="Cambria Math" w:hAnsi="Cambria Math" w:cs="Arial"/>
-                          </w:rPr>
-                          <m:t>e</m:t>
-                        </m:r>
-                      </m:e>
-                      <m:sup>
-                        <m:r>
-                          <w:rPr>
-                            <w:rFonts w:ascii="Cambria Math" w:hAnsi="Cambria Math" w:cs="Arial"/>
-                          </w:rPr>
-                          <m:t>3</m:t>
-                        </m:r>
-                        <m:sSub>
-                          <m:sSubPr>
-                            <m:ctrlPr>
-                              <w:rPr>
-                                <w:rFonts w:ascii="Cambria Math" w:hAnsi="Cambria Math" w:cs="Arial"/>
-                                <w:i/>
-                              </w:rPr>
-                            </m:ctrlPr>
-                          </m:sSubPr>
-                          <m:e>
-                            <m:r>
-                              <w:rPr>
-                                <w:rFonts w:ascii="Cambria Math" w:hAnsi="Cambria Math" w:cs="Arial"/>
-                              </w:rPr>
-                              <m:t>T</m:t>
-                            </m:r>
-                          </m:e>
-                          <m:sub>
-                            <m:r>
-                              <w:rPr>
-                                <w:rFonts w:ascii="Cambria Math" w:hAnsi="Cambria Math" w:cs="Arial"/>
-                              </w:rPr>
-                              <m:t>0</m:t>
-                            </m:r>
-                          </m:sub>
-                        </m:sSub>
-                      </m:sup>
-                    </m:sSup>
-                    <m:sSup>
-                      <m:sSupPr>
-                        <m:ctrlPr>
-                          <w:rPr>
-                            <w:rFonts w:ascii="Cambria Math" w:hAnsi="Cambria Math" w:cs="Arial"/>
-                            <w:i/>
-                          </w:rPr>
-                        </m:ctrlPr>
-                      </m:sSupPr>
-                      <m:e>
-                        <m:r>
-                          <w:rPr>
-                            <w:rFonts w:ascii="Cambria Math" w:hAnsi="Cambria Math" w:cs="Arial"/>
-                          </w:rPr>
-                          <m:t>z</m:t>
-                        </m:r>
-                      </m:e>
-                      <m:sup>
-                        <m:r>
-                          <w:rPr>
-                            <w:rFonts w:ascii="Cambria Math" w:hAnsi="Cambria Math" w:cs="Arial"/>
-                          </w:rPr>
-                          <m:t>2</m:t>
-                        </m:r>
-                      </m:sup>
-                    </m:sSup>
-                    <m:r>
-                      <w:rPr>
-                        <w:rFonts w:ascii="Cambria Math" w:hAnsi="Cambria Math" w:cs="Arial"/>
-                      </w:rPr>
-                      <m:t>-</m:t>
-                    </m:r>
-                    <m:r>
-                      <w:rPr>
-                        <w:rFonts w:ascii="Cambria Math" w:hAnsi="Cambria Math" w:cs="Arial"/>
-                      </w:rPr>
-                      <m:t>(</m:t>
-                    </m:r>
-                    <m:r>
-                      <w:rPr>
-                        <w:rFonts w:ascii="Cambria Math" w:hAnsi="Cambria Math" w:cs="Arial"/>
-                      </w:rPr>
-                      <m:t>2</m:t>
-                    </m:r>
-                    <m:sSup>
-                      <m:sSupPr>
-                        <m:ctrlPr>
-                          <w:rPr>
-                            <w:rFonts w:ascii="Cambria Math" w:hAnsi="Cambria Math" w:cs="Arial"/>
-                            <w:i/>
-                          </w:rPr>
-                        </m:ctrlPr>
-                      </m:sSupPr>
-                      <m:e>
-                        <m:r>
-                          <w:rPr>
-                            <w:rFonts w:ascii="Cambria Math" w:hAnsi="Cambria Math" w:cs="Arial"/>
-                          </w:rPr>
-                          <m:t>e</m:t>
-                        </m:r>
-                      </m:e>
-                      <m:sup>
-                        <m:r>
-                          <w:rPr>
-                            <w:rFonts w:ascii="Cambria Math" w:hAnsi="Cambria Math" w:cs="Arial"/>
-                          </w:rPr>
-                          <m:t>2</m:t>
-                        </m:r>
-                        <m:sSub>
-                          <m:sSubPr>
-                            <m:ctrlPr>
-                              <w:rPr>
-                                <w:rFonts w:ascii="Cambria Math" w:hAnsi="Cambria Math" w:cs="Arial"/>
-                                <w:i/>
-                              </w:rPr>
-                            </m:ctrlPr>
-                          </m:sSubPr>
-                          <m:e>
-                            <m:r>
-                              <w:rPr>
-                                <w:rFonts w:ascii="Cambria Math" w:hAnsi="Cambria Math" w:cs="Arial"/>
-                              </w:rPr>
-                              <m:t>T</m:t>
-                            </m:r>
-                          </m:e>
-                          <m:sub>
-                            <m:r>
-                              <w:rPr>
-                                <w:rFonts w:ascii="Cambria Math" w:hAnsi="Cambria Math" w:cs="Arial"/>
-                              </w:rPr>
-                              <m:t>0</m:t>
-                            </m:r>
-                          </m:sub>
-                        </m:sSub>
-                      </m:sup>
-                    </m:sSup>
-                    <m:r>
-                      <w:rPr>
-                        <w:rFonts w:ascii="Cambria Math" w:hAnsi="Cambria Math" w:cs="Arial"/>
-                      </w:rPr>
-                      <m:t>-</m:t>
-                    </m:r>
-                    <m:r>
-                      <w:rPr>
-                        <w:rFonts w:ascii="Cambria Math" w:hAnsi="Cambria Math" w:cs="Arial"/>
-                      </w:rPr>
-                      <m:t>2</m:t>
-                    </m:r>
-                    <m:sSup>
-                      <m:sSupPr>
-                        <m:ctrlPr>
-                          <w:rPr>
-                            <w:rFonts w:ascii="Cambria Math" w:hAnsi="Cambria Math" w:cs="Arial"/>
-                            <w:i/>
-                          </w:rPr>
-                        </m:ctrlPr>
-                      </m:sSupPr>
-                      <m:e>
-                        <m:r>
-                          <w:rPr>
-                            <w:rFonts w:ascii="Cambria Math" w:hAnsi="Cambria Math" w:cs="Arial"/>
-                          </w:rPr>
-                          <m:t>e</m:t>
-                        </m:r>
-                      </m:e>
-                      <m:sup>
-                        <m:sSub>
-                          <m:sSubPr>
-                            <m:ctrlPr>
-                              <w:rPr>
-                                <w:rFonts w:ascii="Cambria Math" w:hAnsi="Cambria Math" w:cs="Arial"/>
-                                <w:i/>
-                              </w:rPr>
-                            </m:ctrlPr>
-                          </m:sSubPr>
-                          <m:e>
-                            <m:r>
-                              <w:rPr>
-                                <w:rFonts w:ascii="Cambria Math" w:hAnsi="Cambria Math" w:cs="Arial"/>
-                              </w:rPr>
-                              <m:t>T</m:t>
-                            </m:r>
-                          </m:e>
-                          <m:sub>
-                            <m:r>
-                              <w:rPr>
-                                <w:rFonts w:ascii="Cambria Math" w:hAnsi="Cambria Math" w:cs="Arial"/>
-                              </w:rPr>
-                              <m:t>0</m:t>
-                            </m:r>
-                          </m:sub>
-                        </m:sSub>
-                      </m:sup>
-                    </m:sSup>
-                    <m:r>
-                      <w:rPr>
-                        <w:rFonts w:ascii="Cambria Math" w:hAnsi="Cambria Math" w:cs="Arial"/>
-                      </w:rPr>
-                      <m:t>)</m:t>
-                    </m:r>
-                    <m:r>
-                      <w:rPr>
-                        <w:rFonts w:ascii="Cambria Math" w:hAnsi="Cambria Math" w:cs="Arial"/>
-                      </w:rPr>
-                      <m:t>z</m:t>
-                    </m:r>
-                    <m:r>
-                      <w:rPr>
-                        <w:rFonts w:ascii="Cambria Math" w:hAnsi="Cambria Math" w:cs="Arial"/>
-                      </w:rPr>
-                      <m:t>+2</m:t>
-                    </m:r>
-                  </m:den>
-                </m:f>
-              </m:oMath>
-            </m:oMathPara>
-          </w:p>
-        </w:tc>
-        <w:tc>
-          <w:tcPr>
-            <w:tcW w:w="500" w:type="pct"/>
-            <w:vAlign w:val="center"/>
-          </w:tcPr>
-          <w:p>
-            <w:pPr>
-              <w:jc w:val="right"/>
-              <w:rPr>
-                <w:rFonts w:cs="Arial"/>
-              </w:rPr>
-            </w:pPr>
-            <w:r>
-              <w:rPr>
-                <w:rFonts w:cs="Arial"/>
-              </w:rPr>
-              <w:t>(</w:t>
-            </w:r>
-            <w:r>
-              <w:fldChar w:fldCharType="begin"/>
-            </w:r>
-            <w:r>
-              <w:instrText xml:space="preserve"> SEQ Tabla \* ARABIC </w:instrText>
-            </w:r>
-            <w:r>
-              <w:fldChar w:fldCharType="separate"/>
-            </w:r>
-            <w:r>
-              <w:rPr>
-                <w:noProof/>
-              </w:rPr>
-              <w:t>8</w:t>
-            </w:r>
-            <w:r>
-              <w:fldChar w:fldCharType="end"/>
-            </w:r>
-            <w:r>
-              <w:t>)</w:t>
-            </w:r>
-          </w:p>
-        </w:tc>
-      </w:tr>
-    </w:tbl>
-    <w:p>
-      <w:pPr>
-        <w:spacing w:after="299" w:line="265" w:lineRule="auto"/>
-        <w:ind w:right="857"/>
-        <w:rPr>
-          <w:rFonts w:eastAsia="Cambria Math" w:cs="Arial"/>
-          <w:sz w:val="22"/>
-        </w:rPr>
-      </w:pPr>
-      <w:r>
-        <w:rPr>
-          <w:rFonts w:eastAsia="Cambria Math" w:cs="Arial"/>
-          <w:sz w:val="22"/>
-        </w:rPr>
-        <w:t>Reemplazando T0:</w:t>
+        <w:t>Normalizando, queda:</w:t>
       </w:r>
     </w:p>
     <w:tbl>
@@ -8758,256 +7284,13 @@
                       <w:rPr>
                         <w:rFonts w:ascii="Cambria Math" w:hAnsi="Cambria Math" w:cs="Arial"/>
                       </w:rPr>
-                      <m:t>0.01222</m:t>
+                      <m:t>0.0045z</m:t>
                     </m:r>
                     <m:r>
                       <w:rPr>
                         <w:rFonts w:ascii="Cambria Math" w:hAnsi="Cambria Math" w:cs="Arial"/>
                       </w:rPr>
-                      <m:t>z</m:t>
-                    </m:r>
-                    <m:r>
-                      <w:rPr>
-                        <w:rFonts w:ascii="Cambria Math" w:hAnsi="Cambria Math" w:cs="Arial"/>
-                      </w:rPr>
-                      <m:t>+0.011061</m:t>
-                    </m:r>
-                  </m:num>
-                  <m:den>
-                    <m:r>
-                      <w:rPr>
-                        <w:rFonts w:ascii="Cambria Math" w:hAnsi="Cambria Math" w:cs="Arial"/>
-                      </w:rPr>
-                      <m:t>2.6997</m:t>
-                    </m:r>
-                    <m:sSup>
-                      <m:sSupPr>
-                        <m:ctrlPr>
-                          <w:rPr>
-                            <w:rFonts w:ascii="Cambria Math" w:hAnsi="Cambria Math" w:cs="Arial"/>
-                            <w:i/>
-                          </w:rPr>
-                        </m:ctrlPr>
-                      </m:sSupPr>
-                      <m:e>
-                        <m:r>
-                          <w:rPr>
-                            <w:rFonts w:ascii="Cambria Math" w:hAnsi="Cambria Math" w:cs="Arial"/>
-                          </w:rPr>
-                          <m:t>z</m:t>
-                        </m:r>
-                      </m:e>
-                      <m:sup>
-                        <m:r>
-                          <w:rPr>
-                            <w:rFonts w:ascii="Cambria Math" w:hAnsi="Cambria Math" w:cs="Arial"/>
-                          </w:rPr>
-                          <m:t>2</m:t>
-                        </m:r>
-                      </m:sup>
-                    </m:sSup>
-                    <m:r>
-                      <w:rPr>
-                        <w:rFonts w:ascii="Cambria Math" w:hAnsi="Cambria Math" w:cs="Arial"/>
-                      </w:rPr>
-                      <m:t>-</m:t>
-                    </m:r>
-                    <m:r>
-                      <w:rPr>
-                        <w:rFonts w:ascii="Cambria Math" w:hAnsi="Cambria Math" w:cs="Arial"/>
-                      </w:rPr>
-                      <m:t>0.2324</m:t>
-                    </m:r>
-                    <m:r>
-                      <w:rPr>
-                        <w:rFonts w:ascii="Cambria Math" w:hAnsi="Cambria Math" w:cs="Arial"/>
-                      </w:rPr>
-                      <m:t>z</m:t>
-                    </m:r>
-                    <m:r>
-                      <w:rPr>
-                        <w:rFonts w:ascii="Cambria Math" w:hAnsi="Cambria Math" w:cs="Arial"/>
-                      </w:rPr>
-                      <m:t>+2</m:t>
-                    </m:r>
-                  </m:den>
-                </m:f>
-              </m:oMath>
-            </m:oMathPara>
-          </w:p>
-        </w:tc>
-        <w:tc>
-          <w:tcPr>
-            <w:tcW w:w="500" w:type="pct"/>
-            <w:vAlign w:val="center"/>
-          </w:tcPr>
-          <w:p>
-            <w:pPr>
-              <w:jc w:val="right"/>
-              <w:rPr>
-                <w:rFonts w:cs="Arial"/>
-              </w:rPr>
-            </w:pPr>
-            <w:r>
-              <w:rPr>
-                <w:rFonts w:cs="Arial"/>
-              </w:rPr>
-              <w:t>(</w:t>
-            </w:r>
-            <w:r>
-              <w:fldChar w:fldCharType="begin"/>
-            </w:r>
-            <w:r>
-              <w:instrText xml:space="preserve"> SEQ Tabla \* ARABIC </w:instrText>
-            </w:r>
-            <w:r>
-              <w:fldChar w:fldCharType="separate"/>
-            </w:r>
-            <w:r>
-              <w:rPr>
-                <w:noProof/>
-              </w:rPr>
-              <w:t>9</w:t>
-            </w:r>
-            <w:r>
-              <w:fldChar w:fldCharType="end"/>
-            </w:r>
-            <w:r>
-              <w:t>)</w:t>
-            </w:r>
-          </w:p>
-        </w:tc>
-      </w:tr>
-    </w:tbl>
-    <w:p>
-      <w:pPr>
-        <w:spacing w:after="299" w:line="265" w:lineRule="auto"/>
-        <w:ind w:right="857"/>
-        <w:rPr>
-          <w:rFonts w:eastAsia="Cambria Math" w:cs="Arial"/>
-          <w:sz w:val="22"/>
-        </w:rPr>
-      </w:pPr>
-      <w:r>
-        <w:rPr>
-          <w:rFonts w:eastAsia="Cambria Math" w:cs="Arial"/>
-          <w:sz w:val="22"/>
-        </w:rPr>
-        <w:t xml:space="preserve"> </w:t>
-      </w:r>
-      <w:r>
-        <w:rPr>
-          <w:rFonts w:eastAsia="Cambria Math" w:cs="Arial"/>
-          <w:sz w:val="22"/>
-        </w:rPr>
-        <w:t>Normalizando, queda:</w:t>
-      </w:r>
-    </w:p>
-    <w:tbl>
-      <w:tblPr>
-        <w:tblW w:w="5000" w:type="pct"/>
-        <w:tblInd w:w="55" w:type="dxa"/>
-        <w:tblCellMar>
-          <w:left w:w="70" w:type="dxa"/>
-          <w:right w:w="70" w:type="dxa"/>
-        </w:tblCellMar>
-        <w:tblLook w:val="0000" w:firstRow="0" w:lastRow="0" w:firstColumn="0" w:lastColumn="0" w:noHBand="0" w:noVBand="0"/>
-      </w:tblPr>
-      <w:tblGrid>
-        <w:gridCol w:w="907"/>
-        <w:gridCol w:w="7257"/>
-        <w:gridCol w:w="907"/>
-      </w:tblGrid>
-      <w:tr>
-        <w:tc>
-          <w:tcPr>
-            <w:tcW w:w="500" w:type="pct"/>
-          </w:tcPr>
-          <w:p>
-            <w:pPr>
-              <w:rPr>
-                <w:rFonts w:cs="Arial"/>
-              </w:rPr>
-            </w:pPr>
-          </w:p>
-        </w:tc>
-        <w:tc>
-          <w:tcPr>
-            <w:tcW w:w="4000" w:type="pct"/>
-            <w:vAlign w:val="center"/>
-          </w:tcPr>
-          <w:p>
-            <w:pPr>
-              <w:jc w:val="center"/>
-              <w:rPr>
-                <w:rFonts w:cs="Arial"/>
-              </w:rPr>
-            </w:pPr>
-            <m:oMathPara>
-              <m:oMath>
-                <m:r>
-                  <w:rPr>
-                    <w:rFonts w:ascii="Cambria Math" w:hAnsi="Cambria Math" w:cs="Arial"/>
-                  </w:rPr>
-                  <m:t>G</m:t>
-                </m:r>
-                <m:d>
-                  <m:dPr>
-                    <m:ctrlPr>
-                      <w:rPr>
-                        <w:rFonts w:ascii="Cambria Math" w:hAnsi="Cambria Math" w:cs="Arial"/>
-                        <w:i/>
-                      </w:rPr>
-                    </m:ctrlPr>
-                  </m:dPr>
-                  <m:e>
-                    <m:r>
-                      <w:rPr>
-                        <w:rFonts w:ascii="Cambria Math" w:hAnsi="Cambria Math" w:cs="Arial"/>
-                      </w:rPr>
-                      <m:t>z</m:t>
-                    </m:r>
-                  </m:e>
-                </m:d>
-                <m:r>
-                  <w:rPr>
-                    <w:rFonts w:ascii="Cambria Math" w:hAnsi="Cambria Math" w:cs="Arial"/>
-                  </w:rPr>
-                  <m:t>=</m:t>
-                </m:r>
-                <m:f>
-                  <m:fPr>
-                    <m:ctrlPr>
-                      <w:rPr>
-                        <w:rFonts w:ascii="Cambria Math" w:hAnsi="Cambria Math" w:cs="Arial"/>
-                        <w:i/>
-                      </w:rPr>
-                    </m:ctrlPr>
-                  </m:fPr>
-                  <m:num>
-                    <m:r>
-                      <w:rPr>
-                        <w:rFonts w:ascii="Cambria Math" w:hAnsi="Cambria Math" w:cs="Arial"/>
-                      </w:rPr>
-                      <m:t>0.004528</m:t>
-                    </m:r>
-                    <m:r>
-                      <w:rPr>
-                        <w:rFonts w:ascii="Cambria Math" w:hAnsi="Cambria Math" w:cs="Arial"/>
-                      </w:rPr>
-                      <m:t>z</m:t>
-                    </m:r>
-                    <m:r>
-                      <w:rPr>
-                        <w:rFonts w:ascii="Cambria Math" w:hAnsi="Cambria Math" w:cs="Arial"/>
-                      </w:rPr>
-                      <m:t>+0.0</m:t>
-                    </m:r>
-                    <m:r>
-                      <w:rPr>
-                        <w:rFonts w:ascii="Cambria Math" w:hAnsi="Cambria Math" w:cs="Arial"/>
-                      </w:rPr>
-                      <m:t>0401</m:t>
+                      <m:t>+0.0041</m:t>
                     </m:r>
                   </m:num>
                   <m:den>
@@ -9047,7 +7330,7 @@
                       <w:rPr>
                         <w:rFonts w:ascii="Cambria Math" w:hAnsi="Cambria Math" w:cs="Arial"/>
                       </w:rPr>
-                      <m:t>0.0861</m:t>
+                      <m:t>1.7235</m:t>
                     </m:r>
                     <m:r>
                       <w:rPr>
@@ -9059,13 +7342,7 @@
                       <w:rPr>
                         <w:rFonts w:ascii="Cambria Math" w:hAnsi="Cambria Math" w:cs="Arial"/>
                       </w:rPr>
-                      <m:t>+</m:t>
-                    </m:r>
-                    <m:r>
-                      <w:rPr>
-                        <w:rFonts w:ascii="Cambria Math" w:hAnsi="Cambria Math" w:cs="Arial"/>
-                      </w:rPr>
-                      <m:t>0.7408</m:t>
+                      <m:t>+0.74076</m:t>
                     </m:r>
                   </m:den>
                 </m:f>
@@ -9104,7 +7381,7 @@
               <w:rPr>
                 <w:noProof/>
               </w:rPr>
-              <w:t>10</w:t>
+              <w:t>7</w:t>
             </w:r>
             <w:r>
               <w:fldChar w:fldCharType="end"/>
@@ -9125,6 +7402,18 @@
           <w:sz w:val="22"/>
         </w:rPr>
       </w:pPr>
+    </w:p>
+    <w:p>
+      <w:pPr>
+        <w:spacing w:after="299" w:line="265" w:lineRule="auto"/>
+        <w:ind w:right="857"/>
+        <w:rPr>
+          <w:rFonts w:eastAsia="Cambria Math" w:cs="Arial"/>
+          <w:sz w:val="22"/>
+        </w:rPr>
+      </w:pPr>
+      <w:bookmarkStart w:id="0" w:name="_GoBack"/>
+      <w:bookmarkEnd w:id="0"/>
       <w:r>
         <w:rPr>
           <w:rFonts w:eastAsia="Cambria Math" w:cs="Arial"/>
@@ -9614,15 +7903,7 @@
         <w:pStyle w:val="Ttulo2"/>
       </w:pPr>
       <w:r>
-        <w:t xml:space="preserve">Calcule los parámetros del controlador empleando prueba y error de </w:t>
-      </w:r>
-      <w:proofErr w:type="gramStart"/>
-      <w:r>
-        <w:t>la</w:t>
-      </w:r>
-      <w:proofErr w:type="gramEnd"/>
-      <w:r>
-        <w:t xml:space="preserve"> siguiente manera: emplee gráficas superpuestas de Matlab para mostrar el efecto de cambiar cada uno de los términos comenzando por el P, luego el D y finalmente el I (con al menos 5 valores de cada uno e indicando la tendencia de aumento de la constante).</w:t>
+        <w:t>Calcule los parámetros del controlador empleando prueba y error de la siguiente manera: emplee gráficas superpuestas de Matlab para mostrar el efecto de cambiar cada uno de los términos comenzando por el P, luego el D y finalmente el I (con al menos 5 valores de cada uno e indicando la tendencia de aumento de la constante).</w:t>
       </w:r>
     </w:p>
     <w:p>
@@ -9710,6 +7991,7 @@
         <w:rPr>
           <w:rFonts w:eastAsia="Arial"/>
         </w:rPr>
+        <w:lastRenderedPageBreak/>
         <w:t xml:space="preserve">Dentro del controlador PID, se declararon </w:t>
       </w:r>
       <w:proofErr w:type="spellStart"/>
@@ -11894,7 +10176,6 @@
           <w:szCs w:val="20"/>
           <w:lang w:eastAsia="es-ES"/>
         </w:rPr>
-        <w:lastRenderedPageBreak/>
         <w:t xml:space="preserve"> </w:t>
       </w:r>
     </w:p>
@@ -13623,6 +11904,7 @@
           <w:szCs w:val="20"/>
           <w:lang w:eastAsia="es-ES"/>
         </w:rPr>
+        <w:lastRenderedPageBreak/>
         <w:t>figure</w:t>
       </w:r>
       <w:proofErr w:type="gramEnd"/>
@@ -14954,7 +13236,7 @@
             <o:lock v:ext="edit" aspectratio="t"/>
           </v:shapetype>
           <v:shape id="_x0000_i1025" type="#_x0000_t75" style="width:450.6pt;height:451.8pt">
-            <v:imagedata r:id="rId13" o:title="p1.kp" cropleft="5989f" cropright="5208f"/>
+            <v:imagedata r:id="rId13" o:title="p1" cropleft="5989f" cropright="5208f"/>
           </v:shape>
         </w:pict>
       </w:r>
@@ -15073,7 +13355,7 @@
         <w:lastRenderedPageBreak/>
         <w:pict>
           <v:shape id="_x0000_i1026" type="#_x0000_t75" style="width:463.8pt;height:464.4pt">
-            <v:imagedata r:id="rId14" o:title="p1.kd" cropleft="5903f" cropright="5129f"/>
+            <v:imagedata r:id="rId14" o:title="p1" cropleft="5903f" cropright="5129f"/>
           </v:shape>
         </w:pict>
       </w:r>
@@ -15127,7 +13409,7 @@
         <w:lastRenderedPageBreak/>
         <w:pict>
           <v:shape id="_x0000_i1027" type="#_x0000_t75" style="width:463.2pt;height:461.4pt">
-            <v:imagedata r:id="rId15" o:title="p1.ki" cropleft="5729f" cropright="5208f"/>
+            <v:imagedata r:id="rId15" o:title="p1" cropleft="5729f" cropright="5208f"/>
           </v:shape>
         </w:pict>
       </w:r>
@@ -15622,7 +13904,7 @@
               <w:rPr>
                 <w:noProof/>
               </w:rPr>
-              <w:t>11</w:t>
+              <w:t>8</w:t>
             </w:r>
             <w:r>
               <w:fldChar w:fldCharType="end"/>
@@ -16956,7 +15238,7 @@
               <w:rPr>
                 <w:noProof/>
               </w:rPr>
-              <w:t>12</w:t>
+              <w:t>9</w:t>
             </w:r>
             <w:r>
               <w:fldChar w:fldCharType="end"/>
@@ -17038,8 +15320,6 @@
           <w:rFonts w:eastAsia="Arial"/>
         </w:rPr>
       </w:pPr>
-      <w:bookmarkStart w:id="0" w:name="_GoBack"/>
-      <w:bookmarkEnd w:id="0"/>
     </w:p>
     <w:p>
       <w:pPr>
@@ -17251,7 +15531,7 @@
       <w:rPr>
         <w:noProof/>
       </w:rPr>
-      <w:t>11</w:t>
+      <w:t>12</w:t>
     </w:r>
     <w:r>
       <w:fldChar w:fldCharType="end"/>
@@ -17312,7 +15592,7 @@
         <w:rPr>
           <w:noProof/>
         </w:rPr>
-        <w:t>12</w:t>
+        <w:t>11</w:t>
       </w:r>
     </w:fldSimple>
   </w:p>
@@ -20415,6 +18695,7 @@
   <w:style w:type="character" w:default="1" w:styleId="Fuentedeprrafopredeter">
     <w:name w:val="Default Paragraph Font"/>
     <w:uiPriority w:val="1"/>
+    <w:semiHidden/>
     <w:unhideWhenUsed/>
   </w:style>
   <w:style w:type="table" w:default="1" w:styleId="Tablanormal">
@@ -21473,7 +19754,7 @@
 </file>
 
 <file path=customXml/itemProps1.xml><?xml version="1.0" encoding="utf-8"?>
-<ds:datastoreItem xmlns:ds="http://schemas.openxmlformats.org/officeDocument/2006/customXml" ds:itemID="{D0CE196B-D255-4C62-B869-CE0B594124EB}">
+<ds:datastoreItem xmlns:ds="http://schemas.openxmlformats.org/officeDocument/2006/customXml" ds:itemID="{F21D216B-37B9-46CD-981C-835F35062D42}">
   <ds:schemaRefs>
     <ds:schemaRef ds:uri="http://schemas.openxmlformats.org/officeDocument/2006/bibliography"/>
   </ds:schemaRefs>

</xml_diff>

<commit_message>
Solo falta el punto 3
</commit_message>
<xml_diff>
--- a/Control 3/Practico 3/TP3 Grupo 4 Avila Albornoz.docx
+++ b/Control 3/Practico 3/TP3 Grupo 4 Avila Albornoz.docx
@@ -153,8 +153,17 @@
           <w:rFonts w:cs="Arial"/>
           <w:sz w:val="22"/>
         </w:rPr>
-        <w:t>CONTROLADORES DE PARÁMETROS DISCRETIZADOS</w:t>
-      </w:r>
+        <w:t xml:space="preserve">CONTROLADORES DE PARÁMETROS </w:t>
+      </w:r>
+      <w:r>
+        <w:rPr>
+          <w:rFonts w:cs="Arial"/>
+          <w:sz w:val="22"/>
+        </w:rPr>
+        <w:t>OPTIMIZADOS</w:t>
+      </w:r>
+      <w:bookmarkStart w:id="0" w:name="_GoBack"/>
+      <w:bookmarkEnd w:id="0"/>
     </w:p>
     <w:p>
       <w:pPr>
@@ -13293,6 +13302,40 @@
         </w:rPr>
         <w:t xml:space="preserve">Se observa que al aumentar la ganancia de la parte derivativa, </w:t>
       </w:r>
+      <w:r>
+        <w:rPr>
+          <w:rFonts w:eastAsia="Arial"/>
+        </w:rPr>
+        <w:t xml:space="preserve">el tiempo de crecimiento es menor pero a costa de mayores </w:t>
+      </w:r>
+      <w:proofErr w:type="spellStart"/>
+      <w:r>
+        <w:rPr>
+          <w:rFonts w:eastAsia="Arial"/>
+        </w:rPr>
+        <w:t>sobreimpulsos</w:t>
+      </w:r>
+      <w:proofErr w:type="spellEnd"/>
+      <w:r>
+        <w:rPr>
+          <w:rFonts w:eastAsia="Arial"/>
+        </w:rPr>
+        <w:t xml:space="preserve"> y a la vez mayores acciones de control. En este caso se elige un </w:t>
+      </w:r>
+      <w:proofErr w:type="spellStart"/>
+      <w:r>
+        <w:rPr>
+          <w:rFonts w:eastAsia="Arial"/>
+        </w:rPr>
+        <w:t>Kd</w:t>
+      </w:r>
+      <w:proofErr w:type="spellEnd"/>
+      <w:r>
+        <w:rPr>
+          <w:rFonts w:eastAsia="Arial"/>
+        </w:rPr>
+        <w:t>=2.</w:t>
+      </w:r>
     </w:p>
     <w:p>
       <w:pPr>
@@ -13321,41 +13364,50 @@
       <w:r>
         <w:rPr>
           <w:rFonts w:eastAsia="Arial"/>
-          <w:highlight w:val="yellow"/>
-        </w:rPr>
-        <w:t>(</w:t>
-      </w:r>
-      <w:proofErr w:type="spellStart"/>
-      <w:r>
-        <w:rPr>
-          <w:rFonts w:eastAsia="Arial"/>
-          <w:highlight w:val="yellow"/>
-        </w:rPr>
-        <w:t>Descripcion</w:t>
-      </w:r>
-      <w:proofErr w:type="spellEnd"/>
-      <w:r>
-        <w:rPr>
-          <w:rFonts w:eastAsia="Arial"/>
-          <w:highlight w:val="yellow"/>
-        </w:rPr>
-        <w:t xml:space="preserve"> de la </w:t>
-      </w:r>
-      <w:proofErr w:type="spellStart"/>
-      <w:r>
-        <w:rPr>
-          <w:rFonts w:eastAsia="Arial"/>
-          <w:highlight w:val="yellow"/>
-        </w:rPr>
-        <w:t>acion</w:t>
-      </w:r>
-      <w:proofErr w:type="spellEnd"/>
-      <w:r>
-        <w:rPr>
-          <w:rFonts w:eastAsia="Arial"/>
-          <w:highlight w:val="yellow"/>
-        </w:rPr>
-        <w:t xml:space="preserve"> integral)</w:t>
+        </w:rPr>
+        <w:t xml:space="preserve">Se observa que, para cualquier valor elegido de Ki, el error con el tiempo tiende a cero, a diferencia de cuando Ki=0 que la salida tiene un error de estado estacionario. Al aumentar el Ki, el error tiende a cero </w:t>
+      </w:r>
+      <w:proofErr w:type="spellStart"/>
+      <w:r>
+        <w:rPr>
+          <w:rFonts w:eastAsia="Arial"/>
+        </w:rPr>
+        <w:t>mas</w:t>
+      </w:r>
+      <w:proofErr w:type="spellEnd"/>
+      <w:r>
+        <w:rPr>
+          <w:rFonts w:eastAsia="Arial"/>
+        </w:rPr>
+        <w:t xml:space="preserve"> rápidamente, pero a la vez también se pueden generar </w:t>
+      </w:r>
+      <w:proofErr w:type="spellStart"/>
+      <w:r>
+        <w:rPr>
+          <w:rFonts w:eastAsia="Arial"/>
+        </w:rPr>
+        <w:t>sobreimpulsos</w:t>
+      </w:r>
+      <w:proofErr w:type="spellEnd"/>
+      <w:r>
+        <w:rPr>
+          <w:rFonts w:eastAsia="Arial"/>
+        </w:rPr>
+        <w:t xml:space="preserve">. En este caso se </w:t>
+      </w:r>
+      <w:proofErr w:type="spellStart"/>
+      <w:r>
+        <w:rPr>
+          <w:rFonts w:eastAsia="Arial"/>
+        </w:rPr>
+        <w:t>eligio</w:t>
+      </w:r>
+      <w:proofErr w:type="spellEnd"/>
+      <w:r>
+        <w:rPr>
+          <w:rFonts w:eastAsia="Arial"/>
+        </w:rPr>
+        <w:t xml:space="preserve"> un Ki=2.</w:t>
       </w:r>
     </w:p>
     <w:p>
@@ -13431,6 +13483,7 @@
         <w:rPr>
           <w:sz w:val="22"/>
         </w:rPr>
+        <w:lastRenderedPageBreak/>
         <w:t>Donde</w:t>
       </w:r>
       <w:proofErr w:type="spellEnd"/>
@@ -13533,7 +13586,6 @@
         <w:pStyle w:val="Ttulo2"/>
       </w:pPr>
       <w:r>
-        <w:lastRenderedPageBreak/>
         <w:t xml:space="preserve">2.1 Determine el período de muestreo y justifique la elección del mismo. </w:t>
       </w:r>
     </w:p>
@@ -14417,6 +14469,7 @@
         <w:rPr>
           <w:rFonts w:eastAsia="Arial"/>
         </w:rPr>
+        <w:lastRenderedPageBreak/>
         <w:pict>
           <v:shape id="_x0000_i1028" type="#_x0000_t75" style="width:406.2pt;height:221.4pt">
             <v:imagedata r:id="rId17" o:title="respuestaescaron2" croptop="3687f" cropleft="6502f" cropright="5194f"/>
@@ -14436,7 +14489,6 @@
           <w:rFonts w:eastAsia="Arial"/>
           <w:sz w:val="22"/>
         </w:rPr>
-        <w:lastRenderedPageBreak/>
         <w:t>Haciendo una aproximación, se toman los siguientes valores:</w:t>
       </w:r>
     </w:p>
@@ -15162,6 +15214,7 @@
           <w:rFonts w:eastAsia="Arial"/>
           <w:sz w:val="22"/>
         </w:rPr>
+        <w:lastRenderedPageBreak/>
         <w:t xml:space="preserve">Se arma la siguiente planta en </w:t>
       </w:r>
       <w:proofErr w:type="spellStart"/>
@@ -15242,7 +15295,6 @@
           <w:rFonts w:eastAsia="Arial"/>
           <w:sz w:val="22"/>
         </w:rPr>
-        <w:lastRenderedPageBreak/>
         <w:t xml:space="preserve">En </w:t>
       </w:r>
       <w:proofErr w:type="gramStart"/>
@@ -15404,6 +15456,7 @@
           <w:szCs w:val="30"/>
           <w:lang w:eastAsia="es-ES"/>
         </w:rPr>
+        <w:lastRenderedPageBreak/>
         <w:t>figure</w:t>
       </w:r>
       <w:proofErr w:type="gramEnd"/>
@@ -15758,7 +15811,6 @@
           <w:rFonts w:eastAsia="Arial"/>
           <w:sz w:val="22"/>
         </w:rPr>
-        <w:lastRenderedPageBreak/>
         <w:pict>
           <v:shape id="_x0000_i1031" type="#_x0000_t75" style="width:453pt;height:374.4pt">
             <v:imagedata r:id="rId21" o:title="2inestable"/>
@@ -20273,20 +20325,899 @@
           <w:rFonts w:eastAsia="Arial"/>
         </w:rPr>
       </w:pPr>
-    </w:p>
-    <w:p>
-      <w:pPr>
-        <w:rPr>
-          <w:rFonts w:eastAsia="Arial"/>
-        </w:rPr>
-      </w:pPr>
-    </w:p>
-    <w:p>
-      <w:pPr>
-        <w:rPr>
-          <w:rFonts w:eastAsia="Arial"/>
-        </w:rPr>
-      </w:pPr>
+      <w:r>
+        <w:rPr>
+          <w:rFonts w:eastAsia="Arial"/>
+        </w:rPr>
+        <w:t>Se comienza simulando la planta en tiempo continuo, y aumentándole la ganancia intentando dejarlo en una estabilidad marginal:</w:t>
+      </w:r>
+    </w:p>
+    <w:p>
+      <w:pPr>
+        <w:autoSpaceDE w:val="0"/>
+        <w:autoSpaceDN w:val="0"/>
+        <w:adjustRightInd w:val="0"/>
+        <w:spacing w:after="0"/>
+        <w:ind w:left="708"/>
+        <w:jc w:val="left"/>
+        <w:rPr>
+          <w:rFonts w:ascii="Courier New" w:eastAsia="SimSun" w:hAnsi="Courier New" w:cs="Courier New"/>
+          <w:sz w:val="16"/>
+          <w:szCs w:val="24"/>
+          <w:lang w:eastAsia="es-ES"/>
+        </w:rPr>
+      </w:pPr>
+      <w:r>
+        <w:rPr>
+          <w:rFonts w:ascii="Courier New" w:eastAsia="SimSun" w:hAnsi="Courier New" w:cs="Courier New"/>
+          <w:color w:val="228B22"/>
+          <w:szCs w:val="30"/>
+          <w:lang w:eastAsia="es-ES"/>
+        </w:rPr>
+        <w:t>%% punto 3</w:t>
+      </w:r>
+    </w:p>
+    <w:p>
+      <w:pPr>
+        <w:autoSpaceDE w:val="0"/>
+        <w:autoSpaceDN w:val="0"/>
+        <w:adjustRightInd w:val="0"/>
+        <w:spacing w:after="0"/>
+        <w:ind w:left="708"/>
+        <w:jc w:val="left"/>
+        <w:rPr>
+          <w:rFonts w:ascii="Courier New" w:eastAsia="SimSun" w:hAnsi="Courier New" w:cs="Courier New"/>
+          <w:sz w:val="16"/>
+          <w:szCs w:val="24"/>
+          <w:lang w:eastAsia="es-ES"/>
+        </w:rPr>
+      </w:pPr>
+      <w:r>
+        <w:rPr>
+          <w:rFonts w:ascii="Courier New" w:eastAsia="SimSun" w:hAnsi="Courier New" w:cs="Courier New"/>
+          <w:color w:val="000000"/>
+          <w:szCs w:val="30"/>
+          <w:lang w:eastAsia="es-ES"/>
+        </w:rPr>
+        <w:t>R=8;H=.08;Te=H/</w:t>
+      </w:r>
+      <w:proofErr w:type="spellStart"/>
+      <w:r>
+        <w:rPr>
+          <w:rFonts w:ascii="Courier New" w:eastAsia="SimSun" w:hAnsi="Courier New" w:cs="Courier New"/>
+          <w:color w:val="000000"/>
+          <w:szCs w:val="30"/>
+          <w:lang w:eastAsia="es-ES"/>
+        </w:rPr>
+        <w:t>R;Kem</w:t>
+      </w:r>
+      <w:proofErr w:type="spellEnd"/>
+      <w:r>
+        <w:rPr>
+          <w:rFonts w:ascii="Courier New" w:eastAsia="SimSun" w:hAnsi="Courier New" w:cs="Courier New"/>
+          <w:color w:val="000000"/>
+          <w:szCs w:val="30"/>
+          <w:lang w:eastAsia="es-ES"/>
+        </w:rPr>
+        <w:t>=0.67;</w:t>
+      </w:r>
+    </w:p>
+    <w:p>
+      <w:pPr>
+        <w:autoSpaceDE w:val="0"/>
+        <w:autoSpaceDN w:val="0"/>
+        <w:adjustRightInd w:val="0"/>
+        <w:spacing w:after="0"/>
+        <w:ind w:left="708"/>
+        <w:jc w:val="left"/>
+        <w:rPr>
+          <w:rFonts w:ascii="Courier New" w:eastAsia="SimSun" w:hAnsi="Courier New" w:cs="Courier New"/>
+          <w:sz w:val="16"/>
+          <w:szCs w:val="24"/>
+          <w:lang w:eastAsia="es-ES"/>
+        </w:rPr>
+      </w:pPr>
+      <w:r>
+        <w:rPr>
+          <w:rFonts w:ascii="Courier New" w:eastAsia="SimSun" w:hAnsi="Courier New" w:cs="Courier New"/>
+          <w:color w:val="000000"/>
+          <w:szCs w:val="30"/>
+          <w:lang w:eastAsia="es-ES"/>
+        </w:rPr>
+        <w:t>J=2.22*10^-3;f=1.86*10^-3;Tm=J/f;</w:t>
+      </w:r>
+    </w:p>
+    <w:p>
+      <w:pPr>
+        <w:autoSpaceDE w:val="0"/>
+        <w:autoSpaceDN w:val="0"/>
+        <w:adjustRightInd w:val="0"/>
+        <w:spacing w:after="0"/>
+        <w:ind w:left="708"/>
+        <w:jc w:val="left"/>
+        <w:rPr>
+          <w:rFonts w:ascii="Courier New" w:eastAsia="SimSun" w:hAnsi="Courier New" w:cs="Courier New"/>
+          <w:sz w:val="16"/>
+          <w:szCs w:val="24"/>
+          <w:lang w:eastAsia="es-ES"/>
+        </w:rPr>
+      </w:pPr>
+      <w:r>
+        <w:rPr>
+          <w:rFonts w:ascii="Courier New" w:eastAsia="SimSun" w:hAnsi="Courier New" w:cs="Courier New"/>
+          <w:color w:val="000000"/>
+          <w:szCs w:val="30"/>
+          <w:lang w:eastAsia="es-ES"/>
+        </w:rPr>
+        <w:t>Va=100</w:t>
+      </w:r>
+      <w:proofErr w:type="gramStart"/>
+      <w:r>
+        <w:rPr>
+          <w:rFonts w:ascii="Courier New" w:eastAsia="SimSun" w:hAnsi="Courier New" w:cs="Courier New"/>
+          <w:color w:val="000000"/>
+          <w:szCs w:val="30"/>
+          <w:lang w:eastAsia="es-ES"/>
+        </w:rPr>
+        <w:t>;Tcarga</w:t>
+      </w:r>
+      <w:proofErr w:type="gramEnd"/>
+      <w:r>
+        <w:rPr>
+          <w:rFonts w:ascii="Courier New" w:eastAsia="SimSun" w:hAnsi="Courier New" w:cs="Courier New"/>
+          <w:color w:val="000000"/>
+          <w:szCs w:val="30"/>
+          <w:lang w:eastAsia="es-ES"/>
+        </w:rPr>
+        <w:t>=0.15;</w:t>
+      </w:r>
+    </w:p>
+    <w:p>
+      <w:pPr>
+        <w:autoSpaceDE w:val="0"/>
+        <w:autoSpaceDN w:val="0"/>
+        <w:adjustRightInd w:val="0"/>
+        <w:spacing w:after="0"/>
+        <w:ind w:left="708"/>
+        <w:jc w:val="left"/>
+        <w:rPr>
+          <w:rFonts w:ascii="Courier New" w:eastAsia="SimSun" w:hAnsi="Courier New" w:cs="Courier New"/>
+          <w:sz w:val="16"/>
+          <w:szCs w:val="24"/>
+          <w:lang w:eastAsia="es-ES"/>
+        </w:rPr>
+      </w:pPr>
+      <w:r>
+        <w:rPr>
+          <w:rFonts w:ascii="Courier New" w:eastAsia="SimSun" w:hAnsi="Courier New" w:cs="Courier New"/>
+          <w:color w:val="000000"/>
+          <w:szCs w:val="30"/>
+          <w:lang w:eastAsia="es-ES"/>
+        </w:rPr>
+        <w:t>G1=</w:t>
+      </w:r>
+      <w:proofErr w:type="spellStart"/>
+      <w:proofErr w:type="gramStart"/>
+      <w:r>
+        <w:rPr>
+          <w:rFonts w:ascii="Courier New" w:eastAsia="SimSun" w:hAnsi="Courier New" w:cs="Courier New"/>
+          <w:color w:val="000000"/>
+          <w:szCs w:val="30"/>
+          <w:lang w:eastAsia="es-ES"/>
+        </w:rPr>
+        <w:t>tf</w:t>
+      </w:r>
+      <w:proofErr w:type="spellEnd"/>
+      <w:r>
+        <w:rPr>
+          <w:rFonts w:ascii="Courier New" w:eastAsia="SimSun" w:hAnsi="Courier New" w:cs="Courier New"/>
+          <w:color w:val="000000"/>
+          <w:szCs w:val="30"/>
+          <w:lang w:eastAsia="es-ES"/>
+        </w:rPr>
+        <w:t>(</w:t>
+      </w:r>
+      <w:proofErr w:type="gramEnd"/>
+      <w:r>
+        <w:rPr>
+          <w:rFonts w:ascii="Courier New" w:eastAsia="SimSun" w:hAnsi="Courier New" w:cs="Courier New"/>
+          <w:color w:val="000000"/>
+          <w:szCs w:val="30"/>
+          <w:lang w:eastAsia="es-ES"/>
+        </w:rPr>
+        <w:t>1/R,[Te 1]);</w:t>
+      </w:r>
+    </w:p>
+    <w:p>
+      <w:pPr>
+        <w:autoSpaceDE w:val="0"/>
+        <w:autoSpaceDN w:val="0"/>
+        <w:adjustRightInd w:val="0"/>
+        <w:spacing w:after="0"/>
+        <w:ind w:left="708"/>
+        <w:jc w:val="left"/>
+        <w:rPr>
+          <w:rFonts w:ascii="Courier New" w:eastAsia="SimSun" w:hAnsi="Courier New" w:cs="Courier New"/>
+          <w:sz w:val="16"/>
+          <w:szCs w:val="24"/>
+          <w:lang w:eastAsia="es-ES"/>
+        </w:rPr>
+      </w:pPr>
+      <w:r>
+        <w:rPr>
+          <w:rFonts w:ascii="Courier New" w:eastAsia="SimSun" w:hAnsi="Courier New" w:cs="Courier New"/>
+          <w:color w:val="000000"/>
+          <w:szCs w:val="30"/>
+          <w:lang w:eastAsia="es-ES"/>
+        </w:rPr>
+        <w:t>G2=</w:t>
+      </w:r>
+      <w:proofErr w:type="spellStart"/>
+      <w:proofErr w:type="gramStart"/>
+      <w:r>
+        <w:rPr>
+          <w:rFonts w:ascii="Courier New" w:eastAsia="SimSun" w:hAnsi="Courier New" w:cs="Courier New"/>
+          <w:color w:val="000000"/>
+          <w:szCs w:val="30"/>
+          <w:lang w:eastAsia="es-ES"/>
+        </w:rPr>
+        <w:t>tf</w:t>
+      </w:r>
+      <w:proofErr w:type="spellEnd"/>
+      <w:r>
+        <w:rPr>
+          <w:rFonts w:ascii="Courier New" w:eastAsia="SimSun" w:hAnsi="Courier New" w:cs="Courier New"/>
+          <w:color w:val="000000"/>
+          <w:szCs w:val="30"/>
+          <w:lang w:eastAsia="es-ES"/>
+        </w:rPr>
+        <w:t>(</w:t>
+      </w:r>
+      <w:proofErr w:type="gramEnd"/>
+      <w:r>
+        <w:rPr>
+          <w:rFonts w:ascii="Courier New" w:eastAsia="SimSun" w:hAnsi="Courier New" w:cs="Courier New"/>
+          <w:color w:val="000000"/>
+          <w:szCs w:val="30"/>
+          <w:lang w:eastAsia="es-ES"/>
+        </w:rPr>
+        <w:t>1/f,[Tm 1]);</w:t>
+      </w:r>
+    </w:p>
+    <w:p>
+      <w:pPr>
+        <w:autoSpaceDE w:val="0"/>
+        <w:autoSpaceDN w:val="0"/>
+        <w:adjustRightInd w:val="0"/>
+        <w:spacing w:after="0"/>
+        <w:ind w:left="708"/>
+        <w:jc w:val="left"/>
+        <w:rPr>
+          <w:rFonts w:ascii="Courier New" w:eastAsia="SimSun" w:hAnsi="Courier New" w:cs="Courier New"/>
+          <w:sz w:val="16"/>
+          <w:szCs w:val="24"/>
+          <w:lang w:eastAsia="es-ES"/>
+        </w:rPr>
+      </w:pPr>
+      <w:r>
+        <w:rPr>
+          <w:rFonts w:ascii="Courier New" w:eastAsia="SimSun" w:hAnsi="Courier New" w:cs="Courier New"/>
+          <w:color w:val="000000"/>
+          <w:szCs w:val="30"/>
+          <w:lang w:eastAsia="es-ES"/>
+        </w:rPr>
+        <w:t>L=</w:t>
+      </w:r>
+      <w:proofErr w:type="spellStart"/>
+      <w:proofErr w:type="gramStart"/>
+      <w:r>
+        <w:rPr>
+          <w:rFonts w:ascii="Courier New" w:eastAsia="SimSun" w:hAnsi="Courier New" w:cs="Courier New"/>
+          <w:color w:val="000000"/>
+          <w:szCs w:val="30"/>
+          <w:lang w:eastAsia="es-ES"/>
+        </w:rPr>
+        <w:t>feedback</w:t>
+      </w:r>
+      <w:proofErr w:type="spellEnd"/>
+      <w:r>
+        <w:rPr>
+          <w:rFonts w:ascii="Courier New" w:eastAsia="SimSun" w:hAnsi="Courier New" w:cs="Courier New"/>
+          <w:color w:val="000000"/>
+          <w:szCs w:val="30"/>
+          <w:lang w:eastAsia="es-ES"/>
+        </w:rPr>
+        <w:t>(</w:t>
+      </w:r>
+      <w:proofErr w:type="gramEnd"/>
+      <w:r>
+        <w:rPr>
+          <w:rFonts w:ascii="Courier New" w:eastAsia="SimSun" w:hAnsi="Courier New" w:cs="Courier New"/>
+          <w:color w:val="000000"/>
+          <w:szCs w:val="30"/>
+          <w:lang w:eastAsia="es-ES"/>
+        </w:rPr>
+        <w:t>G1*G2*</w:t>
+      </w:r>
+      <w:proofErr w:type="spellStart"/>
+      <w:r>
+        <w:rPr>
+          <w:rFonts w:ascii="Courier New" w:eastAsia="SimSun" w:hAnsi="Courier New" w:cs="Courier New"/>
+          <w:color w:val="000000"/>
+          <w:szCs w:val="30"/>
+          <w:lang w:eastAsia="es-ES"/>
+        </w:rPr>
+        <w:t>Kem,Kem</w:t>
+      </w:r>
+      <w:proofErr w:type="spellEnd"/>
+      <w:r>
+        <w:rPr>
+          <w:rFonts w:ascii="Courier New" w:eastAsia="SimSun" w:hAnsi="Courier New" w:cs="Courier New"/>
+          <w:color w:val="000000"/>
+          <w:szCs w:val="30"/>
+          <w:lang w:eastAsia="es-ES"/>
+        </w:rPr>
+        <w:t>)</w:t>
+      </w:r>
+    </w:p>
+    <w:p>
+      <w:pPr>
+        <w:autoSpaceDE w:val="0"/>
+        <w:autoSpaceDN w:val="0"/>
+        <w:adjustRightInd w:val="0"/>
+        <w:spacing w:after="0"/>
+        <w:ind w:left="708"/>
+        <w:jc w:val="left"/>
+        <w:rPr>
+          <w:rFonts w:ascii="Courier New" w:eastAsia="SimSun" w:hAnsi="Courier New" w:cs="Courier New"/>
+          <w:sz w:val="16"/>
+          <w:szCs w:val="24"/>
+          <w:lang w:eastAsia="es-ES"/>
+        </w:rPr>
+      </w:pPr>
+      <w:r>
+        <w:rPr>
+          <w:rFonts w:ascii="Courier New" w:eastAsia="SimSun" w:hAnsi="Courier New" w:cs="Courier New"/>
+          <w:color w:val="000000"/>
+          <w:szCs w:val="30"/>
+          <w:lang w:eastAsia="es-ES"/>
+        </w:rPr>
+        <w:t>[</w:t>
+      </w:r>
+      <w:proofErr w:type="spellStart"/>
+      <w:proofErr w:type="gramStart"/>
+      <w:r>
+        <w:rPr>
+          <w:rFonts w:ascii="Courier New" w:eastAsia="SimSun" w:hAnsi="Courier New" w:cs="Courier New"/>
+          <w:color w:val="000000"/>
+          <w:szCs w:val="30"/>
+          <w:lang w:eastAsia="es-ES"/>
+        </w:rPr>
+        <w:t>n,</w:t>
+      </w:r>
+      <w:proofErr w:type="gramEnd"/>
+      <w:r>
+        <w:rPr>
+          <w:rFonts w:ascii="Courier New" w:eastAsia="SimSun" w:hAnsi="Courier New" w:cs="Courier New"/>
+          <w:color w:val="000000"/>
+          <w:szCs w:val="30"/>
+          <w:lang w:eastAsia="es-ES"/>
+        </w:rPr>
+        <w:t>d</w:t>
+      </w:r>
+      <w:proofErr w:type="spellEnd"/>
+      <w:r>
+        <w:rPr>
+          <w:rFonts w:ascii="Courier New" w:eastAsia="SimSun" w:hAnsi="Courier New" w:cs="Courier New"/>
+          <w:color w:val="000000"/>
+          <w:szCs w:val="30"/>
+          <w:lang w:eastAsia="es-ES"/>
+        </w:rPr>
+        <w:t>]=</w:t>
+      </w:r>
+      <w:proofErr w:type="spellStart"/>
+      <w:proofErr w:type="gramStart"/>
+      <w:r>
+        <w:rPr>
+          <w:rFonts w:ascii="Courier New" w:eastAsia="SimSun" w:hAnsi="Courier New" w:cs="Courier New"/>
+          <w:color w:val="000000"/>
+          <w:szCs w:val="30"/>
+          <w:lang w:eastAsia="es-ES"/>
+        </w:rPr>
+        <w:t>tfdata</w:t>
+      </w:r>
+      <w:proofErr w:type="spellEnd"/>
+      <w:r>
+        <w:rPr>
+          <w:rFonts w:ascii="Courier New" w:eastAsia="SimSun" w:hAnsi="Courier New" w:cs="Courier New"/>
+          <w:color w:val="000000"/>
+          <w:szCs w:val="30"/>
+          <w:lang w:eastAsia="es-ES"/>
+        </w:rPr>
+        <w:t>(</w:t>
+      </w:r>
+      <w:proofErr w:type="spellStart"/>
+      <w:proofErr w:type="gramEnd"/>
+      <w:r>
+        <w:rPr>
+          <w:rFonts w:ascii="Courier New" w:eastAsia="SimSun" w:hAnsi="Courier New" w:cs="Courier New"/>
+          <w:color w:val="000000"/>
+          <w:szCs w:val="30"/>
+          <w:lang w:eastAsia="es-ES"/>
+        </w:rPr>
+        <w:t>L,</w:t>
+      </w:r>
+      <w:r>
+        <w:rPr>
+          <w:rFonts w:ascii="Courier New" w:eastAsia="SimSun" w:hAnsi="Courier New" w:cs="Courier New"/>
+          <w:color w:val="A020F0"/>
+          <w:szCs w:val="30"/>
+          <w:lang w:eastAsia="es-ES"/>
+        </w:rPr>
+        <w:t>'v</w:t>
+      </w:r>
+      <w:proofErr w:type="spellEnd"/>
+      <w:r>
+        <w:rPr>
+          <w:rFonts w:ascii="Courier New" w:eastAsia="SimSun" w:hAnsi="Courier New" w:cs="Courier New"/>
+          <w:color w:val="A020F0"/>
+          <w:szCs w:val="30"/>
+          <w:lang w:eastAsia="es-ES"/>
+        </w:rPr>
+        <w:t>'</w:t>
+      </w:r>
+      <w:r>
+        <w:rPr>
+          <w:rFonts w:ascii="Courier New" w:eastAsia="SimSun" w:hAnsi="Courier New" w:cs="Courier New"/>
+          <w:color w:val="000000"/>
+          <w:szCs w:val="30"/>
+          <w:lang w:eastAsia="es-ES"/>
+        </w:rPr>
+        <w:t>);</w:t>
+      </w:r>
+    </w:p>
+    <w:p>
+      <w:pPr>
+        <w:autoSpaceDE w:val="0"/>
+        <w:autoSpaceDN w:val="0"/>
+        <w:adjustRightInd w:val="0"/>
+        <w:spacing w:after="0"/>
+        <w:ind w:left="708"/>
+        <w:jc w:val="left"/>
+        <w:rPr>
+          <w:rFonts w:ascii="Courier New" w:eastAsia="SimSun" w:hAnsi="Courier New" w:cs="Courier New"/>
+          <w:sz w:val="16"/>
+          <w:szCs w:val="24"/>
+          <w:lang w:eastAsia="es-ES"/>
+        </w:rPr>
+      </w:pPr>
+      <w:r>
+        <w:rPr>
+          <w:rFonts w:ascii="Courier New" w:eastAsia="SimSun" w:hAnsi="Courier New" w:cs="Courier New"/>
+          <w:color w:val="000000"/>
+          <w:szCs w:val="30"/>
+          <w:lang w:eastAsia="es-ES"/>
+        </w:rPr>
+        <w:t>p=</w:t>
+      </w:r>
+      <w:proofErr w:type="gramStart"/>
+      <w:r>
+        <w:rPr>
+          <w:rFonts w:ascii="Courier New" w:eastAsia="SimSun" w:hAnsi="Courier New" w:cs="Courier New"/>
+          <w:color w:val="000000"/>
+          <w:szCs w:val="30"/>
+          <w:lang w:eastAsia="es-ES"/>
+        </w:rPr>
+        <w:t>pole(</w:t>
+      </w:r>
+      <w:proofErr w:type="gramEnd"/>
+      <w:r>
+        <w:rPr>
+          <w:rFonts w:ascii="Courier New" w:eastAsia="SimSun" w:hAnsi="Courier New" w:cs="Courier New"/>
+          <w:color w:val="000000"/>
+          <w:szCs w:val="30"/>
+          <w:lang w:eastAsia="es-ES"/>
+        </w:rPr>
+        <w:t>L)</w:t>
+      </w:r>
+    </w:p>
+    <w:p>
+      <w:pPr>
+        <w:autoSpaceDE w:val="0"/>
+        <w:autoSpaceDN w:val="0"/>
+        <w:adjustRightInd w:val="0"/>
+        <w:spacing w:after="0"/>
+        <w:ind w:left="708"/>
+        <w:jc w:val="left"/>
+        <w:rPr>
+          <w:rFonts w:ascii="Courier New" w:eastAsia="SimSun" w:hAnsi="Courier New" w:cs="Courier New"/>
+          <w:sz w:val="16"/>
+          <w:szCs w:val="24"/>
+          <w:lang w:eastAsia="es-ES"/>
+        </w:rPr>
+      </w:pPr>
+      <w:proofErr w:type="gramStart"/>
+      <w:r>
+        <w:rPr>
+          <w:rFonts w:ascii="Courier New" w:eastAsia="SimSun" w:hAnsi="Courier New" w:cs="Courier New"/>
+          <w:color w:val="000000"/>
+          <w:szCs w:val="30"/>
+          <w:lang w:eastAsia="es-ES"/>
+        </w:rPr>
+        <w:t>figure</w:t>
+      </w:r>
+      <w:proofErr w:type="gramEnd"/>
+      <w:r>
+        <w:rPr>
+          <w:rFonts w:ascii="Courier New" w:eastAsia="SimSun" w:hAnsi="Courier New" w:cs="Courier New"/>
+          <w:color w:val="000000"/>
+          <w:szCs w:val="30"/>
+          <w:lang w:eastAsia="es-ES"/>
+        </w:rPr>
+        <w:t>;</w:t>
+      </w:r>
+    </w:p>
+    <w:p>
+      <w:pPr>
+        <w:autoSpaceDE w:val="0"/>
+        <w:autoSpaceDN w:val="0"/>
+        <w:adjustRightInd w:val="0"/>
+        <w:spacing w:after="0"/>
+        <w:ind w:left="708"/>
+        <w:jc w:val="left"/>
+        <w:rPr>
+          <w:rFonts w:ascii="Courier New" w:eastAsia="SimSun" w:hAnsi="Courier New" w:cs="Courier New"/>
+          <w:sz w:val="16"/>
+          <w:szCs w:val="24"/>
+          <w:lang w:eastAsia="es-ES"/>
+        </w:rPr>
+      </w:pPr>
+      <w:proofErr w:type="spellStart"/>
+      <w:proofErr w:type="gramStart"/>
+      <w:r>
+        <w:rPr>
+          <w:rFonts w:ascii="Courier New" w:eastAsia="SimSun" w:hAnsi="Courier New" w:cs="Courier New"/>
+          <w:color w:val="000000"/>
+          <w:szCs w:val="30"/>
+          <w:lang w:eastAsia="es-ES"/>
+        </w:rPr>
+        <w:t>hold</w:t>
+      </w:r>
+      <w:proofErr w:type="spellEnd"/>
+      <w:proofErr w:type="gramEnd"/>
+      <w:r>
+        <w:rPr>
+          <w:rFonts w:ascii="Courier New" w:eastAsia="SimSun" w:hAnsi="Courier New" w:cs="Courier New"/>
+          <w:color w:val="000000"/>
+          <w:szCs w:val="30"/>
+          <w:lang w:eastAsia="es-ES"/>
+        </w:rPr>
+        <w:t xml:space="preserve"> </w:t>
+      </w:r>
+      <w:proofErr w:type="spellStart"/>
+      <w:r>
+        <w:rPr>
+          <w:rFonts w:ascii="Courier New" w:eastAsia="SimSun" w:hAnsi="Courier New" w:cs="Courier New"/>
+          <w:color w:val="A020F0"/>
+          <w:szCs w:val="30"/>
+          <w:lang w:eastAsia="es-ES"/>
+        </w:rPr>
+        <w:t>on</w:t>
+      </w:r>
+      <w:proofErr w:type="spellEnd"/>
+      <w:r>
+        <w:rPr>
+          <w:rFonts w:ascii="Courier New" w:eastAsia="SimSun" w:hAnsi="Courier New" w:cs="Courier New"/>
+          <w:color w:val="000000"/>
+          <w:szCs w:val="30"/>
+          <w:lang w:eastAsia="es-ES"/>
+        </w:rPr>
+        <w:t>;</w:t>
+      </w:r>
+    </w:p>
+    <w:p>
+      <w:pPr>
+        <w:autoSpaceDE w:val="0"/>
+        <w:autoSpaceDN w:val="0"/>
+        <w:adjustRightInd w:val="0"/>
+        <w:spacing w:after="0"/>
+        <w:ind w:left="708"/>
+        <w:jc w:val="left"/>
+        <w:rPr>
+          <w:rFonts w:ascii="Courier New" w:eastAsia="SimSun" w:hAnsi="Courier New" w:cs="Courier New"/>
+          <w:sz w:val="16"/>
+          <w:szCs w:val="24"/>
+          <w:lang w:eastAsia="es-ES"/>
+        </w:rPr>
+      </w:pPr>
+      <w:proofErr w:type="spellStart"/>
+      <w:proofErr w:type="gramStart"/>
+      <w:r>
+        <w:rPr>
+          <w:rFonts w:ascii="Courier New" w:eastAsia="SimSun" w:hAnsi="Courier New" w:cs="Courier New"/>
+          <w:color w:val="0000FF"/>
+          <w:szCs w:val="30"/>
+          <w:lang w:eastAsia="es-ES"/>
+        </w:rPr>
+        <w:t>for</w:t>
+      </w:r>
+      <w:proofErr w:type="spellEnd"/>
+      <w:proofErr w:type="gramEnd"/>
+      <w:r>
+        <w:rPr>
+          <w:rFonts w:ascii="Courier New" w:eastAsia="SimSun" w:hAnsi="Courier New" w:cs="Courier New"/>
+          <w:color w:val="000000"/>
+          <w:szCs w:val="30"/>
+          <w:lang w:eastAsia="es-ES"/>
+        </w:rPr>
+        <w:t xml:space="preserve"> i=1:5</w:t>
+      </w:r>
+    </w:p>
+    <w:p>
+      <w:pPr>
+        <w:autoSpaceDE w:val="0"/>
+        <w:autoSpaceDN w:val="0"/>
+        <w:adjustRightInd w:val="0"/>
+        <w:spacing w:after="0"/>
+        <w:ind w:left="708" w:firstLine="708"/>
+        <w:jc w:val="left"/>
+        <w:rPr>
+          <w:rFonts w:ascii="Courier New" w:eastAsia="SimSun" w:hAnsi="Courier New" w:cs="Courier New"/>
+          <w:sz w:val="16"/>
+          <w:szCs w:val="24"/>
+          <w:lang w:eastAsia="es-ES"/>
+        </w:rPr>
+      </w:pPr>
+      <w:proofErr w:type="spellStart"/>
+      <w:r>
+        <w:rPr>
+          <w:rFonts w:ascii="Courier New" w:eastAsia="SimSun" w:hAnsi="Courier New" w:cs="Courier New"/>
+          <w:color w:val="000000"/>
+          <w:szCs w:val="30"/>
+          <w:lang w:eastAsia="es-ES"/>
+        </w:rPr>
+        <w:t>Kp</w:t>
+      </w:r>
+      <w:proofErr w:type="spellEnd"/>
+      <w:r>
+        <w:rPr>
+          <w:rFonts w:ascii="Courier New" w:eastAsia="SimSun" w:hAnsi="Courier New" w:cs="Courier New"/>
+          <w:color w:val="000000"/>
+          <w:szCs w:val="30"/>
+          <w:lang w:eastAsia="es-ES"/>
+        </w:rPr>
+        <w:t>=20*i;</w:t>
+      </w:r>
+    </w:p>
+    <w:p>
+      <w:pPr>
+        <w:autoSpaceDE w:val="0"/>
+        <w:autoSpaceDN w:val="0"/>
+        <w:adjustRightInd w:val="0"/>
+        <w:spacing w:after="0"/>
+        <w:ind w:left="708" w:firstLine="708"/>
+        <w:jc w:val="left"/>
+        <w:rPr>
+          <w:rFonts w:ascii="Courier New" w:eastAsia="SimSun" w:hAnsi="Courier New" w:cs="Courier New"/>
+          <w:sz w:val="16"/>
+          <w:szCs w:val="24"/>
+          <w:lang w:eastAsia="es-ES"/>
+        </w:rPr>
+      </w:pPr>
+      <w:r>
+        <w:rPr>
+          <w:rFonts w:ascii="Courier New" w:eastAsia="SimSun" w:hAnsi="Courier New" w:cs="Courier New"/>
+          <w:color w:val="000000"/>
+          <w:szCs w:val="30"/>
+          <w:lang w:eastAsia="es-ES"/>
+        </w:rPr>
+        <w:t>H=</w:t>
+      </w:r>
+      <w:proofErr w:type="spellStart"/>
+      <w:proofErr w:type="gramStart"/>
+      <w:r>
+        <w:rPr>
+          <w:rFonts w:ascii="Courier New" w:eastAsia="SimSun" w:hAnsi="Courier New" w:cs="Courier New"/>
+          <w:color w:val="000000"/>
+          <w:szCs w:val="30"/>
+          <w:lang w:eastAsia="es-ES"/>
+        </w:rPr>
+        <w:t>feedback</w:t>
+      </w:r>
+      <w:proofErr w:type="spellEnd"/>
+      <w:r>
+        <w:rPr>
+          <w:rFonts w:ascii="Courier New" w:eastAsia="SimSun" w:hAnsi="Courier New" w:cs="Courier New"/>
+          <w:color w:val="000000"/>
+          <w:szCs w:val="30"/>
+          <w:lang w:eastAsia="es-ES"/>
+        </w:rPr>
+        <w:t>(</w:t>
+      </w:r>
+      <w:proofErr w:type="spellStart"/>
+      <w:proofErr w:type="gramEnd"/>
+      <w:r>
+        <w:rPr>
+          <w:rFonts w:ascii="Courier New" w:eastAsia="SimSun" w:hAnsi="Courier New" w:cs="Courier New"/>
+          <w:color w:val="000000"/>
+          <w:szCs w:val="30"/>
+          <w:lang w:eastAsia="es-ES"/>
+        </w:rPr>
+        <w:t>Kp</w:t>
+      </w:r>
+      <w:proofErr w:type="spellEnd"/>
+      <w:r>
+        <w:rPr>
+          <w:rFonts w:ascii="Courier New" w:eastAsia="SimSun" w:hAnsi="Courier New" w:cs="Courier New"/>
+          <w:color w:val="000000"/>
+          <w:szCs w:val="30"/>
+          <w:lang w:eastAsia="es-ES"/>
+        </w:rPr>
+        <w:t>*L,1);</w:t>
+      </w:r>
+    </w:p>
+    <w:p>
+      <w:pPr>
+        <w:autoSpaceDE w:val="0"/>
+        <w:autoSpaceDN w:val="0"/>
+        <w:adjustRightInd w:val="0"/>
+        <w:spacing w:after="0"/>
+        <w:ind w:left="708" w:firstLine="708"/>
+        <w:jc w:val="left"/>
+        <w:rPr>
+          <w:rFonts w:ascii="Courier New" w:eastAsia="SimSun" w:hAnsi="Courier New" w:cs="Courier New"/>
+          <w:sz w:val="16"/>
+          <w:szCs w:val="24"/>
+          <w:lang w:eastAsia="es-ES"/>
+        </w:rPr>
+      </w:pPr>
+      <w:proofErr w:type="spellStart"/>
+      <w:proofErr w:type="gramStart"/>
+      <w:r>
+        <w:rPr>
+          <w:rFonts w:ascii="Courier New" w:eastAsia="SimSun" w:hAnsi="Courier New" w:cs="Courier New"/>
+          <w:color w:val="000000"/>
+          <w:szCs w:val="30"/>
+          <w:lang w:eastAsia="es-ES"/>
+        </w:rPr>
+        <w:t>step</w:t>
+      </w:r>
+      <w:proofErr w:type="spellEnd"/>
+      <w:r>
+        <w:rPr>
+          <w:rFonts w:ascii="Courier New" w:eastAsia="SimSun" w:hAnsi="Courier New" w:cs="Courier New"/>
+          <w:color w:val="000000"/>
+          <w:szCs w:val="30"/>
+          <w:lang w:eastAsia="es-ES"/>
+        </w:rPr>
+        <w:t>(</w:t>
+      </w:r>
+      <w:proofErr w:type="gramEnd"/>
+      <w:r>
+        <w:rPr>
+          <w:rFonts w:ascii="Courier New" w:eastAsia="SimSun" w:hAnsi="Courier New" w:cs="Courier New"/>
+          <w:color w:val="000000"/>
+          <w:szCs w:val="30"/>
+          <w:lang w:eastAsia="es-ES"/>
+        </w:rPr>
+        <w:t>H,0.04);</w:t>
+      </w:r>
+    </w:p>
+    <w:p>
+      <w:pPr>
+        <w:autoSpaceDE w:val="0"/>
+        <w:autoSpaceDN w:val="0"/>
+        <w:adjustRightInd w:val="0"/>
+        <w:spacing w:after="0"/>
+        <w:ind w:left="708"/>
+        <w:jc w:val="left"/>
+        <w:rPr>
+          <w:rFonts w:ascii="Courier New" w:eastAsia="SimSun" w:hAnsi="Courier New" w:cs="Courier New"/>
+          <w:color w:val="0000FF"/>
+          <w:szCs w:val="30"/>
+          <w:lang w:eastAsia="es-ES"/>
+        </w:rPr>
+      </w:pPr>
+      <w:proofErr w:type="spellStart"/>
+      <w:proofErr w:type="gramStart"/>
+      <w:r>
+        <w:rPr>
+          <w:rFonts w:ascii="Courier New" w:eastAsia="SimSun" w:hAnsi="Courier New" w:cs="Courier New"/>
+          <w:color w:val="0000FF"/>
+          <w:szCs w:val="30"/>
+          <w:lang w:eastAsia="es-ES"/>
+        </w:rPr>
+        <w:t>end</w:t>
+      </w:r>
+      <w:proofErr w:type="spellEnd"/>
+      <w:proofErr w:type="gramEnd"/>
+    </w:p>
+    <w:p>
+      <w:pPr>
+        <w:rPr>
+          <w:rFonts w:eastAsia="Arial"/>
+        </w:rPr>
+      </w:pPr>
+    </w:p>
+    <w:p>
+      <w:pPr>
+        <w:rPr>
+          <w:rFonts w:eastAsia="Arial"/>
+        </w:rPr>
+      </w:pPr>
+      <w:r>
+        <w:rPr>
+          <w:rFonts w:eastAsia="Arial"/>
+        </w:rPr>
+        <w:t>Se observa que aunque se aumente la ganancia, las oscilaciones tienen una envolvente exponencial que las va atenuando.</w:t>
+      </w:r>
+    </w:p>
+    <w:p>
+      <w:pPr>
+        <w:rPr>
+          <w:rFonts w:eastAsia="Arial"/>
+        </w:rPr>
+      </w:pPr>
+      <w:r>
+        <w:rPr>
+          <w:rFonts w:eastAsia="Arial"/>
+        </w:rPr>
+        <w:t xml:space="preserve"> </w:t>
+      </w:r>
+    </w:p>
+    <w:p>
+      <w:pPr>
+        <w:rPr>
+          <w:rFonts w:eastAsia="Arial"/>
+        </w:rPr>
+      </w:pPr>
+      <w:r>
+        <w:rPr>
+          <w:rFonts w:eastAsia="Arial"/>
+        </w:rPr>
+        <w:lastRenderedPageBreak/>
+        <w:pict>
+          <v:shape id="_x0000_i1037" type="#_x0000_t75" style="width:453.6pt;height:340.2pt">
+            <v:imagedata r:id="rId28" o:title="untitlesd"/>
+          </v:shape>
+        </w:pict>
+      </w:r>
+      <w:r>
+        <w:rPr>
+          <w:rFonts w:eastAsia="Arial"/>
+        </w:rPr>
+        <w:t xml:space="preserve"> </w:t>
+      </w:r>
+      <w:r>
+        <w:rPr>
+          <w:rFonts w:eastAsia="Arial"/>
+        </w:rPr>
+        <w:t>Se elige</w:t>
+      </w:r>
+      <w:r>
+        <w:rPr>
+          <w:rFonts w:eastAsia="Arial"/>
+        </w:rPr>
+        <w:t xml:space="preserve"> un K=100 para medir las oscilaciones:</w:t>
+      </w:r>
+    </w:p>
+    <w:p>
+      <w:pPr>
+        <w:jc w:val="center"/>
+        <w:rPr>
+          <w:rFonts w:eastAsia="Arial"/>
+        </w:rPr>
+      </w:pPr>
+      <w:r>
+        <w:rPr>
+          <w:rFonts w:eastAsia="Arial"/>
+        </w:rPr>
+        <w:pict>
+          <v:shape id="_x0000_i1038" type="#_x0000_t75" style="width:393.6pt;height:327pt">
+            <v:imagedata r:id="rId29" o:title="untitled"/>
+          </v:shape>
+        </w:pict>
+      </w:r>
     </w:p>
     <w:p>
       <w:pPr>
@@ -20296,6 +21227,7 @@
         </w:rPr>
       </w:pPr>
       <w:r>
+        <w:lastRenderedPageBreak/>
         <w:t>Presente una comparación entre ambos.</w:t>
       </w:r>
     </w:p>
@@ -21429,7 +22361,6 @@
           <w:szCs w:val="30"/>
           <w:lang w:eastAsia="es-ES"/>
         </w:rPr>
-        <w:lastRenderedPageBreak/>
         <w:t>cant_iter</w:t>
       </w:r>
       <w:proofErr w:type="spellEnd"/>
@@ -23147,6 +24078,7 @@
           <w:szCs w:val="30"/>
           <w:lang w:eastAsia="es-ES"/>
         </w:rPr>
+        <w:lastRenderedPageBreak/>
         <w:t xml:space="preserve">            </w:t>
       </w:r>
       <w:proofErr w:type="spellStart"/>
@@ -24911,6 +25843,686 @@
           <w:rFonts w:eastAsia="Arial"/>
           <w:sz w:val="18"/>
         </w:rPr>
+        <w:t>Columns</w:t>
+      </w:r>
+      <w:proofErr w:type="spellEnd"/>
+      <w:r>
+        <w:rPr>
+          <w:rFonts w:eastAsia="Arial"/>
+          <w:sz w:val="18"/>
+        </w:rPr>
+        <w:t xml:space="preserve"> 41 </w:t>
+      </w:r>
+      <w:proofErr w:type="spellStart"/>
+      <w:r>
+        <w:rPr>
+          <w:rFonts w:eastAsia="Arial"/>
+          <w:sz w:val="18"/>
+        </w:rPr>
+        <w:t>through</w:t>
+      </w:r>
+      <w:proofErr w:type="spellEnd"/>
+      <w:r>
+        <w:rPr>
+          <w:rFonts w:eastAsia="Arial"/>
+          <w:sz w:val="18"/>
+        </w:rPr>
+        <w:t xml:space="preserve"> 48   21.9171   22.9738   17.9638   18.8443   19.7677   20.7333   21.7403   22.7882</w:t>
+      </w:r>
+    </w:p>
+    <w:p>
+      <w:pPr>
+        <w:rPr>
+          <w:rFonts w:eastAsia="Arial"/>
+          <w:sz w:val="18"/>
+        </w:rPr>
+      </w:pPr>
+      <w:proofErr w:type="spellStart"/>
+      <w:r>
+        <w:rPr>
+          <w:rFonts w:eastAsia="Arial"/>
+          <w:sz w:val="18"/>
+        </w:rPr>
+        <w:t>Columns</w:t>
+      </w:r>
+      <w:proofErr w:type="spellEnd"/>
+      <w:r>
+        <w:rPr>
+          <w:rFonts w:eastAsia="Arial"/>
+          <w:sz w:val="18"/>
+        </w:rPr>
+        <w:t xml:space="preserve"> 49 </w:t>
+      </w:r>
+      <w:proofErr w:type="spellStart"/>
+      <w:r>
+        <w:rPr>
+          <w:rFonts w:eastAsia="Arial"/>
+          <w:sz w:val="18"/>
+        </w:rPr>
+        <w:t>through</w:t>
+      </w:r>
+      <w:proofErr w:type="spellEnd"/>
+      <w:r>
+        <w:rPr>
+          <w:rFonts w:eastAsia="Arial"/>
+          <w:sz w:val="18"/>
+        </w:rPr>
+        <w:t xml:space="preserve"> 56   17.9098   18.7776   19.6893   20.6439   21.6408   22.6792   17.9261   18.7804</w:t>
+      </w:r>
+    </w:p>
+    <w:p>
+      <w:pPr>
+        <w:rPr>
+          <w:rFonts w:eastAsia="Arial"/>
+          <w:sz w:val="18"/>
+        </w:rPr>
+      </w:pPr>
+      <w:proofErr w:type="spellStart"/>
+      <w:r>
+        <w:rPr>
+          <w:rFonts w:eastAsia="Arial"/>
+          <w:sz w:val="18"/>
+        </w:rPr>
+        <w:t>Columns</w:t>
+      </w:r>
+      <w:proofErr w:type="spellEnd"/>
+      <w:r>
+        <w:rPr>
+          <w:rFonts w:eastAsia="Arial"/>
+          <w:sz w:val="18"/>
+        </w:rPr>
+        <w:t xml:space="preserve"> 57 </w:t>
+      </w:r>
+      <w:proofErr w:type="spellStart"/>
+      <w:r>
+        <w:rPr>
+          <w:rFonts w:eastAsia="Arial"/>
+          <w:sz w:val="18"/>
+        </w:rPr>
+        <w:t>through</w:t>
+      </w:r>
+      <w:proofErr w:type="spellEnd"/>
+      <w:r>
+        <w:rPr>
+          <w:rFonts w:eastAsia="Arial"/>
+          <w:sz w:val="18"/>
+        </w:rPr>
+        <w:t xml:space="preserve"> 64   19.6796   20.6227   21.6088   22.6372   18.0046   18.8448   19.7309   20.6618</w:t>
+      </w:r>
+    </w:p>
+    <w:p>
+      <w:pPr>
+        <w:rPr>
+          <w:rFonts w:eastAsia="Arial"/>
+          <w:sz w:val="18"/>
+        </w:rPr>
+      </w:pPr>
+      <w:proofErr w:type="spellStart"/>
+      <w:r>
+        <w:rPr>
+          <w:rFonts w:eastAsia="Arial"/>
+          <w:sz w:val="18"/>
+        </w:rPr>
+        <w:t>Columns</w:t>
+      </w:r>
+      <w:proofErr w:type="spellEnd"/>
+      <w:r>
+        <w:rPr>
+          <w:rFonts w:eastAsia="Arial"/>
+          <w:sz w:val="18"/>
+        </w:rPr>
+        <w:t xml:space="preserve"> 65 </w:t>
+      </w:r>
+      <w:proofErr w:type="spellStart"/>
+      <w:r>
+        <w:rPr>
+          <w:rFonts w:eastAsia="Arial"/>
+          <w:sz w:val="18"/>
+        </w:rPr>
+        <w:t>through</w:t>
+      </w:r>
+      <w:proofErr w:type="spellEnd"/>
+      <w:r>
+        <w:rPr>
+          <w:rFonts w:eastAsia="Arial"/>
+          <w:sz w:val="18"/>
+        </w:rPr>
+        <w:t xml:space="preserve"> 72   21.6366   22.6545   18.1391   18.9645   19.8368   20.7549   21.7178   22.7246</w:t>
+      </w:r>
+    </w:p>
+    <w:p>
+      <w:pPr>
+        <w:rPr>
+          <w:rFonts w:eastAsia="Arial"/>
+          <w:sz w:val="18"/>
+        </w:rPr>
+      </w:pPr>
+      <w:proofErr w:type="spellStart"/>
+      <w:r>
+        <w:rPr>
+          <w:rFonts w:eastAsia="Arial"/>
+          <w:sz w:val="18"/>
+        </w:rPr>
+        <w:t>Columns</w:t>
+      </w:r>
+      <w:proofErr w:type="spellEnd"/>
+      <w:r>
+        <w:rPr>
+          <w:rFonts w:eastAsia="Arial"/>
+          <w:sz w:val="18"/>
+        </w:rPr>
+        <w:t xml:space="preserve"> 73 </w:t>
+      </w:r>
+      <w:proofErr w:type="spellStart"/>
+      <w:r>
+        <w:rPr>
+          <w:rFonts w:eastAsia="Arial"/>
+          <w:sz w:val="18"/>
+        </w:rPr>
+        <w:t>through</w:t>
+      </w:r>
+      <w:proofErr w:type="spellEnd"/>
+      <w:r>
+        <w:rPr>
+          <w:rFonts w:eastAsia="Arial"/>
+          <w:sz w:val="18"/>
+        </w:rPr>
+        <w:t xml:space="preserve"> 80   20.3704   21.3405   22.3519   23.4040   24.4963   25.6283   20.2588   21.2180</w:t>
+      </w:r>
+    </w:p>
+    <w:p>
+      <w:pPr>
+        <w:rPr>
+          <w:rFonts w:eastAsia="Arial"/>
+          <w:sz w:val="18"/>
+        </w:rPr>
+      </w:pPr>
+      <w:proofErr w:type="spellStart"/>
+      <w:r>
+        <w:rPr>
+          <w:rFonts w:eastAsia="Arial"/>
+          <w:sz w:val="18"/>
+        </w:rPr>
+        <w:t>Columns</w:t>
+      </w:r>
+      <w:proofErr w:type="spellEnd"/>
+      <w:r>
+        <w:rPr>
+          <w:rFonts w:eastAsia="Arial"/>
+          <w:sz w:val="18"/>
+        </w:rPr>
+        <w:t xml:space="preserve"> 81 </w:t>
+      </w:r>
+      <w:proofErr w:type="spellStart"/>
+      <w:r>
+        <w:rPr>
+          <w:rFonts w:eastAsia="Arial"/>
+          <w:sz w:val="18"/>
+        </w:rPr>
+        <w:t>through</w:t>
+      </w:r>
+      <w:proofErr w:type="spellEnd"/>
+      <w:r>
+        <w:rPr>
+          <w:rFonts w:eastAsia="Arial"/>
+          <w:sz w:val="18"/>
+        </w:rPr>
+        <w:t xml:space="preserve"> 88   22.2192   23.2620   24.3456   25.4695   20.2220   21.1697   22.1603   23.1931</w:t>
+      </w:r>
+    </w:p>
+    <w:p>
+      <w:pPr>
+        <w:rPr>
+          <w:rFonts w:eastAsia="Arial"/>
+          <w:sz w:val="18"/>
+        </w:rPr>
+      </w:pPr>
+      <w:proofErr w:type="spellStart"/>
+      <w:r>
+        <w:rPr>
+          <w:rFonts w:eastAsia="Arial"/>
+          <w:sz w:val="18"/>
+        </w:rPr>
+        <w:t>Columns</w:t>
+      </w:r>
+      <w:proofErr w:type="spellEnd"/>
+      <w:r>
+        <w:rPr>
+          <w:rFonts w:eastAsia="Arial"/>
+          <w:sz w:val="18"/>
+        </w:rPr>
+        <w:t xml:space="preserve"> 89 </w:t>
+      </w:r>
+      <w:proofErr w:type="spellStart"/>
+      <w:r>
+        <w:rPr>
+          <w:rFonts w:eastAsia="Arial"/>
+          <w:sz w:val="18"/>
+        </w:rPr>
+        <w:t>through</w:t>
+      </w:r>
+      <w:proofErr w:type="spellEnd"/>
+      <w:r>
+        <w:rPr>
+          <w:rFonts w:eastAsia="Arial"/>
+          <w:sz w:val="18"/>
+        </w:rPr>
+        <w:t xml:space="preserve"> 96   24.2674   25.3827   20.2512   21.1867   22.1660   23.1883   24.2528   25.3590</w:t>
+      </w:r>
+    </w:p>
+    <w:p>
+      <w:pPr>
+        <w:rPr>
+          <w:rFonts w:eastAsia="Arial"/>
+          <w:sz w:val="18"/>
+        </w:rPr>
+      </w:pPr>
+      <w:proofErr w:type="spellStart"/>
+      <w:r>
+        <w:rPr>
+          <w:rFonts w:eastAsia="Arial"/>
+          <w:sz w:val="18"/>
+        </w:rPr>
+        <w:t>Columns</w:t>
+      </w:r>
+      <w:proofErr w:type="spellEnd"/>
+      <w:r>
+        <w:rPr>
+          <w:rFonts w:eastAsia="Arial"/>
+          <w:sz w:val="18"/>
+        </w:rPr>
+        <w:t xml:space="preserve"> 97 </w:t>
+      </w:r>
+      <w:proofErr w:type="spellStart"/>
+      <w:r>
+        <w:rPr>
+          <w:rFonts w:eastAsia="Arial"/>
+          <w:sz w:val="18"/>
+        </w:rPr>
+        <w:t>through</w:t>
+      </w:r>
+      <w:proofErr w:type="spellEnd"/>
+      <w:r>
+        <w:rPr>
+          <w:rFonts w:eastAsia="Arial"/>
+          <w:sz w:val="18"/>
+        </w:rPr>
+        <w:t xml:space="preserve"> 104   20.3391   21.2618   22.2292   23.2404   24.2946   25.3912   20.4798   21.3891</w:t>
+      </w:r>
+    </w:p>
+    <w:p>
+      <w:pPr>
+        <w:rPr>
+          <w:rFonts w:eastAsia="Arial"/>
+          <w:sz w:val="18"/>
+        </w:rPr>
+      </w:pPr>
+      <w:proofErr w:type="spellStart"/>
+      <w:r>
+        <w:rPr>
+          <w:rFonts w:eastAsia="Arial"/>
+          <w:sz w:val="18"/>
+        </w:rPr>
+        <w:t>Columns</w:t>
+      </w:r>
+      <w:proofErr w:type="spellEnd"/>
+      <w:r>
+        <w:rPr>
+          <w:rFonts w:eastAsia="Arial"/>
+          <w:sz w:val="18"/>
+        </w:rPr>
+        <w:t xml:space="preserve"> 105 </w:t>
+      </w:r>
+      <w:proofErr w:type="spellStart"/>
+      <w:r>
+        <w:rPr>
+          <w:rFonts w:eastAsia="Arial"/>
+          <w:sz w:val="18"/>
+        </w:rPr>
+        <w:t>through</w:t>
+      </w:r>
+      <w:proofErr w:type="spellEnd"/>
+      <w:r>
+        <w:rPr>
+          <w:rFonts w:eastAsia="Arial"/>
+          <w:sz w:val="18"/>
+        </w:rPr>
+        <w:t xml:space="preserve"> 112   22.3439   23.3435   24.3869   25.4734   22.8482   23.8945   24.9816   26.1090</w:t>
+      </w:r>
+    </w:p>
+    <w:p>
+      <w:pPr>
+        <w:rPr>
+          <w:rFonts w:eastAsia="Arial"/>
+          <w:sz w:val="18"/>
+        </w:rPr>
+      </w:pPr>
+      <w:proofErr w:type="spellStart"/>
+      <w:r>
+        <w:rPr>
+          <w:rFonts w:eastAsia="Arial"/>
+          <w:sz w:val="18"/>
+        </w:rPr>
+        <w:t>Columns</w:t>
+      </w:r>
+      <w:proofErr w:type="spellEnd"/>
+      <w:r>
+        <w:rPr>
+          <w:rFonts w:eastAsia="Arial"/>
+          <w:sz w:val="18"/>
+        </w:rPr>
+        <w:t xml:space="preserve"> 113 </w:t>
+      </w:r>
+      <w:proofErr w:type="spellStart"/>
+      <w:r>
+        <w:rPr>
+          <w:rFonts w:eastAsia="Arial"/>
+          <w:sz w:val="18"/>
+        </w:rPr>
+        <w:t>through</w:t>
+      </w:r>
+      <w:proofErr w:type="spellEnd"/>
+      <w:r>
+        <w:rPr>
+          <w:rFonts w:eastAsia="Arial"/>
+          <w:sz w:val="18"/>
+        </w:rPr>
+        <w:t xml:space="preserve"> 120   27.2762   28.4828   22.7580   23.7945   24.8724   25.9912   27.1505   28.3496</w:t>
+      </w:r>
+    </w:p>
+    <w:p>
+      <w:pPr>
+        <w:rPr>
+          <w:rFonts w:eastAsia="Arial"/>
+          <w:sz w:val="18"/>
+        </w:rPr>
+      </w:pPr>
+      <w:proofErr w:type="spellStart"/>
+      <w:r>
+        <w:rPr>
+          <w:rFonts w:eastAsia="Arial"/>
+          <w:sz w:val="18"/>
+        </w:rPr>
+        <w:t>Columns</w:t>
+      </w:r>
+      <w:proofErr w:type="spellEnd"/>
+      <w:r>
+        <w:rPr>
+          <w:rFonts w:eastAsia="Arial"/>
+          <w:sz w:val="18"/>
+        </w:rPr>
+        <w:t xml:space="preserve"> 121 </w:t>
+      </w:r>
+      <w:proofErr w:type="spellStart"/>
+      <w:r>
+        <w:rPr>
+          <w:rFonts w:eastAsia="Arial"/>
+          <w:sz w:val="18"/>
+        </w:rPr>
+        <w:t>through</w:t>
+      </w:r>
+      <w:proofErr w:type="spellEnd"/>
+      <w:r>
+        <w:rPr>
+          <w:rFonts w:eastAsia="Arial"/>
+          <w:sz w:val="18"/>
+        </w:rPr>
+        <w:t xml:space="preserve"> 128   22.7385   23.7644   24.8325   25.9423   27.0930   28.2843   22.7811   23.7959</w:t>
+      </w:r>
+    </w:p>
+    <w:p>
+      <w:pPr>
+        <w:rPr>
+          <w:rFonts w:eastAsia="Arial"/>
+          <w:sz w:val="18"/>
+        </w:rPr>
+      </w:pPr>
+      <w:proofErr w:type="spellStart"/>
+      <w:r>
+        <w:rPr>
+          <w:rFonts w:eastAsia="Arial"/>
+          <w:sz w:val="18"/>
+        </w:rPr>
+        <w:t>Columns</w:t>
+      </w:r>
+      <w:proofErr w:type="spellEnd"/>
+      <w:r>
+        <w:rPr>
+          <w:rFonts w:eastAsia="Arial"/>
+          <w:sz w:val="18"/>
+        </w:rPr>
+        <w:t xml:space="preserve"> 129 </w:t>
+      </w:r>
+      <w:proofErr w:type="spellStart"/>
+      <w:r>
+        <w:rPr>
+          <w:rFonts w:eastAsia="Arial"/>
+          <w:sz w:val="18"/>
+        </w:rPr>
+        <w:t>through</w:t>
+      </w:r>
+      <w:proofErr w:type="spellEnd"/>
+      <w:r>
+        <w:rPr>
+          <w:rFonts w:eastAsia="Arial"/>
+          <w:sz w:val="18"/>
+        </w:rPr>
+        <w:t xml:space="preserve"> 136   24.8537   25.9538   27.0956   28.2786   22.8791   23.8823   24.9292   26.0192</w:t>
+      </w:r>
+    </w:p>
+    <w:p>
+      <w:pPr>
+        <w:rPr>
+          <w:rFonts w:eastAsia="Arial"/>
+          <w:sz w:val="18"/>
+        </w:rPr>
+      </w:pPr>
+      <w:proofErr w:type="spellStart"/>
+      <w:r>
+        <w:rPr>
+          <w:rFonts w:eastAsia="Arial"/>
+          <w:sz w:val="18"/>
+        </w:rPr>
+        <w:t>Columns</w:t>
+      </w:r>
+      <w:proofErr w:type="spellEnd"/>
+      <w:r>
+        <w:rPr>
+          <w:rFonts w:eastAsia="Arial"/>
+          <w:sz w:val="18"/>
+        </w:rPr>
+        <w:t xml:space="preserve"> 137 </w:t>
+      </w:r>
+      <w:proofErr w:type="spellStart"/>
+      <w:r>
+        <w:rPr>
+          <w:rFonts w:eastAsia="Arial"/>
+          <w:sz w:val="18"/>
+        </w:rPr>
+        <w:t>through</w:t>
+      </w:r>
+      <w:proofErr w:type="spellEnd"/>
+      <w:r>
+        <w:rPr>
+          <w:rFonts w:eastAsia="Arial"/>
+          <w:sz w:val="18"/>
+        </w:rPr>
+        <w:t xml:space="preserve"> 144   27.1516   28.3257   23.0272   24.0181   25.0536   26.1330   27.2554   28.4203</w:t>
+      </w:r>
+    </w:p>
+    <w:p>
+      <w:pPr>
+        <w:rPr>
+          <w:rFonts w:eastAsia="Arial"/>
+          <w:sz w:val="18"/>
+        </w:rPr>
+      </w:pPr>
+      <w:proofErr w:type="spellStart"/>
+      <w:r>
+        <w:rPr>
+          <w:rFonts w:eastAsia="Arial"/>
+          <w:sz w:val="18"/>
+        </w:rPr>
+        <w:t>Columns</w:t>
+      </w:r>
+      <w:proofErr w:type="spellEnd"/>
+      <w:r>
+        <w:rPr>
+          <w:rFonts w:eastAsia="Arial"/>
+          <w:sz w:val="18"/>
+        </w:rPr>
+        <w:t xml:space="preserve"> 145 </w:t>
+      </w:r>
+      <w:proofErr w:type="spellStart"/>
+      <w:r>
+        <w:rPr>
+          <w:rFonts w:eastAsia="Arial"/>
+          <w:sz w:val="18"/>
+        </w:rPr>
+        <w:t>through</w:t>
+      </w:r>
+      <w:proofErr w:type="spellEnd"/>
+      <w:r>
+        <w:rPr>
+          <w:rFonts w:eastAsia="Arial"/>
+          <w:sz w:val="18"/>
+        </w:rPr>
+        <w:t xml:space="preserve"> 152   25.5241   26.6458   27.8080   29.0101   30.2517   31.5325   25.4550   26.5677</w:t>
+      </w:r>
+    </w:p>
+    <w:p>
+      <w:pPr>
+        <w:rPr>
+          <w:rFonts w:eastAsia="Arial"/>
+          <w:sz w:val="18"/>
+        </w:rPr>
+      </w:pPr>
+      <w:proofErr w:type="spellStart"/>
+      <w:r>
+        <w:rPr>
+          <w:rFonts w:eastAsia="Arial"/>
+          <w:sz w:val="18"/>
+        </w:rPr>
+        <w:t>Columns</w:t>
+      </w:r>
+      <w:proofErr w:type="spellEnd"/>
+      <w:r>
+        <w:rPr>
+          <w:rFonts w:eastAsia="Arial"/>
+          <w:sz w:val="18"/>
+        </w:rPr>
+        <w:t xml:space="preserve"> 153 </w:t>
+      </w:r>
+      <w:proofErr w:type="spellStart"/>
+      <w:r>
+        <w:rPr>
+          <w:rFonts w:eastAsia="Arial"/>
+          <w:sz w:val="18"/>
+        </w:rPr>
+        <w:t>through</w:t>
+      </w:r>
+      <w:proofErr w:type="spellEnd"/>
+      <w:r>
+        <w:rPr>
+          <w:rFonts w:eastAsia="Arial"/>
+          <w:sz w:val="18"/>
+        </w:rPr>
+        <w:t xml:space="preserve"> 160   27.7214   28.9156   30.1499   31.4239   25.4525   26.5556   27.7003   28.8862</w:t>
+      </w:r>
+    </w:p>
+    <w:p>
+      <w:pPr>
+        <w:rPr>
+          <w:rFonts w:eastAsia="Arial"/>
+          <w:sz w:val="18"/>
+        </w:rPr>
+      </w:pPr>
+      <w:proofErr w:type="spellStart"/>
+      <w:r>
+        <w:rPr>
+          <w:rFonts w:eastAsia="Arial"/>
+          <w:sz w:val="18"/>
+        </w:rPr>
+        <w:t>Columns</w:t>
+      </w:r>
+      <w:proofErr w:type="spellEnd"/>
+      <w:r>
+        <w:rPr>
+          <w:rFonts w:eastAsia="Arial"/>
+          <w:sz w:val="18"/>
+        </w:rPr>
+        <w:t xml:space="preserve"> 161 </w:t>
+      </w:r>
+      <w:proofErr w:type="spellStart"/>
+      <w:r>
+        <w:rPr>
+          <w:rFonts w:eastAsia="Arial"/>
+          <w:sz w:val="18"/>
+        </w:rPr>
+        <w:t>through</w:t>
+      </w:r>
+      <w:proofErr w:type="spellEnd"/>
+      <w:r>
+        <w:rPr>
+          <w:rFonts w:eastAsia="Arial"/>
+          <w:sz w:val="18"/>
+        </w:rPr>
+        <w:t xml:space="preserve"> 168   30.1127   31.3795   25.5089   26.6018   27.7370   28.9141   30.1324   31.3914</w:t>
+      </w:r>
+    </w:p>
+    <w:p>
+      <w:pPr>
+        <w:rPr>
+          <w:rFonts w:eastAsia="Arial"/>
+          <w:sz w:val="18"/>
+        </w:rPr>
+      </w:pPr>
+      <w:proofErr w:type="spellStart"/>
+      <w:r>
+        <w:rPr>
+          <w:rFonts w:eastAsia="Arial"/>
+          <w:sz w:val="18"/>
+        </w:rPr>
+        <w:t>Columns</w:t>
+      </w:r>
+      <w:proofErr w:type="spellEnd"/>
+      <w:r>
+        <w:rPr>
+          <w:rFonts w:eastAsia="Arial"/>
+          <w:sz w:val="18"/>
+        </w:rPr>
+        <w:t xml:space="preserve"> 169 </w:t>
+      </w:r>
+      <w:proofErr w:type="spellStart"/>
+      <w:r>
+        <w:rPr>
+          <w:rFonts w:eastAsia="Arial"/>
+          <w:sz w:val="18"/>
+        </w:rPr>
+        <w:t>through</w:t>
+      </w:r>
+      <w:proofErr w:type="spellEnd"/>
+      <w:r>
+        <w:rPr>
+          <w:rFonts w:eastAsia="Arial"/>
+          <w:sz w:val="18"/>
+        </w:rPr>
+        <w:t xml:space="preserve"> 176   25.6178   26.7000   27.8253   28.9930   30.2026   31.4536   25.7741   26.8451</w:t>
+      </w:r>
+    </w:p>
+    <w:p>
+      <w:pPr>
+        <w:rPr>
+          <w:rFonts w:eastAsia="Arial"/>
+          <w:sz w:val="18"/>
+        </w:rPr>
+      </w:pPr>
+      <w:proofErr w:type="spellStart"/>
+      <w:r>
+        <w:rPr>
+          <w:rFonts w:eastAsia="Arial"/>
+          <w:sz w:val="18"/>
+        </w:rPr>
         <w:lastRenderedPageBreak/>
         <w:t>Columns</w:t>
       </w:r>
@@ -24920,7 +26532,7 @@
           <w:rFonts w:eastAsia="Arial"/>
           <w:sz w:val="18"/>
         </w:rPr>
-        <w:t xml:space="preserve"> 41 </w:t>
+        <w:t xml:space="preserve"> 177 </w:t>
       </w:r>
       <w:proofErr w:type="spellStart"/>
       <w:r>
@@ -24936,7 +26548,7 @@
           <w:rFonts w:eastAsia="Arial"/>
           <w:sz w:val="18"/>
         </w:rPr>
-        <w:t xml:space="preserve"> 48   21.9171   22.9738   17.9638   18.8443   19.7677   20.7333   21.7403   22.7882</w:t>
+        <w:t xml:space="preserve"> 184   27.9600   29.1179   30.3185   31.5610   28.3933   29.5899   30.8267   32.1031</w:t>
       </w:r>
     </w:p>
     <w:p>
@@ -24960,7 +26572,7 @@
           <w:rFonts w:eastAsia="Arial"/>
           <w:sz w:val="18"/>
         </w:rPr>
-        <w:t xml:space="preserve"> 49 </w:t>
+        <w:t xml:space="preserve"> 185 </w:t>
       </w:r>
       <w:proofErr w:type="spellStart"/>
       <w:r>
@@ -24976,7 +26588,7 @@
           <w:rFonts w:eastAsia="Arial"/>
           <w:sz w:val="18"/>
         </w:rPr>
-        <w:t xml:space="preserve"> 56   17.9098   18.7776   19.6893   20.6439   21.6408   22.6792   17.9261   18.7804</w:t>
+        <w:t xml:space="preserve"> 192   33.4190   34.7739   28.3449   29.5332   30.7621   32.0313   33.3404   34.6891</w:t>
       </w:r>
     </w:p>
     <w:p>
@@ -25000,7 +26612,7 @@
           <w:rFonts w:eastAsia="Arial"/>
           <w:sz w:val="18"/>
         </w:rPr>
-        <w:t xml:space="preserve"> 57 </w:t>
+        <w:t xml:space="preserve"> 193 </w:t>
       </w:r>
       <w:proofErr w:type="spellStart"/>
       <w:r>
@@ -25016,7 +26628,7 @@
           <w:rFonts w:eastAsia="Arial"/>
           <w:sz w:val="18"/>
         </w:rPr>
-        <w:t xml:space="preserve"> 64   19.6796   20.6227   21.6088   22.6372   18.0046   18.8448   19.7309   20.6618</w:t>
+        <w:t xml:space="preserve"> 200   28.3595   29.5389   30.7596   32.0211   33.3230   34.6650   28.4298   29.5999</w:t>
       </w:r>
     </w:p>
     <w:p>
@@ -25040,7 +26652,7 @@
           <w:rFonts w:eastAsia="Arial"/>
           <w:sz w:val="18"/>
         </w:rPr>
-        <w:t xml:space="preserve"> 65 </w:t>
+        <w:t xml:space="preserve"> 201 </w:t>
       </w:r>
       <w:proofErr w:type="spellStart"/>
       <w:r>
@@ -25056,7 +26668,7 @@
           <w:rFonts w:eastAsia="Arial"/>
           <w:sz w:val="18"/>
         </w:rPr>
-        <w:t xml:space="preserve"> 72   21.6366   22.6545   18.1391   18.9645   19.8368   20.7549   21.7178   22.7246</w:t>
+        <w:t xml:space="preserve"> 208   30.8119   32.0653   33.3596   34.6945   28.5502   29.7104   30.9132   32.1581</w:t>
       </w:r>
     </w:p>
     <w:p>
@@ -25080,7 +26692,7 @@
           <w:rFonts w:eastAsia="Arial"/>
           <w:sz w:val="18"/>
         </w:rPr>
-        <w:t xml:space="preserve"> 73 </w:t>
+        <w:t xml:space="preserve"> 209 </w:t>
       </w:r>
       <w:proofErr w:type="spellStart"/>
       <w:r>
@@ -25096,686 +26708,6 @@
           <w:rFonts w:eastAsia="Arial"/>
           <w:sz w:val="18"/>
         </w:rPr>
-        <w:t xml:space="preserve"> 80   20.3704   21.3405   22.3519   23.4040   24.4963   25.6283   20.2588   21.2180</w:t>
-      </w:r>
-    </w:p>
-    <w:p>
-      <w:pPr>
-        <w:rPr>
-          <w:rFonts w:eastAsia="Arial"/>
-          <w:sz w:val="18"/>
-        </w:rPr>
-      </w:pPr>
-      <w:proofErr w:type="spellStart"/>
-      <w:r>
-        <w:rPr>
-          <w:rFonts w:eastAsia="Arial"/>
-          <w:sz w:val="18"/>
-        </w:rPr>
-        <w:t>Columns</w:t>
-      </w:r>
-      <w:proofErr w:type="spellEnd"/>
-      <w:r>
-        <w:rPr>
-          <w:rFonts w:eastAsia="Arial"/>
-          <w:sz w:val="18"/>
-        </w:rPr>
-        <w:t xml:space="preserve"> 81 </w:t>
-      </w:r>
-      <w:proofErr w:type="spellStart"/>
-      <w:r>
-        <w:rPr>
-          <w:rFonts w:eastAsia="Arial"/>
-          <w:sz w:val="18"/>
-        </w:rPr>
-        <w:t>through</w:t>
-      </w:r>
-      <w:proofErr w:type="spellEnd"/>
-      <w:r>
-        <w:rPr>
-          <w:rFonts w:eastAsia="Arial"/>
-          <w:sz w:val="18"/>
-        </w:rPr>
-        <w:t xml:space="preserve"> 88   22.2192   23.2620   24.3456   25.4695   20.2220   21.1697   22.1603   23.1931</w:t>
-      </w:r>
-    </w:p>
-    <w:p>
-      <w:pPr>
-        <w:rPr>
-          <w:rFonts w:eastAsia="Arial"/>
-          <w:sz w:val="18"/>
-        </w:rPr>
-      </w:pPr>
-      <w:proofErr w:type="spellStart"/>
-      <w:r>
-        <w:rPr>
-          <w:rFonts w:eastAsia="Arial"/>
-          <w:sz w:val="18"/>
-        </w:rPr>
-        <w:t>Columns</w:t>
-      </w:r>
-      <w:proofErr w:type="spellEnd"/>
-      <w:r>
-        <w:rPr>
-          <w:rFonts w:eastAsia="Arial"/>
-          <w:sz w:val="18"/>
-        </w:rPr>
-        <w:t xml:space="preserve"> 89 </w:t>
-      </w:r>
-      <w:proofErr w:type="spellStart"/>
-      <w:r>
-        <w:rPr>
-          <w:rFonts w:eastAsia="Arial"/>
-          <w:sz w:val="18"/>
-        </w:rPr>
-        <w:t>through</w:t>
-      </w:r>
-      <w:proofErr w:type="spellEnd"/>
-      <w:r>
-        <w:rPr>
-          <w:rFonts w:eastAsia="Arial"/>
-          <w:sz w:val="18"/>
-        </w:rPr>
-        <w:t xml:space="preserve"> 96   24.2674   25.3827   20.2512   21.1867   22.1660   23.1883   24.2528   25.3590</w:t>
-      </w:r>
-    </w:p>
-    <w:p>
-      <w:pPr>
-        <w:rPr>
-          <w:rFonts w:eastAsia="Arial"/>
-          <w:sz w:val="18"/>
-        </w:rPr>
-      </w:pPr>
-      <w:proofErr w:type="spellStart"/>
-      <w:r>
-        <w:rPr>
-          <w:rFonts w:eastAsia="Arial"/>
-          <w:sz w:val="18"/>
-        </w:rPr>
-        <w:t>Columns</w:t>
-      </w:r>
-      <w:proofErr w:type="spellEnd"/>
-      <w:r>
-        <w:rPr>
-          <w:rFonts w:eastAsia="Arial"/>
-          <w:sz w:val="18"/>
-        </w:rPr>
-        <w:t xml:space="preserve"> 97 </w:t>
-      </w:r>
-      <w:proofErr w:type="spellStart"/>
-      <w:r>
-        <w:rPr>
-          <w:rFonts w:eastAsia="Arial"/>
-          <w:sz w:val="18"/>
-        </w:rPr>
-        <w:t>through</w:t>
-      </w:r>
-      <w:proofErr w:type="spellEnd"/>
-      <w:r>
-        <w:rPr>
-          <w:rFonts w:eastAsia="Arial"/>
-          <w:sz w:val="18"/>
-        </w:rPr>
-        <w:t xml:space="preserve"> 104   20.3391   21.2618   22.2292   23.2404   24.2946   25.3912   20.4798   21.3891</w:t>
-      </w:r>
-    </w:p>
-    <w:p>
-      <w:pPr>
-        <w:rPr>
-          <w:rFonts w:eastAsia="Arial"/>
-          <w:sz w:val="18"/>
-        </w:rPr>
-      </w:pPr>
-      <w:proofErr w:type="spellStart"/>
-      <w:r>
-        <w:rPr>
-          <w:rFonts w:eastAsia="Arial"/>
-          <w:sz w:val="18"/>
-        </w:rPr>
-        <w:t>Columns</w:t>
-      </w:r>
-      <w:proofErr w:type="spellEnd"/>
-      <w:r>
-        <w:rPr>
-          <w:rFonts w:eastAsia="Arial"/>
-          <w:sz w:val="18"/>
-        </w:rPr>
-        <w:t xml:space="preserve"> 105 </w:t>
-      </w:r>
-      <w:proofErr w:type="spellStart"/>
-      <w:r>
-        <w:rPr>
-          <w:rFonts w:eastAsia="Arial"/>
-          <w:sz w:val="18"/>
-        </w:rPr>
-        <w:t>through</w:t>
-      </w:r>
-      <w:proofErr w:type="spellEnd"/>
-      <w:r>
-        <w:rPr>
-          <w:rFonts w:eastAsia="Arial"/>
-          <w:sz w:val="18"/>
-        </w:rPr>
-        <w:t xml:space="preserve"> 112   22.3439   23.3435   24.3869   25.4734   22.8482   23.8945   24.9816   26.1090</w:t>
-      </w:r>
-    </w:p>
-    <w:p>
-      <w:pPr>
-        <w:rPr>
-          <w:rFonts w:eastAsia="Arial"/>
-          <w:sz w:val="18"/>
-        </w:rPr>
-      </w:pPr>
-      <w:proofErr w:type="spellStart"/>
-      <w:r>
-        <w:rPr>
-          <w:rFonts w:eastAsia="Arial"/>
-          <w:sz w:val="18"/>
-        </w:rPr>
-        <w:t>Columns</w:t>
-      </w:r>
-      <w:proofErr w:type="spellEnd"/>
-      <w:r>
-        <w:rPr>
-          <w:rFonts w:eastAsia="Arial"/>
-          <w:sz w:val="18"/>
-        </w:rPr>
-        <w:t xml:space="preserve"> 113 </w:t>
-      </w:r>
-      <w:proofErr w:type="spellStart"/>
-      <w:r>
-        <w:rPr>
-          <w:rFonts w:eastAsia="Arial"/>
-          <w:sz w:val="18"/>
-        </w:rPr>
-        <w:t>through</w:t>
-      </w:r>
-      <w:proofErr w:type="spellEnd"/>
-      <w:r>
-        <w:rPr>
-          <w:rFonts w:eastAsia="Arial"/>
-          <w:sz w:val="18"/>
-        </w:rPr>
-        <w:t xml:space="preserve"> 120   27.2762   28.4828   22.7580   23.7945   24.8724   25.9912   27.1505   28.3496</w:t>
-      </w:r>
-    </w:p>
-    <w:p>
-      <w:pPr>
-        <w:rPr>
-          <w:rFonts w:eastAsia="Arial"/>
-          <w:sz w:val="18"/>
-        </w:rPr>
-      </w:pPr>
-      <w:proofErr w:type="spellStart"/>
-      <w:r>
-        <w:rPr>
-          <w:rFonts w:eastAsia="Arial"/>
-          <w:sz w:val="18"/>
-        </w:rPr>
-        <w:t>Columns</w:t>
-      </w:r>
-      <w:proofErr w:type="spellEnd"/>
-      <w:r>
-        <w:rPr>
-          <w:rFonts w:eastAsia="Arial"/>
-          <w:sz w:val="18"/>
-        </w:rPr>
-        <w:t xml:space="preserve"> 121 </w:t>
-      </w:r>
-      <w:proofErr w:type="spellStart"/>
-      <w:r>
-        <w:rPr>
-          <w:rFonts w:eastAsia="Arial"/>
-          <w:sz w:val="18"/>
-        </w:rPr>
-        <w:t>through</w:t>
-      </w:r>
-      <w:proofErr w:type="spellEnd"/>
-      <w:r>
-        <w:rPr>
-          <w:rFonts w:eastAsia="Arial"/>
-          <w:sz w:val="18"/>
-        </w:rPr>
-        <w:t xml:space="preserve"> 128   22.7385   23.7644   24.8325   25.9423   27.0930   28.2843   22.7811   23.7959</w:t>
-      </w:r>
-    </w:p>
-    <w:p>
-      <w:pPr>
-        <w:rPr>
-          <w:rFonts w:eastAsia="Arial"/>
-          <w:sz w:val="18"/>
-        </w:rPr>
-      </w:pPr>
-      <w:proofErr w:type="spellStart"/>
-      <w:r>
-        <w:rPr>
-          <w:rFonts w:eastAsia="Arial"/>
-          <w:sz w:val="18"/>
-        </w:rPr>
-        <w:t>Columns</w:t>
-      </w:r>
-      <w:proofErr w:type="spellEnd"/>
-      <w:r>
-        <w:rPr>
-          <w:rFonts w:eastAsia="Arial"/>
-          <w:sz w:val="18"/>
-        </w:rPr>
-        <w:t xml:space="preserve"> 129 </w:t>
-      </w:r>
-      <w:proofErr w:type="spellStart"/>
-      <w:r>
-        <w:rPr>
-          <w:rFonts w:eastAsia="Arial"/>
-          <w:sz w:val="18"/>
-        </w:rPr>
-        <w:t>through</w:t>
-      </w:r>
-      <w:proofErr w:type="spellEnd"/>
-      <w:r>
-        <w:rPr>
-          <w:rFonts w:eastAsia="Arial"/>
-          <w:sz w:val="18"/>
-        </w:rPr>
-        <w:t xml:space="preserve"> 136   24.8537   25.9538   27.0956   28.2786   22.8791   23.8823   24.9292   26.0192</w:t>
-      </w:r>
-    </w:p>
-    <w:p>
-      <w:pPr>
-        <w:rPr>
-          <w:rFonts w:eastAsia="Arial"/>
-          <w:sz w:val="18"/>
-        </w:rPr>
-      </w:pPr>
-      <w:proofErr w:type="spellStart"/>
-      <w:r>
-        <w:rPr>
-          <w:rFonts w:eastAsia="Arial"/>
-          <w:sz w:val="18"/>
-        </w:rPr>
-        <w:t>Columns</w:t>
-      </w:r>
-      <w:proofErr w:type="spellEnd"/>
-      <w:r>
-        <w:rPr>
-          <w:rFonts w:eastAsia="Arial"/>
-          <w:sz w:val="18"/>
-        </w:rPr>
-        <w:t xml:space="preserve"> 137 </w:t>
-      </w:r>
-      <w:proofErr w:type="spellStart"/>
-      <w:r>
-        <w:rPr>
-          <w:rFonts w:eastAsia="Arial"/>
-          <w:sz w:val="18"/>
-        </w:rPr>
-        <w:t>through</w:t>
-      </w:r>
-      <w:proofErr w:type="spellEnd"/>
-      <w:r>
-        <w:rPr>
-          <w:rFonts w:eastAsia="Arial"/>
-          <w:sz w:val="18"/>
-        </w:rPr>
-        <w:t xml:space="preserve"> 144   27.1516   28.3257   23.0272   24.0181   25.0536   26.1330   27.2554   28.4203</w:t>
-      </w:r>
-    </w:p>
-    <w:p>
-      <w:pPr>
-        <w:rPr>
-          <w:rFonts w:eastAsia="Arial"/>
-          <w:sz w:val="18"/>
-        </w:rPr>
-      </w:pPr>
-      <w:proofErr w:type="spellStart"/>
-      <w:r>
-        <w:rPr>
-          <w:rFonts w:eastAsia="Arial"/>
-          <w:sz w:val="18"/>
-        </w:rPr>
-        <w:t>Columns</w:t>
-      </w:r>
-      <w:proofErr w:type="spellEnd"/>
-      <w:r>
-        <w:rPr>
-          <w:rFonts w:eastAsia="Arial"/>
-          <w:sz w:val="18"/>
-        </w:rPr>
-        <w:t xml:space="preserve"> 145 </w:t>
-      </w:r>
-      <w:proofErr w:type="spellStart"/>
-      <w:r>
-        <w:rPr>
-          <w:rFonts w:eastAsia="Arial"/>
-          <w:sz w:val="18"/>
-        </w:rPr>
-        <w:t>through</w:t>
-      </w:r>
-      <w:proofErr w:type="spellEnd"/>
-      <w:r>
-        <w:rPr>
-          <w:rFonts w:eastAsia="Arial"/>
-          <w:sz w:val="18"/>
-        </w:rPr>
-        <w:t xml:space="preserve"> 152   25.5241   26.6458   27.8080   29.0101   30.2517   31.5325   25.4550   26.5677</w:t>
-      </w:r>
-    </w:p>
-    <w:p>
-      <w:pPr>
-        <w:rPr>
-          <w:rFonts w:eastAsia="Arial"/>
-          <w:sz w:val="18"/>
-        </w:rPr>
-      </w:pPr>
-      <w:proofErr w:type="spellStart"/>
-      <w:r>
-        <w:rPr>
-          <w:rFonts w:eastAsia="Arial"/>
-          <w:sz w:val="18"/>
-        </w:rPr>
-        <w:t>Columns</w:t>
-      </w:r>
-      <w:proofErr w:type="spellEnd"/>
-      <w:r>
-        <w:rPr>
-          <w:rFonts w:eastAsia="Arial"/>
-          <w:sz w:val="18"/>
-        </w:rPr>
-        <w:t xml:space="preserve"> 153 </w:t>
-      </w:r>
-      <w:proofErr w:type="spellStart"/>
-      <w:r>
-        <w:rPr>
-          <w:rFonts w:eastAsia="Arial"/>
-          <w:sz w:val="18"/>
-        </w:rPr>
-        <w:t>through</w:t>
-      </w:r>
-      <w:proofErr w:type="spellEnd"/>
-      <w:r>
-        <w:rPr>
-          <w:rFonts w:eastAsia="Arial"/>
-          <w:sz w:val="18"/>
-        </w:rPr>
-        <w:t xml:space="preserve"> 160   27.7214   28.9156   30.1499   31.4239   25.4525   26.5556   27.7003   28.8862</w:t>
-      </w:r>
-    </w:p>
-    <w:p>
-      <w:pPr>
-        <w:rPr>
-          <w:rFonts w:eastAsia="Arial"/>
-          <w:sz w:val="18"/>
-        </w:rPr>
-      </w:pPr>
-      <w:proofErr w:type="spellStart"/>
-      <w:r>
-        <w:rPr>
-          <w:rFonts w:eastAsia="Arial"/>
-          <w:sz w:val="18"/>
-        </w:rPr>
-        <w:t>Columns</w:t>
-      </w:r>
-      <w:proofErr w:type="spellEnd"/>
-      <w:r>
-        <w:rPr>
-          <w:rFonts w:eastAsia="Arial"/>
-          <w:sz w:val="18"/>
-        </w:rPr>
-        <w:t xml:space="preserve"> 161 </w:t>
-      </w:r>
-      <w:proofErr w:type="spellStart"/>
-      <w:r>
-        <w:rPr>
-          <w:rFonts w:eastAsia="Arial"/>
-          <w:sz w:val="18"/>
-        </w:rPr>
-        <w:t>through</w:t>
-      </w:r>
-      <w:proofErr w:type="spellEnd"/>
-      <w:r>
-        <w:rPr>
-          <w:rFonts w:eastAsia="Arial"/>
-          <w:sz w:val="18"/>
-        </w:rPr>
-        <w:t xml:space="preserve"> 168   30.1127   31.3795   25.5089   26.6018   27.7370   28.9141   30.1324   31.3914</w:t>
-      </w:r>
-    </w:p>
-    <w:p>
-      <w:pPr>
-        <w:rPr>
-          <w:rFonts w:eastAsia="Arial"/>
-          <w:sz w:val="18"/>
-        </w:rPr>
-      </w:pPr>
-      <w:proofErr w:type="spellStart"/>
-      <w:r>
-        <w:rPr>
-          <w:rFonts w:eastAsia="Arial"/>
-          <w:sz w:val="18"/>
-        </w:rPr>
-        <w:t>Columns</w:t>
-      </w:r>
-      <w:proofErr w:type="spellEnd"/>
-      <w:r>
-        <w:rPr>
-          <w:rFonts w:eastAsia="Arial"/>
-          <w:sz w:val="18"/>
-        </w:rPr>
-        <w:t xml:space="preserve"> 169 </w:t>
-      </w:r>
-      <w:proofErr w:type="spellStart"/>
-      <w:r>
-        <w:rPr>
-          <w:rFonts w:eastAsia="Arial"/>
-          <w:sz w:val="18"/>
-        </w:rPr>
-        <w:t>through</w:t>
-      </w:r>
-      <w:proofErr w:type="spellEnd"/>
-      <w:r>
-        <w:rPr>
-          <w:rFonts w:eastAsia="Arial"/>
-          <w:sz w:val="18"/>
-        </w:rPr>
-        <w:t xml:space="preserve"> 176   25.6178   26.7000   27.8253   28.9930   30.2026   31.4536   25.7741   26.8451</w:t>
-      </w:r>
-    </w:p>
-    <w:p>
-      <w:pPr>
-        <w:rPr>
-          <w:rFonts w:eastAsia="Arial"/>
-          <w:sz w:val="18"/>
-        </w:rPr>
-      </w:pPr>
-      <w:proofErr w:type="spellStart"/>
-      <w:r>
-        <w:rPr>
-          <w:rFonts w:eastAsia="Arial"/>
-          <w:sz w:val="18"/>
-        </w:rPr>
-        <w:t>Columns</w:t>
-      </w:r>
-      <w:proofErr w:type="spellEnd"/>
-      <w:r>
-        <w:rPr>
-          <w:rFonts w:eastAsia="Arial"/>
-          <w:sz w:val="18"/>
-        </w:rPr>
-        <w:t xml:space="preserve"> 177 </w:t>
-      </w:r>
-      <w:proofErr w:type="spellStart"/>
-      <w:r>
-        <w:rPr>
-          <w:rFonts w:eastAsia="Arial"/>
-          <w:sz w:val="18"/>
-        </w:rPr>
-        <w:t>through</w:t>
-      </w:r>
-      <w:proofErr w:type="spellEnd"/>
-      <w:r>
-        <w:rPr>
-          <w:rFonts w:eastAsia="Arial"/>
-          <w:sz w:val="18"/>
-        </w:rPr>
-        <w:t xml:space="preserve"> 184   27.9600   29.1179   30.3185   31.5610   28.3933   29.5899   30.8267   32.1031</w:t>
-      </w:r>
-    </w:p>
-    <w:p>
-      <w:pPr>
-        <w:rPr>
-          <w:rFonts w:eastAsia="Arial"/>
-          <w:sz w:val="18"/>
-        </w:rPr>
-      </w:pPr>
-      <w:proofErr w:type="spellStart"/>
-      <w:r>
-        <w:rPr>
-          <w:rFonts w:eastAsia="Arial"/>
-          <w:sz w:val="18"/>
-        </w:rPr>
-        <w:t>Columns</w:t>
-      </w:r>
-      <w:proofErr w:type="spellEnd"/>
-      <w:r>
-        <w:rPr>
-          <w:rFonts w:eastAsia="Arial"/>
-          <w:sz w:val="18"/>
-        </w:rPr>
-        <w:t xml:space="preserve"> 185 </w:t>
-      </w:r>
-      <w:proofErr w:type="spellStart"/>
-      <w:r>
-        <w:rPr>
-          <w:rFonts w:eastAsia="Arial"/>
-          <w:sz w:val="18"/>
-        </w:rPr>
-        <w:t>through</w:t>
-      </w:r>
-      <w:proofErr w:type="spellEnd"/>
-      <w:r>
-        <w:rPr>
-          <w:rFonts w:eastAsia="Arial"/>
-          <w:sz w:val="18"/>
-        </w:rPr>
-        <w:t xml:space="preserve"> 192   33.4190   34.7739   28.3449   29.5332   30.7621   32.0313   33.3404   34.6891</w:t>
-      </w:r>
-    </w:p>
-    <w:p>
-      <w:pPr>
-        <w:rPr>
-          <w:rFonts w:eastAsia="Arial"/>
-          <w:sz w:val="18"/>
-        </w:rPr>
-      </w:pPr>
-      <w:proofErr w:type="spellStart"/>
-      <w:r>
-        <w:rPr>
-          <w:rFonts w:eastAsia="Arial"/>
-          <w:sz w:val="18"/>
-        </w:rPr>
-        <w:t>Columns</w:t>
-      </w:r>
-      <w:proofErr w:type="spellEnd"/>
-      <w:r>
-        <w:rPr>
-          <w:rFonts w:eastAsia="Arial"/>
-          <w:sz w:val="18"/>
-        </w:rPr>
-        <w:t xml:space="preserve"> 193 </w:t>
-      </w:r>
-      <w:proofErr w:type="spellStart"/>
-      <w:r>
-        <w:rPr>
-          <w:rFonts w:eastAsia="Arial"/>
-          <w:sz w:val="18"/>
-        </w:rPr>
-        <w:t>through</w:t>
-      </w:r>
-      <w:proofErr w:type="spellEnd"/>
-      <w:r>
-        <w:rPr>
-          <w:rFonts w:eastAsia="Arial"/>
-          <w:sz w:val="18"/>
-        </w:rPr>
-        <w:t xml:space="preserve"> 200   28.3595   29.5389   30.7596   32.0211   33.3230   34.6650   28.4298   29.5999</w:t>
-      </w:r>
-    </w:p>
-    <w:p>
-      <w:pPr>
-        <w:rPr>
-          <w:rFonts w:eastAsia="Arial"/>
-          <w:sz w:val="18"/>
-        </w:rPr>
-      </w:pPr>
-      <w:proofErr w:type="spellStart"/>
-      <w:r>
-        <w:rPr>
-          <w:rFonts w:eastAsia="Arial"/>
-          <w:sz w:val="18"/>
-        </w:rPr>
-        <w:t>Columns</w:t>
-      </w:r>
-      <w:proofErr w:type="spellEnd"/>
-      <w:r>
-        <w:rPr>
-          <w:rFonts w:eastAsia="Arial"/>
-          <w:sz w:val="18"/>
-        </w:rPr>
-        <w:t xml:space="preserve"> 201 </w:t>
-      </w:r>
-      <w:proofErr w:type="spellStart"/>
-      <w:r>
-        <w:rPr>
-          <w:rFonts w:eastAsia="Arial"/>
-          <w:sz w:val="18"/>
-        </w:rPr>
-        <w:t>through</w:t>
-      </w:r>
-      <w:proofErr w:type="spellEnd"/>
-      <w:r>
-        <w:rPr>
-          <w:rFonts w:eastAsia="Arial"/>
-          <w:sz w:val="18"/>
-        </w:rPr>
-        <w:t xml:space="preserve"> 208   30.8119   32.0653   33.3596   34.6945   28.5502   29.7104   30.9132   32.1581</w:t>
-      </w:r>
-    </w:p>
-    <w:p>
-      <w:pPr>
-        <w:rPr>
-          <w:rFonts w:eastAsia="Arial"/>
-          <w:sz w:val="18"/>
-        </w:rPr>
-      </w:pPr>
-      <w:proofErr w:type="spellStart"/>
-      <w:r>
-        <w:rPr>
-          <w:rFonts w:eastAsia="Arial"/>
-          <w:sz w:val="18"/>
-        </w:rPr>
-        <w:t>Columns</w:t>
-      </w:r>
-      <w:proofErr w:type="spellEnd"/>
-      <w:r>
-        <w:rPr>
-          <w:rFonts w:eastAsia="Arial"/>
-          <w:sz w:val="18"/>
-        </w:rPr>
-        <w:t xml:space="preserve"> 209 </w:t>
-      </w:r>
-      <w:proofErr w:type="spellStart"/>
-      <w:r>
-        <w:rPr>
-          <w:rFonts w:eastAsia="Arial"/>
-          <w:sz w:val="18"/>
-        </w:rPr>
-        <w:t>through</w:t>
-      </w:r>
-      <w:proofErr w:type="spellEnd"/>
-      <w:r>
-        <w:rPr>
-          <w:rFonts w:eastAsia="Arial"/>
-          <w:sz w:val="18"/>
-        </w:rPr>
         <w:t xml:space="preserve"> 216   33.4444   34.7718   28.7157   29.8656   31.0588   32.2946   33.5726   34.8922</w:t>
       </w:r>
     </w:p>
@@ -25784,63 +26716,157 @@
         <w:pStyle w:val="Ttulo2"/>
       </w:pPr>
       <w:r>
-        <w:t xml:space="preserve">Comparación de la respuesta con mejor índice vs la respuesta </w:t>
+        <w:t>Comparación de la respuesta con mejor índice vs la respuesta obtenida en el ejercicio elegido</w:t>
+      </w:r>
+    </w:p>
+    <w:p>
+      <w:pPr>
+        <w:rPr>
+          <w:rFonts w:eastAsia="Arial"/>
+        </w:rPr>
+      </w:pPr>
+      <w:r>
+        <w:rPr>
+          <w:rFonts w:eastAsia="Arial"/>
+        </w:rPr>
+        <w:t>Se corrió el algoritmo varias veces variando el parámetro “r”</w:t>
+      </w:r>
+      <w:r>
+        <w:rPr>
+          <w:rFonts w:eastAsia="Arial"/>
+        </w:rPr>
+        <w:t xml:space="preserve">, con un porcentaje de variación de +-70% y </w:t>
+      </w:r>
+      <w:proofErr w:type="spellStart"/>
+      <w:r>
+        <w:rPr>
+          <w:rFonts w:eastAsia="Arial"/>
+        </w:rPr>
+        <w:t>mas</w:t>
+      </w:r>
+      <w:proofErr w:type="spellEnd"/>
+      <w:r>
+        <w:rPr>
+          <w:rFonts w:eastAsia="Arial"/>
+        </w:rPr>
+        <w:t xml:space="preserve"> muestras por cada valor, ya que se observaba que </w:t>
+      </w:r>
+      <w:r>
+        <w:rPr>
+          <w:rFonts w:eastAsia="Arial"/>
+        </w:rPr>
+        <w:t xml:space="preserve">para observar la influencia de las diferentes ponderaciones en los valores finales de las tres ganancias. A continuación se reproducen </w:t>
       </w:r>
       <w:proofErr w:type="gramStart"/>
       <w:r>
-        <w:t>obtenida</w:t>
+        <w:rPr>
+          <w:rFonts w:eastAsia="Arial"/>
+        </w:rPr>
+        <w:t>los distintos resultad</w:t>
+      </w:r>
+      <w:r>
+        <w:rPr>
+          <w:rFonts w:eastAsia="Arial"/>
+        </w:rPr>
+        <w:t>o</w:t>
       </w:r>
       <w:proofErr w:type="gramEnd"/>
       <w:r>
-        <w:t xml:space="preserve"> en el ejercicio elegido</w:t>
-      </w:r>
-    </w:p>
-    <w:p>
-      <w:pPr>
-        <w:rPr>
-          <w:rFonts w:eastAsia="Arial"/>
-        </w:rPr>
-      </w:pPr>
-      <w:r>
-        <w:rPr>
-          <w:rFonts w:eastAsia="Arial"/>
-        </w:rPr>
-        <w:t>Se corrió el algoritmo varias veces variando el parámetro “r”</w:t>
-      </w:r>
-      <w:r>
-        <w:rPr>
-          <w:rFonts w:eastAsia="Arial"/>
-        </w:rPr>
-        <w:t xml:space="preserve">, con un porcentaje de variación de +-70% y </w:t>
-      </w:r>
-      <w:proofErr w:type="spellStart"/>
-      <w:r>
-        <w:rPr>
-          <w:rFonts w:eastAsia="Arial"/>
-        </w:rPr>
-        <w:t>mas</w:t>
-      </w:r>
-      <w:proofErr w:type="spellEnd"/>
-      <w:r>
-        <w:rPr>
-          <w:rFonts w:eastAsia="Arial"/>
-        </w:rPr>
-        <w:t xml:space="preserve"> muestras por cada valor, </w:t>
-      </w:r>
-      <w:bookmarkStart w:id="0" w:name="_GoBack"/>
-      <w:bookmarkEnd w:id="0"/>
-      <w:r>
-        <w:rPr>
-          <w:rFonts w:eastAsia="Arial"/>
-        </w:rPr>
-        <w:t xml:space="preserve">ya que se observaba que </w:t>
-      </w:r>
-      <w:r>
-        <w:rPr>
-          <w:rFonts w:eastAsia="Arial"/>
-        </w:rPr>
-        <w:t>para observar la influencia de las diferentes ponderaciones en los valores finales de las tres ganancias. A continuación se reproducen los distintos resultados:</w:t>
-      </w:r>
+        <w:rPr>
+          <w:rFonts w:eastAsia="Arial"/>
+        </w:rPr>
+        <w:t>.</w:t>
+      </w:r>
+    </w:p>
+    <w:p>
+      <w:pPr>
+        <w:rPr>
+          <w:rFonts w:eastAsia="Arial"/>
+        </w:rPr>
+      </w:pPr>
+      <w:r>
+        <w:rPr>
+          <w:rFonts w:eastAsia="Arial"/>
+          <w:noProof/>
+          <w:lang w:eastAsia="es-AR"/>
+        </w:rPr>
+        <w:drawing>
+          <wp:inline distT="0" distB="0" distL="0" distR="0">
+            <wp:extent cx="5562600" cy="5181600"/>
+            <wp:effectExtent l="0" t="0" r="0" b="0"/>
+            <wp:docPr id="7" name="Imagen 7" descr="4.1"/>
+            <wp:cNvGraphicFramePr>
+              <a:graphicFrameLocks xmlns:a="http://schemas.openxmlformats.org/drawingml/2006/main" noChangeAspect="1"/>
+            </wp:cNvGraphicFramePr>
+            <a:graphic xmlns:a="http://schemas.openxmlformats.org/drawingml/2006/main">
+              <a:graphicData uri="http://schemas.openxmlformats.org/drawingml/2006/picture">
+                <pic:pic xmlns:pic="http://schemas.openxmlformats.org/drawingml/2006/picture">
+                  <pic:nvPicPr>
+                    <pic:cNvPr id="0" name="Picture 19" descr="4.1"/>
+                    <pic:cNvPicPr>
+                      <a:picLocks noChangeAspect="1" noChangeArrowheads="1"/>
+                    </pic:cNvPicPr>
+                  </pic:nvPicPr>
+                  <pic:blipFill>
+                    <a:blip r:embed="rId30">
+                      <a:extLst>
+                        <a:ext uri="{28A0092B-C50C-407E-A947-70E740481C1C}">
+                          <a14:useLocalDpi xmlns:a14="http://schemas.microsoft.com/office/drawing/2010/main" val="0"/>
+                        </a:ext>
+                      </a:extLst>
+                    </a:blip>
+                    <a:srcRect l="8862" t="2702" r="7550" b="4134"/>
+                    <a:stretch>
+                      <a:fillRect/>
+                    </a:stretch>
+                  </pic:blipFill>
+                  <pic:spPr bwMode="auto">
+                    <a:xfrm>
+                      <a:off x="0" y="0"/>
+                      <a:ext cx="5562600" cy="5181600"/>
+                    </a:xfrm>
+                    <a:prstGeom prst="rect">
+                      <a:avLst/>
+                    </a:prstGeom>
+                    <a:noFill/>
+                    <a:ln>
+                      <a:noFill/>
+                    </a:ln>
+                  </pic:spPr>
+                </pic:pic>
+              </a:graphicData>
+            </a:graphic>
+          </wp:inline>
+        </w:drawing>
+      </w:r>
+    </w:p>
+    <w:p>
+      <w:pPr>
+        <w:rPr>
+          <w:rFonts w:eastAsia="Arial"/>
+        </w:rPr>
+      </w:pPr>
+    </w:p>
+    <w:p>
+      <w:pPr>
+        <w:rPr>
+          <w:rFonts w:eastAsia="Arial"/>
+        </w:rPr>
+      </w:pPr>
+    </w:p>
+    <w:p>
+      <w:pPr>
+        <w:rPr>
+          <w:rFonts w:eastAsia="Arial"/>
+        </w:rPr>
+      </w:pPr>
+    </w:p>
+    <w:p>
+      <w:pPr>
+        <w:rPr>
+          <w:rFonts w:eastAsia="Arial"/>
+        </w:rPr>
+      </w:pPr>
     </w:p>
     <w:p>
       <w:pPr>
@@ -25854,22 +26880,11 @@
         </w:rPr>
         <w:lastRenderedPageBreak/>
         <w:pict>
-          <v:shape id="_x0000_i1036" type="#_x0000_t75" style="width:466.8pt;height:435pt">
-            <v:imagedata r:id="rId28" o:title="4.1" croptop="1771f" cropbottom="2709f" cropleft="5808f" cropright="4948f"/>
+          <v:shape id="_x0000_i1036" type="#_x0000_t75" style="width:460.8pt;height:420.6pt">
+            <v:imagedata r:id="rId31" o:title="4" croptop="1573f" cropbottom="3355f" cropleft="5729f" cropright="5027f"/>
           </v:shape>
         </w:pict>
       </w:r>
-      <w:r>
-        <w:rPr>
-          <w:rFonts w:eastAsia="Arial"/>
-        </w:rPr>
-        <w:lastRenderedPageBreak/>
-        <w:pict>
-          <v:shape id="_x0000_i1037" type="#_x0000_t75" style="width:460.8pt;height:420.6pt">
-            <v:imagedata r:id="rId29" o:title="4.3" croptop="1573f" cropbottom="3355f" cropleft="5729f" cropright="5027f"/>
-          </v:shape>
-        </w:pict>
-      </w:r>
     </w:p>
     <w:p>
       <w:pPr>
@@ -25955,9 +26970,9 @@
       </w:pPr>
     </w:p>
     <w:sectPr>
-      <w:headerReference w:type="even" r:id="rId30"/>
-      <w:headerReference w:type="first" r:id="rId31"/>
-      <w:footerReference w:type="first" r:id="rId32"/>
+      <w:headerReference w:type="even" r:id="rId32"/>
+      <w:headerReference w:type="first" r:id="rId33"/>
+      <w:footerReference w:type="first" r:id="rId34"/>
       <w:pgSz w:w="11907" w:h="16840"/>
       <w:pgMar w:top="1417" w:right="1418" w:bottom="1417" w:left="1418" w:header="709" w:footer="709" w:gutter="0"/>
       <w:cols w:space="720"/>
@@ -26015,7 +27030,7 @@
       <w:rPr>
         <w:noProof/>
       </w:rPr>
-      <w:t>19</w:t>
+      <w:t>21</w:t>
     </w:r>
     <w:r>
       <w:fldChar w:fldCharType="end"/>
@@ -26023,14 +27038,27 @@
     <w:r>
       <w:t xml:space="preserve"> de </w:t>
     </w:r>
-    <w:fldSimple w:instr=" NUMPAGES  \* MERGEFORMAT ">
-      <w:r>
-        <w:rPr>
-          <w:noProof/>
-        </w:rPr>
-        <w:t>23</w:t>
-      </w:r>
-    </w:fldSimple>
+    <w:r>
+      <w:fldChar w:fldCharType="begin"/>
+    </w:r>
+    <w:r>
+      <w:instrText xml:space="preserve"> NUMPAGES  \* MERGEFORMAT </w:instrText>
+    </w:r>
+    <w:r>
+      <w:fldChar w:fldCharType="separate"/>
+    </w:r>
+    <w:r>
+      <w:rPr>
+        <w:noProof/>
+      </w:rPr>
+      <w:t>24</w:t>
+    </w:r>
+    <w:r>
+      <w:rPr>
+        <w:noProof/>
+      </w:rPr>
+      <w:fldChar w:fldCharType="end"/>
+    </w:r>
   </w:p>
   <w:p>
     <w:pPr>
@@ -26071,14 +27099,27 @@
     <w:r>
       <w:t xml:space="preserve"> de </w:t>
     </w:r>
-    <w:fldSimple w:instr=" NUMPAGES  \* MERGEFORMAT ">
-      <w:r>
-        <w:rPr>
-          <w:noProof/>
-        </w:rPr>
-        <w:t>23</w:t>
-      </w:r>
-    </w:fldSimple>
+    <w:r>
+      <w:fldChar w:fldCharType="begin"/>
+    </w:r>
+    <w:r>
+      <w:instrText xml:space="preserve"> NUMPAGES  \* MERGEFORMAT </w:instrText>
+    </w:r>
+    <w:r>
+      <w:fldChar w:fldCharType="separate"/>
+    </w:r>
+    <w:r>
+      <w:rPr>
+        <w:noProof/>
+      </w:rPr>
+      <w:t>24</w:t>
+    </w:r>
+    <w:r>
+      <w:rPr>
+        <w:noProof/>
+      </w:rPr>
+      <w:fldChar w:fldCharType="end"/>
+    </w:r>
   </w:p>
   <w:p>
     <w:pPr>
@@ -30238,7 +31279,7 @@
 </file>
 
 <file path=customXml/itemProps1.xml><?xml version="1.0" encoding="utf-8"?>
-<ds:datastoreItem xmlns:ds="http://schemas.openxmlformats.org/officeDocument/2006/customXml" ds:itemID="{F30E36FB-ABC2-4483-93A5-9D5A74FA0FF0}">
+<ds:datastoreItem xmlns:ds="http://schemas.openxmlformats.org/officeDocument/2006/customXml" ds:itemID="{86EAB705-EA5D-43E6-8D4D-FD63910F9146}">
   <ds:schemaRefs>
     <ds:schemaRef ds:uri="http://schemas.openxmlformats.org/officeDocument/2006/bibliography"/>
   </ds:schemaRefs>

</xml_diff>